<commit_message>
Start code and docx
</commit_message>
<xml_diff>
--- a/Final Project.docx
+++ b/Final Project.docx
@@ -237,25 +237,7 @@
           <w:sz w:val="24"/>
           <w:szCs w:val="24"/>
         </w:rPr>
-        <w:t xml:space="preserve"> </w:t>
-      </w:r>
-      <w:proofErr w:type="gramStart"/>
-      <w:r>
-        <w:rPr>
-          <w:rFonts w:ascii="Times New Roman" w:hAnsi="Times New Roman" w:cs="Times New Roman"/>
-          <w:sz w:val="24"/>
-          <w:szCs w:val="24"/>
-        </w:rPr>
-        <w:t>similar to</w:t>
-      </w:r>
-      <w:proofErr w:type="gramEnd"/>
-      <w:r>
-        <w:rPr>
-          <w:rFonts w:ascii="Times New Roman" w:hAnsi="Times New Roman" w:cs="Times New Roman"/>
-          <w:sz w:val="24"/>
-          <w:szCs w:val="24"/>
-        </w:rPr>
-        <w:t xml:space="preserve"> a research paper for a publication</w:t>
+        <w:t xml:space="preserve"> similar to a research paper for a publication</w:t>
       </w:r>
     </w:p>
     <w:p>
@@ -456,7 +438,128 @@
           <w:sz w:val="24"/>
           <w:szCs w:val="24"/>
         </w:rPr>
-        <w:t xml:space="preserve">You do not have to develop a completely new approach, but you </w:t>
+        <w:t xml:space="preserve">You do not have to develop a completely new approach, but you have to make experimentations/comparisons and present your results as it is a new method conceives by you. </w:t>
+      </w:r>
+    </w:p>
+    <w:p>
+      <w:pPr>
+        <w:rPr>
+          <w:rFonts w:ascii="Times New Roman" w:hAnsi="Times New Roman" w:cs="Times New Roman"/>
+          <w:sz w:val="24"/>
+          <w:szCs w:val="24"/>
+        </w:rPr>
+      </w:pPr>
+    </w:p>
+    <w:p>
+      <w:pPr>
+        <w:rPr>
+          <w:rFonts w:ascii="Times New Roman" w:hAnsi="Times New Roman" w:cs="Times New Roman"/>
+          <w:sz w:val="24"/>
+          <w:szCs w:val="24"/>
+        </w:rPr>
+      </w:pPr>
+      <w:r>
+        <w:rPr>
+          <w:rFonts w:ascii="Times New Roman" w:hAnsi="Times New Roman" w:cs="Times New Roman"/>
+          <w:sz w:val="24"/>
+          <w:szCs w:val="24"/>
+        </w:rPr>
+        <w:br w:type="page"/>
+      </w:r>
+    </w:p>
+    <w:p>
+      <w:pPr>
+        <w:rPr>
+          <w:rFonts w:ascii="Times New Roman" w:hAnsi="Times New Roman" w:cs="Times New Roman"/>
+          <w:sz w:val="24"/>
+          <w:szCs w:val="24"/>
+        </w:rPr>
+      </w:pPr>
+      <w:r>
+        <w:rPr>
+          <w:rFonts w:ascii="Times New Roman" w:hAnsi="Times New Roman" w:cs="Times New Roman"/>
+          <w:sz w:val="24"/>
+          <w:szCs w:val="24"/>
+        </w:rPr>
+        <w:lastRenderedPageBreak/>
+        <w:t xml:space="preserve">The </w:t>
+      </w:r>
+      <w:r>
+        <w:rPr>
+          <w:rFonts w:ascii="Times New Roman" w:hAnsi="Times New Roman" w:cs="Times New Roman"/>
+          <w:sz w:val="24"/>
+          <w:szCs w:val="24"/>
+        </w:rPr>
+        <w:t>chosen</w:t>
+      </w:r>
+      <w:r>
+        <w:rPr>
+          <w:rFonts w:ascii="Times New Roman" w:hAnsi="Times New Roman" w:cs="Times New Roman"/>
+          <w:sz w:val="24"/>
+          <w:szCs w:val="24"/>
+        </w:rPr>
+        <w:t xml:space="preserve"> dataset consists of 60,000 color images, each measuring 32 x 32 pixels and having 3 color channels. These images are categorized into 10 different classes, with each class containing 6,000 images. The dataset is divided into a training set with 50,000 images and a test set with 10,000 images. It is a multi-label classification problem.</w:t>
+      </w:r>
+    </w:p>
+    <w:p>
+      <w:pPr>
+        <w:rPr>
+          <w:rFonts w:ascii="Times New Roman" w:hAnsi="Times New Roman" w:cs="Times New Roman"/>
+          <w:sz w:val="24"/>
+          <w:szCs w:val="24"/>
+        </w:rPr>
+      </w:pPr>
+    </w:p>
+    <w:p>
+      <w:pPr>
+        <w:rPr>
+          <w:rFonts w:ascii="Times New Roman" w:hAnsi="Times New Roman" w:cs="Times New Roman"/>
+          <w:sz w:val="24"/>
+          <w:szCs w:val="24"/>
+        </w:rPr>
+      </w:pPr>
+    </w:p>
+    <w:p>
+      <w:pPr>
+        <w:rPr>
+          <w:rFonts w:ascii="Times New Roman" w:hAnsi="Times New Roman" w:cs="Times New Roman"/>
+          <w:sz w:val="24"/>
+          <w:szCs w:val="24"/>
+        </w:rPr>
+      </w:pPr>
+      <w:r>
+        <w:rPr>
+          <w:rFonts w:ascii="Times New Roman" w:hAnsi="Times New Roman" w:cs="Times New Roman"/>
+          <w:sz w:val="24"/>
+          <w:szCs w:val="24"/>
+        </w:rPr>
+        <w:t>"Epoch X/Y": This indicates the current training epoch out of the total number of epochs (Y). An epoch is one complete pass through the entire training dataset.</w:t>
+      </w:r>
+    </w:p>
+    <w:p>
+      <w:pPr>
+        <w:rPr>
+          <w:rFonts w:ascii="Times New Roman" w:hAnsi="Times New Roman" w:cs="Times New Roman"/>
+          <w:sz w:val="24"/>
+          <w:szCs w:val="24"/>
+        </w:rPr>
+      </w:pPr>
+    </w:p>
+    <w:p>
+      <w:pPr>
+        <w:rPr>
+          <w:rFonts w:ascii="Times New Roman" w:hAnsi="Times New Roman" w:cs="Times New Roman"/>
+          <w:sz w:val="24"/>
+          <w:szCs w:val="24"/>
+        </w:rPr>
+      </w:pPr>
+      <w:r>
+        <w:rPr>
+          <w:rFonts w:ascii="Times New Roman" w:hAnsi="Times New Roman" w:cs="Times New Roman"/>
+          <w:sz w:val="24"/>
+          <w:szCs w:val="24"/>
+        </w:rPr>
+        <w:t xml:space="preserve">"1563/1563": These numbers represent the number of batches processed in the current epoch. In this case, you have 1563 batches, and it means that each epoch consists of 1563 iterations (or </w:t>
       </w:r>
       <w:proofErr w:type="gramStart"/>
       <w:r>
@@ -465,7 +568,7 @@
           <w:sz w:val="24"/>
           <w:szCs w:val="24"/>
         </w:rPr>
-        <w:t>have to</w:t>
+        <w:t>mini-batches</w:t>
       </w:r>
       <w:proofErr w:type="gramEnd"/>
       <w:r>
@@ -474,17 +577,418 @@
           <w:sz w:val="24"/>
           <w:szCs w:val="24"/>
         </w:rPr>
-        <w:t xml:space="preserve"> make experimentations/comparisons and present your results as it is a new method conceives by you. </w:t>
-      </w:r>
-    </w:p>
-    <w:p>
-      <w:pPr>
-        <w:rPr>
-          <w:rFonts w:ascii="Times New Roman" w:hAnsi="Times New Roman" w:cs="Times New Roman"/>
-          <w:sz w:val="24"/>
-          <w:szCs w:val="24"/>
-        </w:rPr>
-      </w:pPr>
+        <w:t>) through the training data.</w:t>
+      </w:r>
+    </w:p>
+    <w:p>
+      <w:pPr>
+        <w:rPr>
+          <w:rFonts w:ascii="Times New Roman" w:hAnsi="Times New Roman" w:cs="Times New Roman"/>
+          <w:sz w:val="24"/>
+          <w:szCs w:val="24"/>
+        </w:rPr>
+      </w:pPr>
+    </w:p>
+    <w:p>
+      <w:pPr>
+        <w:rPr>
+          <w:rFonts w:ascii="Times New Roman" w:hAnsi="Times New Roman" w:cs="Times New Roman"/>
+          <w:sz w:val="24"/>
+          <w:szCs w:val="24"/>
+        </w:rPr>
+      </w:pPr>
+      <w:r>
+        <w:rPr>
+          <w:rFonts w:ascii="Times New Roman" w:hAnsi="Times New Roman" w:cs="Times New Roman"/>
+          <w:sz w:val="24"/>
+          <w:szCs w:val="24"/>
+        </w:rPr>
+        <w:t>"- 8s 5ms/step": This part provides information about the time it took to complete the current epoch. "8s" indicates that this epoch took 8 seconds to complete, and "5ms/step" indicates that each batch (step) took an average of 5 milliseconds to process.</w:t>
+      </w:r>
+    </w:p>
+    <w:p>
+      <w:pPr>
+        <w:rPr>
+          <w:rFonts w:ascii="Times New Roman" w:hAnsi="Times New Roman" w:cs="Times New Roman"/>
+          <w:sz w:val="24"/>
+          <w:szCs w:val="24"/>
+        </w:rPr>
+      </w:pPr>
+    </w:p>
+    <w:p>
+      <w:pPr>
+        <w:rPr>
+          <w:rFonts w:ascii="Times New Roman" w:hAnsi="Times New Roman" w:cs="Times New Roman"/>
+          <w:sz w:val="24"/>
+          <w:szCs w:val="24"/>
+        </w:rPr>
+      </w:pPr>
+      <w:r>
+        <w:rPr>
+          <w:rFonts w:ascii="Times New Roman" w:hAnsi="Times New Roman" w:cs="Times New Roman"/>
+          <w:sz w:val="24"/>
+          <w:szCs w:val="24"/>
+        </w:rPr>
+        <w:t>"</w:t>
+      </w:r>
+      <w:proofErr w:type="gramStart"/>
+      <w:r>
+        <w:rPr>
+          <w:rFonts w:ascii="Times New Roman" w:hAnsi="Times New Roman" w:cs="Times New Roman"/>
+          <w:sz w:val="24"/>
+          <w:szCs w:val="24"/>
+        </w:rPr>
+        <w:t>loss</w:t>
+      </w:r>
+      <w:proofErr w:type="gramEnd"/>
+      <w:r>
+        <w:rPr>
+          <w:rFonts w:ascii="Times New Roman" w:hAnsi="Times New Roman" w:cs="Times New Roman"/>
+          <w:sz w:val="24"/>
+          <w:szCs w:val="24"/>
+        </w:rPr>
+        <w:t>: 1.5686 - accuracy: 0.4381": These are the training metrics for the current epoch. "loss" is the value of the loss function, which measures how well the model is performing (lower is better). "accuracy" is the classification accuracy on the training data for this epoch.</w:t>
+      </w:r>
+    </w:p>
+    <w:p>
+      <w:pPr>
+        <w:rPr>
+          <w:rFonts w:ascii="Times New Roman" w:hAnsi="Times New Roman" w:cs="Times New Roman"/>
+          <w:sz w:val="24"/>
+          <w:szCs w:val="24"/>
+        </w:rPr>
+      </w:pPr>
+    </w:p>
+    <w:p>
+      <w:pPr>
+        <w:rPr>
+          <w:rFonts w:ascii="Times New Roman" w:hAnsi="Times New Roman" w:cs="Times New Roman"/>
+          <w:sz w:val="24"/>
+          <w:szCs w:val="24"/>
+        </w:rPr>
+      </w:pPr>
+      <w:r>
+        <w:rPr>
+          <w:rFonts w:ascii="Times New Roman" w:hAnsi="Times New Roman" w:cs="Times New Roman"/>
+          <w:sz w:val="24"/>
+          <w:szCs w:val="24"/>
+        </w:rPr>
+        <w:t>"</w:t>
+      </w:r>
+      <w:proofErr w:type="spellStart"/>
+      <w:proofErr w:type="gramStart"/>
+      <w:r>
+        <w:rPr>
+          <w:rFonts w:ascii="Times New Roman" w:hAnsi="Times New Roman" w:cs="Times New Roman"/>
+          <w:sz w:val="24"/>
+          <w:szCs w:val="24"/>
+        </w:rPr>
+        <w:t>val</w:t>
+      </w:r>
+      <w:proofErr w:type="gramEnd"/>
+      <w:r>
+        <w:rPr>
+          <w:rFonts w:ascii="Times New Roman" w:hAnsi="Times New Roman" w:cs="Times New Roman"/>
+          <w:sz w:val="24"/>
+          <w:szCs w:val="24"/>
+        </w:rPr>
+        <w:t>_loss</w:t>
+      </w:r>
+      <w:proofErr w:type="spellEnd"/>
+      <w:r>
+        <w:rPr>
+          <w:rFonts w:ascii="Times New Roman" w:hAnsi="Times New Roman" w:cs="Times New Roman"/>
+          <w:sz w:val="24"/>
+          <w:szCs w:val="24"/>
+        </w:rPr>
+        <w:t xml:space="preserve">: 1.2423 - </w:t>
+      </w:r>
+      <w:proofErr w:type="spellStart"/>
+      <w:r>
+        <w:rPr>
+          <w:rFonts w:ascii="Times New Roman" w:hAnsi="Times New Roman" w:cs="Times New Roman"/>
+          <w:sz w:val="24"/>
+          <w:szCs w:val="24"/>
+        </w:rPr>
+        <w:t>val_accuracy</w:t>
+      </w:r>
+      <w:proofErr w:type="spellEnd"/>
+      <w:r>
+        <w:rPr>
+          <w:rFonts w:ascii="Times New Roman" w:hAnsi="Times New Roman" w:cs="Times New Roman"/>
+          <w:sz w:val="24"/>
+          <w:szCs w:val="24"/>
+        </w:rPr>
+        <w:t>: 0.5595": These are the validation metrics for the current epoch. "</w:t>
+      </w:r>
+      <w:proofErr w:type="spellStart"/>
+      <w:proofErr w:type="gramStart"/>
+      <w:r>
+        <w:rPr>
+          <w:rFonts w:ascii="Times New Roman" w:hAnsi="Times New Roman" w:cs="Times New Roman"/>
+          <w:sz w:val="24"/>
+          <w:szCs w:val="24"/>
+        </w:rPr>
+        <w:t>val</w:t>
+      </w:r>
+      <w:proofErr w:type="gramEnd"/>
+      <w:r>
+        <w:rPr>
+          <w:rFonts w:ascii="Times New Roman" w:hAnsi="Times New Roman" w:cs="Times New Roman"/>
+          <w:sz w:val="24"/>
+          <w:szCs w:val="24"/>
+        </w:rPr>
+        <w:t>_loss</w:t>
+      </w:r>
+      <w:proofErr w:type="spellEnd"/>
+      <w:r>
+        <w:rPr>
+          <w:rFonts w:ascii="Times New Roman" w:hAnsi="Times New Roman" w:cs="Times New Roman"/>
+          <w:sz w:val="24"/>
+          <w:szCs w:val="24"/>
+        </w:rPr>
+        <w:t>" is the value of the loss function on a separate validation dataset (not used for training), and "</w:t>
+      </w:r>
+      <w:proofErr w:type="spellStart"/>
+      <w:r>
+        <w:rPr>
+          <w:rFonts w:ascii="Times New Roman" w:hAnsi="Times New Roman" w:cs="Times New Roman"/>
+          <w:sz w:val="24"/>
+          <w:szCs w:val="24"/>
+        </w:rPr>
+        <w:t>val_accuracy</w:t>
+      </w:r>
+      <w:proofErr w:type="spellEnd"/>
+      <w:r>
+        <w:rPr>
+          <w:rFonts w:ascii="Times New Roman" w:hAnsi="Times New Roman" w:cs="Times New Roman"/>
+          <w:sz w:val="24"/>
+          <w:szCs w:val="24"/>
+        </w:rPr>
+        <w:t>" is the classification accuracy on the validation data for this epoch. These metrics are used to assess how well the model generalizes to unseen data.</w:t>
+      </w:r>
+    </w:p>
+    <w:p>
+      <w:pPr>
+        <w:rPr>
+          <w:rFonts w:ascii="Times New Roman" w:hAnsi="Times New Roman" w:cs="Times New Roman"/>
+          <w:sz w:val="24"/>
+          <w:szCs w:val="24"/>
+        </w:rPr>
+      </w:pPr>
+    </w:p>
+    <w:p>
+      <w:pPr>
+        <w:rPr>
+          <w:rFonts w:ascii="Times New Roman" w:hAnsi="Times New Roman" w:cs="Times New Roman"/>
+          <w:sz w:val="24"/>
+          <w:szCs w:val="24"/>
+        </w:rPr>
+      </w:pPr>
+      <w:r>
+        <w:rPr>
+          <w:rFonts w:ascii="Times New Roman" w:hAnsi="Times New Roman" w:cs="Times New Roman"/>
+          <w:sz w:val="24"/>
+          <w:szCs w:val="24"/>
+        </w:rPr>
+        <w:t xml:space="preserve">The </w:t>
+      </w:r>
+      <w:r>
+        <w:rPr>
+          <w:rFonts w:ascii="Times New Roman" w:hAnsi="Times New Roman" w:cs="Times New Roman"/>
+          <w:sz w:val="24"/>
+          <w:szCs w:val="24"/>
+        </w:rPr>
+        <w:t>log represents the progress of training a neural network over multiple epochs, showing the loss and accuracy on both the training and validation datasets. The goal is to reduce the loss and increase the accuracy on the validation set, indicating that the model is learning to make better predictions.</w:t>
+      </w:r>
+    </w:p>
+    <w:p>
+      <w:pPr>
+        <w:rPr>
+          <w:rFonts w:ascii="Times New Roman" w:hAnsi="Times New Roman" w:cs="Times New Roman"/>
+          <w:sz w:val="24"/>
+          <w:szCs w:val="24"/>
+        </w:rPr>
+      </w:pPr>
+      <w:r>
+        <w:rPr>
+          <w:rFonts w:ascii="Times New Roman" w:hAnsi="Times New Roman" w:cs="Times New Roman"/>
+          <w:sz w:val="24"/>
+          <w:szCs w:val="24"/>
+        </w:rPr>
+        <w:br w:type="page"/>
+      </w:r>
+    </w:p>
+    <w:p>
+      <w:pPr>
+        <w:rPr>
+          <w:rFonts w:ascii="Times New Roman" w:hAnsi="Times New Roman" w:cs="Times New Roman"/>
+          <w:sz w:val="24"/>
+          <w:szCs w:val="24"/>
+        </w:rPr>
+      </w:pPr>
+      <w:r>
+        <w:rPr>
+          <w:rFonts w:ascii="Times New Roman" w:hAnsi="Times New Roman" w:cs="Times New Roman"/>
+          <w:sz w:val="24"/>
+          <w:szCs w:val="24"/>
+        </w:rPr>
+        <w:lastRenderedPageBreak/>
+        <w:t>Introduction</w:t>
+      </w:r>
+    </w:p>
+    <w:p>
+      <w:pPr>
+        <w:rPr>
+          <w:rFonts w:ascii="Times New Roman" w:hAnsi="Times New Roman" w:cs="Times New Roman"/>
+          <w:sz w:val="24"/>
+          <w:szCs w:val="24"/>
+        </w:rPr>
+      </w:pPr>
+      <w:r>
+        <w:rPr>
+          <w:rFonts w:ascii="Times New Roman" w:hAnsi="Times New Roman" w:cs="Times New Roman"/>
+          <w:sz w:val="24"/>
+          <w:szCs w:val="24"/>
+        </w:rPr>
+        <w:t>Dataset</w:t>
+      </w:r>
+    </w:p>
+    <w:p>
+      <w:pPr>
+        <w:rPr>
+          <w:rFonts w:ascii="Times New Roman" w:hAnsi="Times New Roman" w:cs="Times New Roman"/>
+          <w:sz w:val="24"/>
+          <w:szCs w:val="24"/>
+        </w:rPr>
+      </w:pPr>
+      <w:r>
+        <w:rPr>
+          <w:rFonts w:ascii="Times New Roman" w:hAnsi="Times New Roman" w:cs="Times New Roman"/>
+          <w:sz w:val="24"/>
+          <w:szCs w:val="24"/>
+        </w:rPr>
+        <w:t>Data Preprocessing</w:t>
+      </w:r>
+    </w:p>
+    <w:p>
+      <w:pPr>
+        <w:rPr>
+          <w:rFonts w:ascii="Times New Roman" w:hAnsi="Times New Roman" w:cs="Times New Roman"/>
+          <w:sz w:val="24"/>
+          <w:szCs w:val="24"/>
+        </w:rPr>
+      </w:pPr>
+      <w:r>
+        <w:rPr>
+          <w:rFonts w:ascii="Times New Roman" w:hAnsi="Times New Roman" w:cs="Times New Roman"/>
+          <w:sz w:val="24"/>
+          <w:szCs w:val="24"/>
+        </w:rPr>
+        <w:t>Encoding Data</w:t>
+      </w:r>
+    </w:p>
+    <w:p>
+      <w:pPr>
+        <w:rPr>
+          <w:rFonts w:ascii="Times New Roman" w:hAnsi="Times New Roman" w:cs="Times New Roman"/>
+          <w:sz w:val="24"/>
+          <w:szCs w:val="24"/>
+        </w:rPr>
+      </w:pPr>
+      <w:r>
+        <w:rPr>
+          <w:rFonts w:ascii="Times New Roman" w:hAnsi="Times New Roman" w:cs="Times New Roman"/>
+          <w:sz w:val="24"/>
+          <w:szCs w:val="24"/>
+        </w:rPr>
+        <w:t>Models</w:t>
+      </w:r>
+    </w:p>
+    <w:p>
+      <w:pPr>
+        <w:rPr>
+          <w:rFonts w:ascii="Times New Roman" w:hAnsi="Times New Roman" w:cs="Times New Roman"/>
+          <w:sz w:val="24"/>
+          <w:szCs w:val="24"/>
+        </w:rPr>
+      </w:pPr>
+      <w:r>
+        <w:rPr>
+          <w:rFonts w:ascii="Times New Roman" w:hAnsi="Times New Roman" w:cs="Times New Roman"/>
+          <w:sz w:val="24"/>
+          <w:szCs w:val="24"/>
+        </w:rPr>
+        <w:t>Model Training and Evaluation</w:t>
+      </w:r>
+    </w:p>
+    <w:p>
+      <w:pPr>
+        <w:rPr>
+          <w:rFonts w:ascii="Times New Roman" w:hAnsi="Times New Roman" w:cs="Times New Roman"/>
+          <w:sz w:val="24"/>
+          <w:szCs w:val="24"/>
+        </w:rPr>
+      </w:pPr>
+      <w:r>
+        <w:rPr>
+          <w:rFonts w:ascii="Times New Roman" w:hAnsi="Times New Roman" w:cs="Times New Roman"/>
+          <w:sz w:val="24"/>
+          <w:szCs w:val="24"/>
+        </w:rPr>
+        <w:t>Conclusion</w:t>
+      </w:r>
+    </w:p>
+    <w:p>
+      <w:pPr>
+        <w:rPr>
+          <w:rFonts w:ascii="Times New Roman" w:hAnsi="Times New Roman" w:cs="Times New Roman"/>
+          <w:sz w:val="24"/>
+          <w:szCs w:val="24"/>
+        </w:rPr>
+      </w:pPr>
+      <w:r>
+        <w:rPr>
+          <w:rFonts w:ascii="Times New Roman" w:hAnsi="Times New Roman" w:cs="Times New Roman"/>
+          <w:sz w:val="24"/>
+          <w:szCs w:val="24"/>
+        </w:rPr>
+        <w:t>Future Work</w:t>
+      </w:r>
+    </w:p>
+    <w:p>
+      <w:pPr>
+        <w:rPr>
+          <w:rFonts w:ascii="Times New Roman" w:hAnsi="Times New Roman" w:cs="Times New Roman"/>
+          <w:sz w:val="24"/>
+          <w:szCs w:val="24"/>
+        </w:rPr>
+      </w:pPr>
+      <w:r>
+        <w:rPr>
+          <w:rFonts w:ascii="Times New Roman" w:hAnsi="Times New Roman" w:cs="Times New Roman"/>
+          <w:sz w:val="24"/>
+          <w:szCs w:val="24"/>
+        </w:rPr>
+        <w:t>Description of Student Participation</w:t>
+      </w:r>
+    </w:p>
+    <w:p>
+      <w:pPr>
+        <w:rPr>
+          <w:rFonts w:ascii="Times New Roman" w:hAnsi="Times New Roman" w:cs="Times New Roman"/>
+          <w:sz w:val="24"/>
+          <w:szCs w:val="24"/>
+        </w:rPr>
+      </w:pPr>
+      <w:r>
+        <w:rPr>
+          <w:rFonts w:ascii="Times New Roman" w:hAnsi="Times New Roman" w:cs="Times New Roman"/>
+          <w:sz w:val="24"/>
+          <w:szCs w:val="24"/>
+        </w:rPr>
+        <w:t>References</w:t>
+      </w:r>
     </w:p>
     <w:p>
       <w:pPr>

</xml_diff>

<commit_message>
Work on docx and printing some of the data to start
</commit_message>
<xml_diff>
--- a/Final Project.docx
+++ b/Final Project.docx
@@ -559,25 +559,7 @@
           <w:sz w:val="24"/>
           <w:szCs w:val="24"/>
         </w:rPr>
-        <w:t xml:space="preserve">"1563/1563": These numbers represent the number of batches processed in the current epoch. In this case, you have 1563 batches, and it means that each epoch consists of 1563 iterations (or </w:t>
-      </w:r>
-      <w:proofErr w:type="gramStart"/>
-      <w:r>
-        <w:rPr>
-          <w:rFonts w:ascii="Times New Roman" w:hAnsi="Times New Roman" w:cs="Times New Roman"/>
-          <w:sz w:val="24"/>
-          <w:szCs w:val="24"/>
-        </w:rPr>
-        <w:t>mini-batches</w:t>
-      </w:r>
-      <w:proofErr w:type="gramEnd"/>
-      <w:r>
-        <w:rPr>
-          <w:rFonts w:ascii="Times New Roman" w:hAnsi="Times New Roman" w:cs="Times New Roman"/>
-          <w:sz w:val="24"/>
-          <w:szCs w:val="24"/>
-        </w:rPr>
-        <w:t>) through the training data.</w:t>
+        <w:t>"1563/1563": These numbers represent the number of batches processed in the current epoch. In this case, you have 1563 batches, and it means that each epoch consists of 1563 iterations (or mini-batches) through the training data.</w:t>
       </w:r>
     </w:p>
     <w:p>
@@ -629,143 +611,33 @@
           <w:sz w:val="24"/>
           <w:szCs w:val="24"/>
         </w:rPr>
-        <w:t>"</w:t>
-      </w:r>
-      <w:proofErr w:type="gramStart"/>
-      <w:r>
-        <w:rPr>
-          <w:rFonts w:ascii="Times New Roman" w:hAnsi="Times New Roman" w:cs="Times New Roman"/>
-          <w:sz w:val="24"/>
-          <w:szCs w:val="24"/>
-        </w:rPr>
-        <w:t>loss</w:t>
-      </w:r>
-      <w:proofErr w:type="gramEnd"/>
-      <w:r>
-        <w:rPr>
-          <w:rFonts w:ascii="Times New Roman" w:hAnsi="Times New Roman" w:cs="Times New Roman"/>
-          <w:sz w:val="24"/>
-          <w:szCs w:val="24"/>
-        </w:rPr>
-        <w:t>: 1.5686 - accuracy: 0.4381": These are the training metrics for the current epoch. "loss" is the value of the loss function, which measures how well the model is performing (lower is better). "accuracy" is the classification accuracy on the training data for this epoch.</w:t>
-      </w:r>
-    </w:p>
-    <w:p>
-      <w:pPr>
-        <w:rPr>
-          <w:rFonts w:ascii="Times New Roman" w:hAnsi="Times New Roman" w:cs="Times New Roman"/>
-          <w:sz w:val="24"/>
-          <w:szCs w:val="24"/>
-        </w:rPr>
-      </w:pPr>
-    </w:p>
-    <w:p>
-      <w:pPr>
-        <w:rPr>
-          <w:rFonts w:ascii="Times New Roman" w:hAnsi="Times New Roman" w:cs="Times New Roman"/>
-          <w:sz w:val="24"/>
-          <w:szCs w:val="24"/>
-        </w:rPr>
-      </w:pPr>
-      <w:r>
-        <w:rPr>
-          <w:rFonts w:ascii="Times New Roman" w:hAnsi="Times New Roman" w:cs="Times New Roman"/>
-          <w:sz w:val="24"/>
-          <w:szCs w:val="24"/>
-        </w:rPr>
-        <w:t>"</w:t>
-      </w:r>
-      <w:proofErr w:type="spellStart"/>
-      <w:proofErr w:type="gramStart"/>
-      <w:r>
-        <w:rPr>
-          <w:rFonts w:ascii="Times New Roman" w:hAnsi="Times New Roman" w:cs="Times New Roman"/>
-          <w:sz w:val="24"/>
-          <w:szCs w:val="24"/>
-        </w:rPr>
-        <w:t>val</w:t>
-      </w:r>
-      <w:proofErr w:type="gramEnd"/>
-      <w:r>
-        <w:rPr>
-          <w:rFonts w:ascii="Times New Roman" w:hAnsi="Times New Roman" w:cs="Times New Roman"/>
-          <w:sz w:val="24"/>
-          <w:szCs w:val="24"/>
-        </w:rPr>
-        <w:t>_loss</w:t>
-      </w:r>
-      <w:proofErr w:type="spellEnd"/>
-      <w:r>
-        <w:rPr>
-          <w:rFonts w:ascii="Times New Roman" w:hAnsi="Times New Roman" w:cs="Times New Roman"/>
-          <w:sz w:val="24"/>
-          <w:szCs w:val="24"/>
-        </w:rPr>
-        <w:t xml:space="preserve">: 1.2423 - </w:t>
-      </w:r>
-      <w:proofErr w:type="spellStart"/>
-      <w:r>
-        <w:rPr>
-          <w:rFonts w:ascii="Times New Roman" w:hAnsi="Times New Roman" w:cs="Times New Roman"/>
-          <w:sz w:val="24"/>
-          <w:szCs w:val="24"/>
-        </w:rPr>
-        <w:t>val_accuracy</w:t>
-      </w:r>
-      <w:proofErr w:type="spellEnd"/>
-      <w:r>
-        <w:rPr>
-          <w:rFonts w:ascii="Times New Roman" w:hAnsi="Times New Roman" w:cs="Times New Roman"/>
-          <w:sz w:val="24"/>
-          <w:szCs w:val="24"/>
-        </w:rPr>
-        <w:t>: 0.5595": These are the validation metrics for the current epoch. "</w:t>
-      </w:r>
-      <w:proofErr w:type="spellStart"/>
-      <w:proofErr w:type="gramStart"/>
-      <w:r>
-        <w:rPr>
-          <w:rFonts w:ascii="Times New Roman" w:hAnsi="Times New Roman" w:cs="Times New Roman"/>
-          <w:sz w:val="24"/>
-          <w:szCs w:val="24"/>
-        </w:rPr>
-        <w:t>val</w:t>
-      </w:r>
-      <w:proofErr w:type="gramEnd"/>
-      <w:r>
-        <w:rPr>
-          <w:rFonts w:ascii="Times New Roman" w:hAnsi="Times New Roman" w:cs="Times New Roman"/>
-          <w:sz w:val="24"/>
-          <w:szCs w:val="24"/>
-        </w:rPr>
-        <w:t>_loss</w:t>
-      </w:r>
-      <w:proofErr w:type="spellEnd"/>
-      <w:r>
-        <w:rPr>
-          <w:rFonts w:ascii="Times New Roman" w:hAnsi="Times New Roman" w:cs="Times New Roman"/>
-          <w:sz w:val="24"/>
-          <w:szCs w:val="24"/>
-        </w:rPr>
-        <w:t>" is the value of the loss function on a separate validation dataset (not used for training), and "</w:t>
-      </w:r>
-      <w:proofErr w:type="spellStart"/>
-      <w:r>
-        <w:rPr>
-          <w:rFonts w:ascii="Times New Roman" w:hAnsi="Times New Roman" w:cs="Times New Roman"/>
-          <w:sz w:val="24"/>
-          <w:szCs w:val="24"/>
-        </w:rPr>
-        <w:t>val_accuracy</w:t>
-      </w:r>
-      <w:proofErr w:type="spellEnd"/>
-      <w:r>
-        <w:rPr>
-          <w:rFonts w:ascii="Times New Roman" w:hAnsi="Times New Roman" w:cs="Times New Roman"/>
-          <w:sz w:val="24"/>
-          <w:szCs w:val="24"/>
-        </w:rPr>
-        <w:t>" is the classification accuracy on the validation data for this epoch. These metrics are used to assess how well the model generalizes to unseen data.</w:t>
+        <w:t>"loss: 1.5686 - accuracy: 0.4381": These are the training metrics for the current epoch. "loss" is the value of the loss function, which measures how well the model is performing (lower is better). "accuracy" is the classification accuracy on the training data for this epoch.</w:t>
+      </w:r>
+    </w:p>
+    <w:p>
+      <w:pPr>
+        <w:rPr>
+          <w:rFonts w:ascii="Times New Roman" w:hAnsi="Times New Roman" w:cs="Times New Roman"/>
+          <w:sz w:val="24"/>
+          <w:szCs w:val="24"/>
+        </w:rPr>
+      </w:pPr>
+    </w:p>
+    <w:p>
+      <w:pPr>
+        <w:rPr>
+          <w:rFonts w:ascii="Times New Roman" w:hAnsi="Times New Roman" w:cs="Times New Roman"/>
+          <w:sz w:val="24"/>
+          <w:szCs w:val="24"/>
+        </w:rPr>
+      </w:pPr>
+      <w:r>
+        <w:rPr>
+          <w:rFonts w:ascii="Times New Roman" w:hAnsi="Times New Roman" w:cs="Times New Roman"/>
+          <w:sz w:val="24"/>
+          <w:szCs w:val="24"/>
+        </w:rPr>
+        <w:t>"val_loss: 1.2423 - val_accuracy: 0.5595": These are the validation metrics for the current epoch. "val_loss" is the value of the loss function on a separate validation dataset (not used for training), and "val_accuracy" is the classification accuracy on the validation data for this epoch. These metrics are used to assess how well the model generalizes to unseen data.</w:t>
       </w:r>
     </w:p>
     <w:p>
@@ -823,15 +695,19 @@
       <w:pPr>
         <w:rPr>
           <w:rFonts w:ascii="Times New Roman" w:hAnsi="Times New Roman" w:cs="Times New Roman"/>
-          <w:sz w:val="24"/>
-          <w:szCs w:val="24"/>
-        </w:rPr>
-      </w:pPr>
-      <w:r>
-        <w:rPr>
-          <w:rFonts w:ascii="Times New Roman" w:hAnsi="Times New Roman" w:cs="Times New Roman"/>
-          <w:sz w:val="24"/>
-          <w:szCs w:val="24"/>
+          <w:b/>
+          <w:bCs/>
+          <w:sz w:val="32"/>
+          <w:szCs w:val="32"/>
+        </w:rPr>
+      </w:pPr>
+      <w:r>
+        <w:rPr>
+          <w:rFonts w:ascii="Times New Roman" w:hAnsi="Times New Roman" w:cs="Times New Roman"/>
+          <w:b/>
+          <w:bCs/>
+          <w:sz w:val="32"/>
+          <w:szCs w:val="32"/>
         </w:rPr>
         <w:lastRenderedPageBreak/>
         <w:t>Introduction</w:t>
@@ -851,6 +727,52 @@
           <w:sz w:val="24"/>
           <w:szCs w:val="24"/>
         </w:rPr>
+        <w:t>The CIFAR-100 Image Classification Project introduces the goal of building and training Convolutional Neural Networks (CNNs) for classifying images within the CIFAR-100 dataset.</w:t>
+      </w:r>
+      <w:r>
+        <w:rPr>
+          <w:rFonts w:ascii="Times New Roman" w:hAnsi="Times New Roman" w:cs="Times New Roman"/>
+          <w:sz w:val="24"/>
+          <w:szCs w:val="24"/>
+        </w:rPr>
+        <w:t xml:space="preserve">  </w:t>
+      </w:r>
+      <w:r>
+        <w:rPr>
+          <w:rFonts w:ascii="Times New Roman" w:hAnsi="Times New Roman" w:cs="Times New Roman"/>
+          <w:sz w:val="24"/>
+          <w:szCs w:val="24"/>
+        </w:rPr>
+        <w:t>Each image is assigned a label, and these labels are integer values representing one of the 100 classes. The model is expected to learn patterns and features in the images to predict the appropriate label or class.</w:t>
+      </w:r>
+    </w:p>
+    <w:p>
+      <w:pPr>
+        <w:rPr>
+          <w:rFonts w:ascii="Times New Roman" w:hAnsi="Times New Roman" w:cs="Times New Roman"/>
+          <w:sz w:val="24"/>
+          <w:szCs w:val="24"/>
+        </w:rPr>
+      </w:pPr>
+    </w:p>
+    <w:p>
+      <w:pPr>
+        <w:rPr>
+          <w:rFonts w:ascii="Times New Roman" w:hAnsi="Times New Roman" w:cs="Times New Roman"/>
+          <w:b/>
+          <w:bCs/>
+          <w:sz w:val="32"/>
+          <w:szCs w:val="32"/>
+        </w:rPr>
+      </w:pPr>
+      <w:r>
+        <w:rPr>
+          <w:rFonts w:ascii="Times New Roman" w:hAnsi="Times New Roman" w:cs="Times New Roman"/>
+          <w:b/>
+          <w:bCs/>
+          <w:sz w:val="32"/>
+          <w:szCs w:val="32"/>
+        </w:rPr>
         <w:t>Dataset</w:t>
       </w:r>
     </w:p>
@@ -868,6 +790,1404 @@
           <w:sz w:val="24"/>
           <w:szCs w:val="24"/>
         </w:rPr>
+        <w:t xml:space="preserve">This dataset comprises 60,000 32x32 color images distributed across 100 diverse </w:t>
+      </w:r>
+      <w:commentRangeStart w:id="0"/>
+      <w:r>
+        <w:rPr>
+          <w:rFonts w:ascii="Times New Roman" w:hAnsi="Times New Roman" w:cs="Times New Roman"/>
+          <w:sz w:val="24"/>
+          <w:szCs w:val="24"/>
+        </w:rPr>
+        <w:t>classes</w:t>
+      </w:r>
+      <w:commentRangeEnd w:id="0"/>
+      <w:r>
+        <w:rPr>
+          <w:rStyle w:val="CommentReference"/>
+        </w:rPr>
+        <w:commentReference w:id="0"/>
+      </w:r>
+      <w:r>
+        <w:rPr>
+          <w:rFonts w:ascii="Times New Roman" w:hAnsi="Times New Roman" w:cs="Times New Roman"/>
+          <w:sz w:val="24"/>
+          <w:szCs w:val="24"/>
+        </w:rPr>
+        <w:t>.</w:t>
+      </w:r>
+    </w:p>
+    <w:tbl>
+      <w:tblPr>
+        <w:tblStyle w:val="TableGrid"/>
+        <w:tblW w:w="0" w:type="auto"/>
+        <w:tblBorders>
+          <w:top w:val="single" w:sz="12" w:space="0" w:color="auto"/>
+          <w:left w:val="single" w:sz="12" w:space="0" w:color="auto"/>
+          <w:bottom w:val="single" w:sz="12" w:space="0" w:color="auto"/>
+          <w:right w:val="single" w:sz="12" w:space="0" w:color="auto"/>
+          <w:insideH w:val="single" w:sz="12" w:space="0" w:color="auto"/>
+          <w:insideV w:val="single" w:sz="12" w:space="0" w:color="auto"/>
+        </w:tblBorders>
+        <w:tblLook w:val="04A0" w:firstRow="1" w:lastRow="0" w:firstColumn="1" w:lastColumn="0" w:noHBand="0" w:noVBand="1"/>
+      </w:tblPr>
+      <w:tblGrid>
+        <w:gridCol w:w="3324"/>
+        <w:gridCol w:w="5475"/>
+      </w:tblGrid>
+      <w:tr>
+        <w:tc>
+          <w:tcPr>
+            <w:tcW w:w="0" w:type="auto"/>
+          </w:tcPr>
+          <w:p>
+            <w:pPr>
+              <w:jc w:val="center"/>
+              <w:rPr>
+                <w:rFonts w:ascii="Times New Roman" w:hAnsi="Times New Roman" w:cs="Times New Roman"/>
+                <w:b/>
+                <w:bCs/>
+                <w:sz w:val="24"/>
+                <w:szCs w:val="24"/>
+              </w:rPr>
+            </w:pPr>
+            <w:r>
+              <w:rPr>
+                <w:rFonts w:ascii="Times New Roman" w:hAnsi="Times New Roman" w:cs="Times New Roman"/>
+                <w:b/>
+                <w:bCs/>
+                <w:sz w:val="28"/>
+                <w:szCs w:val="28"/>
+              </w:rPr>
+              <w:t>Superclass</w:t>
+            </w:r>
+          </w:p>
+        </w:tc>
+        <w:tc>
+          <w:tcPr>
+            <w:tcW w:w="0" w:type="auto"/>
+          </w:tcPr>
+          <w:p>
+            <w:pPr>
+              <w:jc w:val="center"/>
+              <w:rPr>
+                <w:rFonts w:ascii="Times New Roman" w:hAnsi="Times New Roman" w:cs="Times New Roman"/>
+                <w:b/>
+                <w:bCs/>
+                <w:sz w:val="24"/>
+                <w:szCs w:val="24"/>
+              </w:rPr>
+            </w:pPr>
+            <w:r>
+              <w:rPr>
+                <w:rFonts w:ascii="Times New Roman" w:hAnsi="Times New Roman" w:cs="Times New Roman"/>
+                <w:b/>
+                <w:bCs/>
+                <w:sz w:val="28"/>
+                <w:szCs w:val="28"/>
+              </w:rPr>
+              <w:t>Classes</w:t>
+            </w:r>
+          </w:p>
+        </w:tc>
+      </w:tr>
+      <w:tr>
+        <w:tc>
+          <w:tcPr>
+            <w:tcW w:w="0" w:type="auto"/>
+          </w:tcPr>
+          <w:p>
+            <w:pPr>
+              <w:jc w:val="center"/>
+              <w:rPr>
+                <w:rFonts w:ascii="Times New Roman" w:hAnsi="Times New Roman" w:cs="Times New Roman"/>
+                <w:sz w:val="24"/>
+                <w:szCs w:val="24"/>
+              </w:rPr>
+            </w:pPr>
+            <w:r>
+              <w:rPr>
+                <w:rFonts w:ascii="Times New Roman" w:hAnsi="Times New Roman" w:cs="Times New Roman"/>
+                <w:sz w:val="24"/>
+                <w:szCs w:val="24"/>
+              </w:rPr>
+              <w:t>A</w:t>
+            </w:r>
+            <w:r>
+              <w:rPr>
+                <w:rFonts w:ascii="Times New Roman" w:hAnsi="Times New Roman" w:cs="Times New Roman"/>
+                <w:sz w:val="24"/>
+                <w:szCs w:val="24"/>
+              </w:rPr>
+              <w:t>quatic mammals</w:t>
+            </w:r>
+          </w:p>
+        </w:tc>
+        <w:tc>
+          <w:tcPr>
+            <w:tcW w:w="0" w:type="auto"/>
+          </w:tcPr>
+          <w:p>
+            <w:pPr>
+              <w:jc w:val="center"/>
+              <w:rPr>
+                <w:rFonts w:ascii="Times New Roman" w:hAnsi="Times New Roman" w:cs="Times New Roman"/>
+                <w:sz w:val="24"/>
+                <w:szCs w:val="24"/>
+              </w:rPr>
+            </w:pPr>
+            <w:r>
+              <w:rPr>
+                <w:rFonts w:ascii="Times New Roman" w:hAnsi="Times New Roman" w:cs="Times New Roman"/>
+                <w:sz w:val="24"/>
+                <w:szCs w:val="24"/>
+              </w:rPr>
+              <w:t>B</w:t>
+            </w:r>
+            <w:r>
+              <w:rPr>
+                <w:rFonts w:ascii="Times New Roman" w:hAnsi="Times New Roman" w:cs="Times New Roman"/>
+                <w:sz w:val="24"/>
+                <w:szCs w:val="24"/>
+              </w:rPr>
+              <w:t>eaver, dolphin, otter, seal, whale</w:t>
+            </w:r>
+          </w:p>
+        </w:tc>
+      </w:tr>
+      <w:tr>
+        <w:tc>
+          <w:tcPr>
+            <w:tcW w:w="0" w:type="auto"/>
+          </w:tcPr>
+          <w:p>
+            <w:pPr>
+              <w:jc w:val="center"/>
+              <w:rPr>
+                <w:rFonts w:ascii="Times New Roman" w:hAnsi="Times New Roman" w:cs="Times New Roman"/>
+                <w:sz w:val="24"/>
+                <w:szCs w:val="24"/>
+              </w:rPr>
+            </w:pPr>
+            <w:r>
+              <w:rPr>
+                <w:rFonts w:ascii="Times New Roman" w:hAnsi="Times New Roman" w:cs="Times New Roman"/>
+                <w:sz w:val="24"/>
+                <w:szCs w:val="24"/>
+              </w:rPr>
+              <w:t>Fish</w:t>
+            </w:r>
+          </w:p>
+        </w:tc>
+        <w:tc>
+          <w:tcPr>
+            <w:tcW w:w="0" w:type="auto"/>
+          </w:tcPr>
+          <w:p>
+            <w:pPr>
+              <w:jc w:val="center"/>
+              <w:rPr>
+                <w:rFonts w:ascii="Times New Roman" w:hAnsi="Times New Roman" w:cs="Times New Roman"/>
+                <w:sz w:val="24"/>
+                <w:szCs w:val="24"/>
+              </w:rPr>
+            </w:pPr>
+            <w:r>
+              <w:rPr>
+                <w:rFonts w:ascii="Times New Roman" w:hAnsi="Times New Roman" w:cs="Times New Roman"/>
+                <w:sz w:val="24"/>
+                <w:szCs w:val="24"/>
+              </w:rPr>
+              <w:t>A</w:t>
+            </w:r>
+            <w:r>
+              <w:rPr>
+                <w:rFonts w:ascii="Times New Roman" w:hAnsi="Times New Roman" w:cs="Times New Roman"/>
+                <w:sz w:val="24"/>
+                <w:szCs w:val="24"/>
+              </w:rPr>
+              <w:t>quarium fish, flatfish, ray, shark, trout</w:t>
+            </w:r>
+          </w:p>
+        </w:tc>
+      </w:tr>
+      <w:tr>
+        <w:tc>
+          <w:tcPr>
+            <w:tcW w:w="0" w:type="auto"/>
+          </w:tcPr>
+          <w:p>
+            <w:pPr>
+              <w:jc w:val="center"/>
+              <w:rPr>
+                <w:rFonts w:ascii="Times New Roman" w:hAnsi="Times New Roman" w:cs="Times New Roman"/>
+                <w:sz w:val="24"/>
+                <w:szCs w:val="24"/>
+              </w:rPr>
+            </w:pPr>
+            <w:r>
+              <w:rPr>
+                <w:rFonts w:ascii="Times New Roman" w:hAnsi="Times New Roman" w:cs="Times New Roman"/>
+                <w:sz w:val="24"/>
+                <w:szCs w:val="24"/>
+              </w:rPr>
+              <w:t>F</w:t>
+            </w:r>
+            <w:r>
+              <w:rPr>
+                <w:rFonts w:ascii="Times New Roman" w:hAnsi="Times New Roman" w:cs="Times New Roman"/>
+                <w:sz w:val="24"/>
+                <w:szCs w:val="24"/>
+              </w:rPr>
+              <w:t>lowers</w:t>
+            </w:r>
+          </w:p>
+        </w:tc>
+        <w:tc>
+          <w:tcPr>
+            <w:tcW w:w="0" w:type="auto"/>
+          </w:tcPr>
+          <w:p>
+            <w:pPr>
+              <w:jc w:val="center"/>
+              <w:rPr>
+                <w:rFonts w:ascii="Times New Roman" w:hAnsi="Times New Roman" w:cs="Times New Roman"/>
+                <w:sz w:val="24"/>
+                <w:szCs w:val="24"/>
+              </w:rPr>
+            </w:pPr>
+            <w:r>
+              <w:rPr>
+                <w:rFonts w:ascii="Times New Roman" w:hAnsi="Times New Roman" w:cs="Times New Roman"/>
+                <w:sz w:val="24"/>
+                <w:szCs w:val="24"/>
+              </w:rPr>
+              <w:t>O</w:t>
+            </w:r>
+            <w:r>
+              <w:rPr>
+                <w:rFonts w:ascii="Times New Roman" w:hAnsi="Times New Roman" w:cs="Times New Roman"/>
+                <w:sz w:val="24"/>
+                <w:szCs w:val="24"/>
+              </w:rPr>
+              <w:t>rchids, poppies, roses, sunflowers, tulips</w:t>
+            </w:r>
+          </w:p>
+        </w:tc>
+      </w:tr>
+      <w:tr>
+        <w:tc>
+          <w:tcPr>
+            <w:tcW w:w="0" w:type="auto"/>
+          </w:tcPr>
+          <w:p>
+            <w:pPr>
+              <w:jc w:val="center"/>
+              <w:rPr>
+                <w:rFonts w:ascii="Times New Roman" w:hAnsi="Times New Roman" w:cs="Times New Roman"/>
+                <w:sz w:val="24"/>
+                <w:szCs w:val="24"/>
+              </w:rPr>
+            </w:pPr>
+            <w:r>
+              <w:rPr>
+                <w:rFonts w:ascii="Times New Roman" w:hAnsi="Times New Roman" w:cs="Times New Roman"/>
+                <w:sz w:val="24"/>
+                <w:szCs w:val="24"/>
+              </w:rPr>
+              <w:t>Food containers</w:t>
+            </w:r>
+          </w:p>
+        </w:tc>
+        <w:tc>
+          <w:tcPr>
+            <w:tcW w:w="0" w:type="auto"/>
+          </w:tcPr>
+          <w:p>
+            <w:pPr>
+              <w:jc w:val="center"/>
+              <w:rPr>
+                <w:rFonts w:ascii="Times New Roman" w:hAnsi="Times New Roman" w:cs="Times New Roman"/>
+                <w:sz w:val="24"/>
+                <w:szCs w:val="24"/>
+              </w:rPr>
+            </w:pPr>
+            <w:r>
+              <w:rPr>
+                <w:rFonts w:ascii="Times New Roman" w:hAnsi="Times New Roman" w:cs="Times New Roman"/>
+                <w:sz w:val="24"/>
+                <w:szCs w:val="24"/>
+              </w:rPr>
+              <w:t>B</w:t>
+            </w:r>
+            <w:r>
+              <w:rPr>
+                <w:rFonts w:ascii="Times New Roman" w:hAnsi="Times New Roman" w:cs="Times New Roman"/>
+                <w:sz w:val="24"/>
+                <w:szCs w:val="24"/>
+              </w:rPr>
+              <w:t>ottles, bowls, cans, cups, plates</w:t>
+            </w:r>
+          </w:p>
+        </w:tc>
+      </w:tr>
+      <w:tr>
+        <w:tc>
+          <w:tcPr>
+            <w:tcW w:w="0" w:type="auto"/>
+          </w:tcPr>
+          <w:p>
+            <w:pPr>
+              <w:jc w:val="center"/>
+              <w:rPr>
+                <w:rFonts w:ascii="Times New Roman" w:hAnsi="Times New Roman" w:cs="Times New Roman"/>
+                <w:sz w:val="24"/>
+                <w:szCs w:val="24"/>
+              </w:rPr>
+            </w:pPr>
+            <w:r>
+              <w:rPr>
+                <w:rFonts w:ascii="Times New Roman" w:hAnsi="Times New Roman" w:cs="Times New Roman"/>
+                <w:sz w:val="24"/>
+                <w:szCs w:val="24"/>
+              </w:rPr>
+              <w:t>Fruit and vegetables</w:t>
+            </w:r>
+          </w:p>
+        </w:tc>
+        <w:tc>
+          <w:tcPr>
+            <w:tcW w:w="0" w:type="auto"/>
+          </w:tcPr>
+          <w:p>
+            <w:pPr>
+              <w:jc w:val="center"/>
+              <w:rPr>
+                <w:rFonts w:ascii="Times New Roman" w:hAnsi="Times New Roman" w:cs="Times New Roman"/>
+                <w:sz w:val="24"/>
+                <w:szCs w:val="24"/>
+              </w:rPr>
+            </w:pPr>
+            <w:r>
+              <w:rPr>
+                <w:rFonts w:ascii="Times New Roman" w:hAnsi="Times New Roman" w:cs="Times New Roman"/>
+                <w:sz w:val="24"/>
+                <w:szCs w:val="24"/>
+              </w:rPr>
+              <w:t>A</w:t>
+            </w:r>
+            <w:r>
+              <w:rPr>
+                <w:rFonts w:ascii="Times New Roman" w:hAnsi="Times New Roman" w:cs="Times New Roman"/>
+                <w:sz w:val="24"/>
+                <w:szCs w:val="24"/>
+              </w:rPr>
+              <w:t>pples, mushrooms, oranges, pears, sweet peppers</w:t>
+            </w:r>
+          </w:p>
+        </w:tc>
+      </w:tr>
+      <w:tr>
+        <w:tc>
+          <w:tcPr>
+            <w:tcW w:w="0" w:type="auto"/>
+          </w:tcPr>
+          <w:p>
+            <w:pPr>
+              <w:jc w:val="center"/>
+              <w:rPr>
+                <w:rFonts w:ascii="Times New Roman" w:hAnsi="Times New Roman" w:cs="Times New Roman"/>
+                <w:sz w:val="24"/>
+                <w:szCs w:val="24"/>
+              </w:rPr>
+            </w:pPr>
+            <w:r>
+              <w:rPr>
+                <w:rFonts w:ascii="Times New Roman" w:hAnsi="Times New Roman" w:cs="Times New Roman"/>
+                <w:sz w:val="24"/>
+                <w:szCs w:val="24"/>
+              </w:rPr>
+              <w:t>H</w:t>
+            </w:r>
+            <w:r>
+              <w:rPr>
+                <w:rFonts w:ascii="Times New Roman" w:hAnsi="Times New Roman" w:cs="Times New Roman"/>
+                <w:sz w:val="24"/>
+                <w:szCs w:val="24"/>
+              </w:rPr>
+              <w:t>ousehold electrical devices</w:t>
+            </w:r>
+          </w:p>
+        </w:tc>
+        <w:tc>
+          <w:tcPr>
+            <w:tcW w:w="0" w:type="auto"/>
+          </w:tcPr>
+          <w:p>
+            <w:pPr>
+              <w:jc w:val="center"/>
+              <w:rPr>
+                <w:rFonts w:ascii="Times New Roman" w:hAnsi="Times New Roman" w:cs="Times New Roman"/>
+                <w:sz w:val="24"/>
+                <w:szCs w:val="24"/>
+              </w:rPr>
+            </w:pPr>
+            <w:r>
+              <w:rPr>
+                <w:rFonts w:ascii="Times New Roman" w:hAnsi="Times New Roman" w:cs="Times New Roman"/>
+                <w:sz w:val="24"/>
+                <w:szCs w:val="24"/>
+              </w:rPr>
+              <w:t>C</w:t>
+            </w:r>
+            <w:r>
+              <w:rPr>
+                <w:rFonts w:ascii="Times New Roman" w:hAnsi="Times New Roman" w:cs="Times New Roman"/>
+                <w:sz w:val="24"/>
+                <w:szCs w:val="24"/>
+              </w:rPr>
+              <w:t>lock, computer keyboard, lamp, telephone, television</w:t>
+            </w:r>
+          </w:p>
+        </w:tc>
+      </w:tr>
+      <w:tr>
+        <w:tc>
+          <w:tcPr>
+            <w:tcW w:w="0" w:type="auto"/>
+          </w:tcPr>
+          <w:p>
+            <w:pPr>
+              <w:jc w:val="center"/>
+              <w:rPr>
+                <w:rFonts w:ascii="Times New Roman" w:hAnsi="Times New Roman" w:cs="Times New Roman"/>
+                <w:sz w:val="24"/>
+                <w:szCs w:val="24"/>
+              </w:rPr>
+            </w:pPr>
+            <w:r>
+              <w:rPr>
+                <w:rFonts w:ascii="Times New Roman" w:hAnsi="Times New Roman" w:cs="Times New Roman"/>
+                <w:sz w:val="24"/>
+                <w:szCs w:val="24"/>
+              </w:rPr>
+              <w:t>H</w:t>
+            </w:r>
+            <w:r>
+              <w:rPr>
+                <w:rFonts w:ascii="Times New Roman" w:hAnsi="Times New Roman" w:cs="Times New Roman"/>
+                <w:sz w:val="24"/>
+                <w:szCs w:val="24"/>
+              </w:rPr>
+              <w:t>ousehold furniture</w:t>
+            </w:r>
+          </w:p>
+        </w:tc>
+        <w:tc>
+          <w:tcPr>
+            <w:tcW w:w="0" w:type="auto"/>
+          </w:tcPr>
+          <w:p>
+            <w:pPr>
+              <w:jc w:val="center"/>
+              <w:rPr>
+                <w:rFonts w:ascii="Times New Roman" w:hAnsi="Times New Roman" w:cs="Times New Roman"/>
+                <w:sz w:val="24"/>
+                <w:szCs w:val="24"/>
+              </w:rPr>
+            </w:pPr>
+            <w:r>
+              <w:rPr>
+                <w:rFonts w:ascii="Times New Roman" w:hAnsi="Times New Roman" w:cs="Times New Roman"/>
+                <w:sz w:val="24"/>
+                <w:szCs w:val="24"/>
+              </w:rPr>
+              <w:t>B</w:t>
+            </w:r>
+            <w:r>
+              <w:rPr>
+                <w:rFonts w:ascii="Times New Roman" w:hAnsi="Times New Roman" w:cs="Times New Roman"/>
+                <w:sz w:val="24"/>
+                <w:szCs w:val="24"/>
+              </w:rPr>
+              <w:t>ed, chair, couch, table, wardrobe</w:t>
+            </w:r>
+          </w:p>
+        </w:tc>
+      </w:tr>
+      <w:tr>
+        <w:tc>
+          <w:tcPr>
+            <w:tcW w:w="0" w:type="auto"/>
+          </w:tcPr>
+          <w:p>
+            <w:pPr>
+              <w:jc w:val="center"/>
+              <w:rPr>
+                <w:rFonts w:ascii="Times New Roman" w:hAnsi="Times New Roman" w:cs="Times New Roman"/>
+                <w:sz w:val="24"/>
+                <w:szCs w:val="24"/>
+              </w:rPr>
+            </w:pPr>
+            <w:r>
+              <w:rPr>
+                <w:rFonts w:ascii="Times New Roman" w:hAnsi="Times New Roman" w:cs="Times New Roman"/>
+                <w:sz w:val="24"/>
+                <w:szCs w:val="24"/>
+              </w:rPr>
+              <w:t>I</w:t>
+            </w:r>
+            <w:r>
+              <w:rPr>
+                <w:rFonts w:ascii="Times New Roman" w:hAnsi="Times New Roman" w:cs="Times New Roman"/>
+                <w:sz w:val="24"/>
+                <w:szCs w:val="24"/>
+              </w:rPr>
+              <w:t>nsects</w:t>
+            </w:r>
+          </w:p>
+        </w:tc>
+        <w:tc>
+          <w:tcPr>
+            <w:tcW w:w="0" w:type="auto"/>
+          </w:tcPr>
+          <w:p>
+            <w:pPr>
+              <w:jc w:val="center"/>
+              <w:rPr>
+                <w:rFonts w:ascii="Times New Roman" w:hAnsi="Times New Roman" w:cs="Times New Roman"/>
+                <w:sz w:val="24"/>
+                <w:szCs w:val="24"/>
+              </w:rPr>
+            </w:pPr>
+            <w:r>
+              <w:rPr>
+                <w:rFonts w:ascii="Times New Roman" w:hAnsi="Times New Roman" w:cs="Times New Roman"/>
+                <w:sz w:val="24"/>
+                <w:szCs w:val="24"/>
+              </w:rPr>
+              <w:t>B</w:t>
+            </w:r>
+            <w:r>
+              <w:rPr>
+                <w:rFonts w:ascii="Times New Roman" w:hAnsi="Times New Roman" w:cs="Times New Roman"/>
+                <w:sz w:val="24"/>
+                <w:szCs w:val="24"/>
+              </w:rPr>
+              <w:t>ee, beetle, butterfly, caterpillar, cockroach</w:t>
+            </w:r>
+          </w:p>
+        </w:tc>
+      </w:tr>
+      <w:tr>
+        <w:tc>
+          <w:tcPr>
+            <w:tcW w:w="0" w:type="auto"/>
+          </w:tcPr>
+          <w:p>
+            <w:pPr>
+              <w:jc w:val="center"/>
+              <w:rPr>
+                <w:rFonts w:ascii="Times New Roman" w:hAnsi="Times New Roman" w:cs="Times New Roman"/>
+                <w:sz w:val="24"/>
+                <w:szCs w:val="24"/>
+              </w:rPr>
+            </w:pPr>
+            <w:r>
+              <w:rPr>
+                <w:rFonts w:ascii="Times New Roman" w:hAnsi="Times New Roman" w:cs="Times New Roman"/>
+                <w:sz w:val="24"/>
+                <w:szCs w:val="24"/>
+              </w:rPr>
+              <w:t>L</w:t>
+            </w:r>
+            <w:r>
+              <w:rPr>
+                <w:rFonts w:ascii="Times New Roman" w:hAnsi="Times New Roman" w:cs="Times New Roman"/>
+                <w:sz w:val="24"/>
+                <w:szCs w:val="24"/>
+              </w:rPr>
+              <w:t>arge carnivores</w:t>
+            </w:r>
+          </w:p>
+        </w:tc>
+        <w:tc>
+          <w:tcPr>
+            <w:tcW w:w="0" w:type="auto"/>
+          </w:tcPr>
+          <w:p>
+            <w:pPr>
+              <w:jc w:val="center"/>
+              <w:rPr>
+                <w:rFonts w:ascii="Times New Roman" w:hAnsi="Times New Roman" w:cs="Times New Roman"/>
+                <w:sz w:val="24"/>
+                <w:szCs w:val="24"/>
+              </w:rPr>
+            </w:pPr>
+            <w:r>
+              <w:rPr>
+                <w:rFonts w:ascii="Times New Roman" w:hAnsi="Times New Roman" w:cs="Times New Roman"/>
+                <w:sz w:val="24"/>
+                <w:szCs w:val="24"/>
+              </w:rPr>
+              <w:t>B</w:t>
+            </w:r>
+            <w:r>
+              <w:rPr>
+                <w:rFonts w:ascii="Times New Roman" w:hAnsi="Times New Roman" w:cs="Times New Roman"/>
+                <w:sz w:val="24"/>
+                <w:szCs w:val="24"/>
+              </w:rPr>
+              <w:t>ear, leopard, lion, tiger, wolf</w:t>
+            </w:r>
+          </w:p>
+        </w:tc>
+      </w:tr>
+      <w:tr>
+        <w:tc>
+          <w:tcPr>
+            <w:tcW w:w="0" w:type="auto"/>
+          </w:tcPr>
+          <w:p>
+            <w:pPr>
+              <w:jc w:val="center"/>
+              <w:rPr>
+                <w:rFonts w:ascii="Times New Roman" w:hAnsi="Times New Roman" w:cs="Times New Roman"/>
+                <w:sz w:val="24"/>
+                <w:szCs w:val="24"/>
+              </w:rPr>
+            </w:pPr>
+            <w:r>
+              <w:rPr>
+                <w:rFonts w:ascii="Times New Roman" w:hAnsi="Times New Roman" w:cs="Times New Roman"/>
+                <w:sz w:val="24"/>
+                <w:szCs w:val="24"/>
+              </w:rPr>
+              <w:t>L</w:t>
+            </w:r>
+            <w:r>
+              <w:rPr>
+                <w:rFonts w:ascii="Times New Roman" w:hAnsi="Times New Roman" w:cs="Times New Roman"/>
+                <w:sz w:val="24"/>
+                <w:szCs w:val="24"/>
+              </w:rPr>
+              <w:t>arge man-made outdoor things</w:t>
+            </w:r>
+          </w:p>
+        </w:tc>
+        <w:tc>
+          <w:tcPr>
+            <w:tcW w:w="0" w:type="auto"/>
+          </w:tcPr>
+          <w:p>
+            <w:pPr>
+              <w:jc w:val="center"/>
+              <w:rPr>
+                <w:rFonts w:ascii="Times New Roman" w:hAnsi="Times New Roman" w:cs="Times New Roman"/>
+                <w:sz w:val="24"/>
+                <w:szCs w:val="24"/>
+              </w:rPr>
+            </w:pPr>
+            <w:r>
+              <w:rPr>
+                <w:rFonts w:ascii="Times New Roman" w:hAnsi="Times New Roman" w:cs="Times New Roman"/>
+                <w:sz w:val="24"/>
+                <w:szCs w:val="24"/>
+              </w:rPr>
+              <w:t>B</w:t>
+            </w:r>
+            <w:r>
+              <w:rPr>
+                <w:rFonts w:ascii="Times New Roman" w:hAnsi="Times New Roman" w:cs="Times New Roman"/>
+                <w:sz w:val="24"/>
+                <w:szCs w:val="24"/>
+              </w:rPr>
+              <w:t>ridge, castle, house, road, skyscraper</w:t>
+            </w:r>
+          </w:p>
+        </w:tc>
+      </w:tr>
+      <w:tr>
+        <w:tc>
+          <w:tcPr>
+            <w:tcW w:w="0" w:type="auto"/>
+          </w:tcPr>
+          <w:p>
+            <w:pPr>
+              <w:jc w:val="center"/>
+              <w:rPr>
+                <w:rFonts w:ascii="Times New Roman" w:hAnsi="Times New Roman" w:cs="Times New Roman"/>
+                <w:sz w:val="24"/>
+                <w:szCs w:val="24"/>
+              </w:rPr>
+            </w:pPr>
+            <w:r>
+              <w:rPr>
+                <w:rFonts w:ascii="Times New Roman" w:hAnsi="Times New Roman" w:cs="Times New Roman"/>
+                <w:sz w:val="24"/>
+                <w:szCs w:val="24"/>
+              </w:rPr>
+              <w:t>L</w:t>
+            </w:r>
+            <w:r>
+              <w:rPr>
+                <w:rFonts w:ascii="Times New Roman" w:hAnsi="Times New Roman" w:cs="Times New Roman"/>
+                <w:sz w:val="24"/>
+                <w:szCs w:val="24"/>
+              </w:rPr>
+              <w:t>arge natural outdoor scenes</w:t>
+            </w:r>
+          </w:p>
+        </w:tc>
+        <w:tc>
+          <w:tcPr>
+            <w:tcW w:w="0" w:type="auto"/>
+          </w:tcPr>
+          <w:p>
+            <w:pPr>
+              <w:jc w:val="center"/>
+              <w:rPr>
+                <w:rFonts w:ascii="Times New Roman" w:hAnsi="Times New Roman" w:cs="Times New Roman"/>
+                <w:sz w:val="24"/>
+                <w:szCs w:val="24"/>
+              </w:rPr>
+            </w:pPr>
+            <w:r>
+              <w:rPr>
+                <w:rFonts w:ascii="Times New Roman" w:hAnsi="Times New Roman" w:cs="Times New Roman"/>
+                <w:sz w:val="24"/>
+                <w:szCs w:val="24"/>
+              </w:rPr>
+              <w:t>C</w:t>
+            </w:r>
+            <w:r>
+              <w:rPr>
+                <w:rFonts w:ascii="Times New Roman" w:hAnsi="Times New Roman" w:cs="Times New Roman"/>
+                <w:sz w:val="24"/>
+                <w:szCs w:val="24"/>
+              </w:rPr>
+              <w:t>loud, forest, mountain, plain, sea</w:t>
+            </w:r>
+          </w:p>
+        </w:tc>
+      </w:tr>
+      <w:tr>
+        <w:tc>
+          <w:tcPr>
+            <w:tcW w:w="0" w:type="auto"/>
+          </w:tcPr>
+          <w:p>
+            <w:pPr>
+              <w:jc w:val="center"/>
+              <w:rPr>
+                <w:rFonts w:ascii="Times New Roman" w:hAnsi="Times New Roman" w:cs="Times New Roman"/>
+                <w:sz w:val="24"/>
+                <w:szCs w:val="24"/>
+              </w:rPr>
+            </w:pPr>
+            <w:r>
+              <w:rPr>
+                <w:rFonts w:ascii="Times New Roman" w:hAnsi="Times New Roman" w:cs="Times New Roman"/>
+                <w:sz w:val="24"/>
+                <w:szCs w:val="24"/>
+              </w:rPr>
+              <w:t>L</w:t>
+            </w:r>
+            <w:r>
+              <w:rPr>
+                <w:rFonts w:ascii="Times New Roman" w:hAnsi="Times New Roman" w:cs="Times New Roman"/>
+                <w:sz w:val="24"/>
+                <w:szCs w:val="24"/>
+              </w:rPr>
+              <w:t>arge omnivores and herbivores</w:t>
+            </w:r>
+          </w:p>
+        </w:tc>
+        <w:tc>
+          <w:tcPr>
+            <w:tcW w:w="0" w:type="auto"/>
+          </w:tcPr>
+          <w:p>
+            <w:pPr>
+              <w:jc w:val="center"/>
+              <w:rPr>
+                <w:rFonts w:ascii="Times New Roman" w:hAnsi="Times New Roman" w:cs="Times New Roman"/>
+                <w:sz w:val="24"/>
+                <w:szCs w:val="24"/>
+              </w:rPr>
+            </w:pPr>
+            <w:r>
+              <w:rPr>
+                <w:rFonts w:ascii="Times New Roman" w:hAnsi="Times New Roman" w:cs="Times New Roman"/>
+                <w:sz w:val="24"/>
+                <w:szCs w:val="24"/>
+              </w:rPr>
+              <w:t>C</w:t>
+            </w:r>
+            <w:r>
+              <w:rPr>
+                <w:rFonts w:ascii="Times New Roman" w:hAnsi="Times New Roman" w:cs="Times New Roman"/>
+                <w:sz w:val="24"/>
+                <w:szCs w:val="24"/>
+              </w:rPr>
+              <w:t>amel, cattle, chimpanzee, elephant, kangaroo</w:t>
+            </w:r>
+          </w:p>
+        </w:tc>
+      </w:tr>
+      <w:tr>
+        <w:tc>
+          <w:tcPr>
+            <w:tcW w:w="0" w:type="auto"/>
+          </w:tcPr>
+          <w:p>
+            <w:pPr>
+              <w:jc w:val="center"/>
+              <w:rPr>
+                <w:rFonts w:ascii="Times New Roman" w:hAnsi="Times New Roman" w:cs="Times New Roman"/>
+                <w:sz w:val="24"/>
+                <w:szCs w:val="24"/>
+              </w:rPr>
+            </w:pPr>
+            <w:r>
+              <w:rPr>
+                <w:rFonts w:ascii="Times New Roman" w:hAnsi="Times New Roman" w:cs="Times New Roman"/>
+                <w:sz w:val="24"/>
+                <w:szCs w:val="24"/>
+              </w:rPr>
+              <w:t>M</w:t>
+            </w:r>
+            <w:r>
+              <w:rPr>
+                <w:rFonts w:ascii="Times New Roman" w:hAnsi="Times New Roman" w:cs="Times New Roman"/>
+                <w:sz w:val="24"/>
+                <w:szCs w:val="24"/>
+              </w:rPr>
+              <w:t>edium-sized mammals</w:t>
+            </w:r>
+          </w:p>
+        </w:tc>
+        <w:tc>
+          <w:tcPr>
+            <w:tcW w:w="0" w:type="auto"/>
+          </w:tcPr>
+          <w:p>
+            <w:pPr>
+              <w:jc w:val="center"/>
+              <w:rPr>
+                <w:rFonts w:ascii="Times New Roman" w:hAnsi="Times New Roman" w:cs="Times New Roman"/>
+                <w:sz w:val="24"/>
+                <w:szCs w:val="24"/>
+              </w:rPr>
+            </w:pPr>
+            <w:r>
+              <w:rPr>
+                <w:rFonts w:ascii="Times New Roman" w:hAnsi="Times New Roman" w:cs="Times New Roman"/>
+                <w:sz w:val="24"/>
+                <w:szCs w:val="24"/>
+              </w:rPr>
+              <w:t>F</w:t>
+            </w:r>
+            <w:r>
+              <w:rPr>
+                <w:rFonts w:ascii="Times New Roman" w:hAnsi="Times New Roman" w:cs="Times New Roman"/>
+                <w:sz w:val="24"/>
+                <w:szCs w:val="24"/>
+              </w:rPr>
+              <w:t>ox, porcupine, possum, raccoon, skunk</w:t>
+            </w:r>
+          </w:p>
+        </w:tc>
+      </w:tr>
+      <w:tr>
+        <w:tc>
+          <w:tcPr>
+            <w:tcW w:w="0" w:type="auto"/>
+          </w:tcPr>
+          <w:p>
+            <w:pPr>
+              <w:jc w:val="center"/>
+              <w:rPr>
+                <w:rFonts w:ascii="Times New Roman" w:hAnsi="Times New Roman" w:cs="Times New Roman"/>
+                <w:sz w:val="24"/>
+                <w:szCs w:val="24"/>
+              </w:rPr>
+            </w:pPr>
+            <w:r>
+              <w:rPr>
+                <w:rFonts w:ascii="Times New Roman" w:hAnsi="Times New Roman" w:cs="Times New Roman"/>
+                <w:sz w:val="24"/>
+                <w:szCs w:val="24"/>
+              </w:rPr>
+              <w:t>N</w:t>
+            </w:r>
+            <w:r>
+              <w:rPr>
+                <w:rFonts w:ascii="Times New Roman" w:hAnsi="Times New Roman" w:cs="Times New Roman"/>
+                <w:sz w:val="24"/>
+                <w:szCs w:val="24"/>
+              </w:rPr>
+              <w:t>on-insect invertebrates</w:t>
+            </w:r>
+          </w:p>
+        </w:tc>
+        <w:tc>
+          <w:tcPr>
+            <w:tcW w:w="0" w:type="auto"/>
+          </w:tcPr>
+          <w:p>
+            <w:pPr>
+              <w:jc w:val="center"/>
+              <w:rPr>
+                <w:rFonts w:ascii="Times New Roman" w:hAnsi="Times New Roman" w:cs="Times New Roman"/>
+                <w:sz w:val="24"/>
+                <w:szCs w:val="24"/>
+              </w:rPr>
+            </w:pPr>
+            <w:r>
+              <w:rPr>
+                <w:rFonts w:ascii="Times New Roman" w:hAnsi="Times New Roman" w:cs="Times New Roman"/>
+                <w:sz w:val="24"/>
+                <w:szCs w:val="24"/>
+              </w:rPr>
+              <w:t>C</w:t>
+            </w:r>
+            <w:r>
+              <w:rPr>
+                <w:rFonts w:ascii="Times New Roman" w:hAnsi="Times New Roman" w:cs="Times New Roman"/>
+                <w:sz w:val="24"/>
+                <w:szCs w:val="24"/>
+              </w:rPr>
+              <w:t>rab, lobster, snail, spider, worm</w:t>
+            </w:r>
+          </w:p>
+        </w:tc>
+      </w:tr>
+      <w:tr>
+        <w:tc>
+          <w:tcPr>
+            <w:tcW w:w="0" w:type="auto"/>
+          </w:tcPr>
+          <w:p>
+            <w:pPr>
+              <w:jc w:val="center"/>
+              <w:rPr>
+                <w:rFonts w:ascii="Times New Roman" w:hAnsi="Times New Roman" w:cs="Times New Roman"/>
+                <w:sz w:val="24"/>
+                <w:szCs w:val="24"/>
+              </w:rPr>
+            </w:pPr>
+            <w:r>
+              <w:rPr>
+                <w:rFonts w:ascii="Times New Roman" w:hAnsi="Times New Roman" w:cs="Times New Roman"/>
+                <w:sz w:val="24"/>
+                <w:szCs w:val="24"/>
+              </w:rPr>
+              <w:t>P</w:t>
+            </w:r>
+            <w:r>
+              <w:rPr>
+                <w:rFonts w:ascii="Times New Roman" w:hAnsi="Times New Roman" w:cs="Times New Roman"/>
+                <w:sz w:val="24"/>
+                <w:szCs w:val="24"/>
+              </w:rPr>
+              <w:t>eople</w:t>
+            </w:r>
+          </w:p>
+        </w:tc>
+        <w:tc>
+          <w:tcPr>
+            <w:tcW w:w="0" w:type="auto"/>
+          </w:tcPr>
+          <w:p>
+            <w:pPr>
+              <w:jc w:val="center"/>
+              <w:rPr>
+                <w:rFonts w:ascii="Times New Roman" w:hAnsi="Times New Roman" w:cs="Times New Roman"/>
+                <w:sz w:val="24"/>
+                <w:szCs w:val="24"/>
+              </w:rPr>
+            </w:pPr>
+            <w:r>
+              <w:rPr>
+                <w:rFonts w:ascii="Times New Roman" w:hAnsi="Times New Roman" w:cs="Times New Roman"/>
+                <w:sz w:val="24"/>
+                <w:szCs w:val="24"/>
+              </w:rPr>
+              <w:t>B</w:t>
+            </w:r>
+            <w:r>
+              <w:rPr>
+                <w:rFonts w:ascii="Times New Roman" w:hAnsi="Times New Roman" w:cs="Times New Roman"/>
+                <w:sz w:val="24"/>
+                <w:szCs w:val="24"/>
+              </w:rPr>
+              <w:t>aby, boy, girl, man, woman</w:t>
+            </w:r>
+          </w:p>
+        </w:tc>
+      </w:tr>
+      <w:tr>
+        <w:tc>
+          <w:tcPr>
+            <w:tcW w:w="0" w:type="auto"/>
+          </w:tcPr>
+          <w:p>
+            <w:pPr>
+              <w:jc w:val="center"/>
+              <w:rPr>
+                <w:rFonts w:ascii="Times New Roman" w:hAnsi="Times New Roman" w:cs="Times New Roman"/>
+                <w:sz w:val="24"/>
+                <w:szCs w:val="24"/>
+              </w:rPr>
+            </w:pPr>
+            <w:r>
+              <w:rPr>
+                <w:rFonts w:ascii="Times New Roman" w:hAnsi="Times New Roman" w:cs="Times New Roman"/>
+                <w:sz w:val="24"/>
+                <w:szCs w:val="24"/>
+              </w:rPr>
+              <w:t>R</w:t>
+            </w:r>
+            <w:r>
+              <w:rPr>
+                <w:rFonts w:ascii="Times New Roman" w:hAnsi="Times New Roman" w:cs="Times New Roman"/>
+                <w:sz w:val="24"/>
+                <w:szCs w:val="24"/>
+              </w:rPr>
+              <w:t>eptiles</w:t>
+            </w:r>
+          </w:p>
+        </w:tc>
+        <w:tc>
+          <w:tcPr>
+            <w:tcW w:w="0" w:type="auto"/>
+          </w:tcPr>
+          <w:p>
+            <w:pPr>
+              <w:jc w:val="center"/>
+              <w:rPr>
+                <w:rFonts w:ascii="Times New Roman" w:hAnsi="Times New Roman" w:cs="Times New Roman"/>
+                <w:sz w:val="24"/>
+                <w:szCs w:val="24"/>
+              </w:rPr>
+            </w:pPr>
+            <w:r>
+              <w:rPr>
+                <w:rFonts w:ascii="Times New Roman" w:hAnsi="Times New Roman" w:cs="Times New Roman"/>
+                <w:sz w:val="24"/>
+                <w:szCs w:val="24"/>
+              </w:rPr>
+              <w:t>C</w:t>
+            </w:r>
+            <w:r>
+              <w:rPr>
+                <w:rFonts w:ascii="Times New Roman" w:hAnsi="Times New Roman" w:cs="Times New Roman"/>
+                <w:sz w:val="24"/>
+                <w:szCs w:val="24"/>
+              </w:rPr>
+              <w:t>rocodile, dinosaur, lizard, snake, turtle</w:t>
+            </w:r>
+          </w:p>
+        </w:tc>
+      </w:tr>
+      <w:tr>
+        <w:tc>
+          <w:tcPr>
+            <w:tcW w:w="0" w:type="auto"/>
+          </w:tcPr>
+          <w:p>
+            <w:pPr>
+              <w:jc w:val="center"/>
+              <w:rPr>
+                <w:rFonts w:ascii="Times New Roman" w:hAnsi="Times New Roman" w:cs="Times New Roman"/>
+                <w:sz w:val="24"/>
+                <w:szCs w:val="24"/>
+              </w:rPr>
+            </w:pPr>
+            <w:r>
+              <w:rPr>
+                <w:rFonts w:ascii="Times New Roman" w:hAnsi="Times New Roman" w:cs="Times New Roman"/>
+                <w:sz w:val="24"/>
+                <w:szCs w:val="24"/>
+              </w:rPr>
+              <w:t>S</w:t>
+            </w:r>
+            <w:r>
+              <w:rPr>
+                <w:rFonts w:ascii="Times New Roman" w:hAnsi="Times New Roman" w:cs="Times New Roman"/>
+                <w:sz w:val="24"/>
+                <w:szCs w:val="24"/>
+              </w:rPr>
+              <w:t>mall mammals</w:t>
+            </w:r>
+          </w:p>
+        </w:tc>
+        <w:tc>
+          <w:tcPr>
+            <w:tcW w:w="0" w:type="auto"/>
+          </w:tcPr>
+          <w:p>
+            <w:pPr>
+              <w:jc w:val="center"/>
+              <w:rPr>
+                <w:rFonts w:ascii="Times New Roman" w:hAnsi="Times New Roman" w:cs="Times New Roman"/>
+                <w:sz w:val="24"/>
+                <w:szCs w:val="24"/>
+              </w:rPr>
+            </w:pPr>
+            <w:r>
+              <w:rPr>
+                <w:rFonts w:ascii="Times New Roman" w:hAnsi="Times New Roman" w:cs="Times New Roman"/>
+                <w:sz w:val="24"/>
+                <w:szCs w:val="24"/>
+              </w:rPr>
+              <w:t>H</w:t>
+            </w:r>
+            <w:r>
+              <w:rPr>
+                <w:rFonts w:ascii="Times New Roman" w:hAnsi="Times New Roman" w:cs="Times New Roman"/>
+                <w:sz w:val="24"/>
+                <w:szCs w:val="24"/>
+              </w:rPr>
+              <w:t>amster, mouse, rabbit, shrew, squirrel</w:t>
+            </w:r>
+          </w:p>
+        </w:tc>
+      </w:tr>
+      <w:tr>
+        <w:tc>
+          <w:tcPr>
+            <w:tcW w:w="0" w:type="auto"/>
+          </w:tcPr>
+          <w:p>
+            <w:pPr>
+              <w:jc w:val="center"/>
+              <w:rPr>
+                <w:rFonts w:ascii="Times New Roman" w:hAnsi="Times New Roman" w:cs="Times New Roman"/>
+                <w:sz w:val="24"/>
+                <w:szCs w:val="24"/>
+              </w:rPr>
+            </w:pPr>
+            <w:r>
+              <w:rPr>
+                <w:rFonts w:ascii="Times New Roman" w:hAnsi="Times New Roman" w:cs="Times New Roman"/>
+                <w:sz w:val="24"/>
+                <w:szCs w:val="24"/>
+              </w:rPr>
+              <w:t>Trees</w:t>
+            </w:r>
+          </w:p>
+        </w:tc>
+        <w:tc>
+          <w:tcPr>
+            <w:tcW w:w="0" w:type="auto"/>
+          </w:tcPr>
+          <w:p>
+            <w:pPr>
+              <w:jc w:val="center"/>
+              <w:rPr>
+                <w:rFonts w:ascii="Times New Roman" w:hAnsi="Times New Roman" w:cs="Times New Roman"/>
+                <w:sz w:val="24"/>
+                <w:szCs w:val="24"/>
+              </w:rPr>
+            </w:pPr>
+            <w:r>
+              <w:rPr>
+                <w:rFonts w:ascii="Times New Roman" w:hAnsi="Times New Roman" w:cs="Times New Roman"/>
+                <w:sz w:val="24"/>
+                <w:szCs w:val="24"/>
+              </w:rPr>
+              <w:t>M</w:t>
+            </w:r>
+            <w:r>
+              <w:rPr>
+                <w:rFonts w:ascii="Times New Roman" w:hAnsi="Times New Roman" w:cs="Times New Roman"/>
+                <w:sz w:val="24"/>
+                <w:szCs w:val="24"/>
+              </w:rPr>
+              <w:t>aple, oak, palm, pine, willow</w:t>
+            </w:r>
+          </w:p>
+        </w:tc>
+      </w:tr>
+      <w:tr>
+        <w:tc>
+          <w:tcPr>
+            <w:tcW w:w="0" w:type="auto"/>
+          </w:tcPr>
+          <w:p>
+            <w:pPr>
+              <w:jc w:val="center"/>
+              <w:rPr>
+                <w:rFonts w:ascii="Times New Roman" w:hAnsi="Times New Roman" w:cs="Times New Roman"/>
+                <w:sz w:val="24"/>
+                <w:szCs w:val="24"/>
+              </w:rPr>
+            </w:pPr>
+            <w:r>
+              <w:rPr>
+                <w:rFonts w:ascii="Times New Roman" w:hAnsi="Times New Roman" w:cs="Times New Roman"/>
+                <w:sz w:val="24"/>
+                <w:szCs w:val="24"/>
+              </w:rPr>
+              <w:t>Vehicles 1</w:t>
+            </w:r>
+          </w:p>
+        </w:tc>
+        <w:tc>
+          <w:tcPr>
+            <w:tcW w:w="0" w:type="auto"/>
+          </w:tcPr>
+          <w:p>
+            <w:pPr>
+              <w:jc w:val="center"/>
+              <w:rPr>
+                <w:rFonts w:ascii="Times New Roman" w:hAnsi="Times New Roman" w:cs="Times New Roman"/>
+                <w:sz w:val="24"/>
+                <w:szCs w:val="24"/>
+              </w:rPr>
+            </w:pPr>
+            <w:r>
+              <w:rPr>
+                <w:rFonts w:ascii="Times New Roman" w:hAnsi="Times New Roman" w:cs="Times New Roman"/>
+                <w:sz w:val="24"/>
+                <w:szCs w:val="24"/>
+              </w:rPr>
+              <w:t>B</w:t>
+            </w:r>
+            <w:r>
+              <w:rPr>
+                <w:rFonts w:ascii="Times New Roman" w:hAnsi="Times New Roman" w:cs="Times New Roman"/>
+                <w:sz w:val="24"/>
+                <w:szCs w:val="24"/>
+              </w:rPr>
+              <w:t>icycle, bus, motorcycle, pickup truck, train</w:t>
+            </w:r>
+          </w:p>
+        </w:tc>
+      </w:tr>
+      <w:tr>
+        <w:tc>
+          <w:tcPr>
+            <w:tcW w:w="0" w:type="auto"/>
+          </w:tcPr>
+          <w:p>
+            <w:pPr>
+              <w:jc w:val="center"/>
+              <w:rPr>
+                <w:rFonts w:ascii="Times New Roman" w:hAnsi="Times New Roman" w:cs="Times New Roman"/>
+                <w:sz w:val="24"/>
+                <w:szCs w:val="24"/>
+              </w:rPr>
+            </w:pPr>
+            <w:r>
+              <w:rPr>
+                <w:rFonts w:ascii="Times New Roman" w:hAnsi="Times New Roman" w:cs="Times New Roman"/>
+                <w:sz w:val="24"/>
+                <w:szCs w:val="24"/>
+              </w:rPr>
+              <w:t>Vehicles 2</w:t>
+            </w:r>
+          </w:p>
+        </w:tc>
+        <w:tc>
+          <w:tcPr>
+            <w:tcW w:w="0" w:type="auto"/>
+          </w:tcPr>
+          <w:p>
+            <w:pPr>
+              <w:jc w:val="center"/>
+              <w:rPr>
+                <w:rFonts w:ascii="Times New Roman" w:hAnsi="Times New Roman" w:cs="Times New Roman"/>
+                <w:sz w:val="24"/>
+                <w:szCs w:val="24"/>
+              </w:rPr>
+            </w:pPr>
+            <w:r>
+              <w:rPr>
+                <w:rFonts w:ascii="Times New Roman" w:hAnsi="Times New Roman" w:cs="Times New Roman"/>
+                <w:sz w:val="24"/>
+                <w:szCs w:val="24"/>
+              </w:rPr>
+              <w:t>L</w:t>
+            </w:r>
+            <w:r>
+              <w:rPr>
+                <w:rFonts w:ascii="Times New Roman" w:hAnsi="Times New Roman" w:cs="Times New Roman"/>
+                <w:sz w:val="24"/>
+                <w:szCs w:val="24"/>
+              </w:rPr>
+              <w:t>awnmower</w:t>
+            </w:r>
+            <w:r>
+              <w:rPr>
+                <w:rFonts w:ascii="Times New Roman" w:hAnsi="Times New Roman" w:cs="Times New Roman"/>
+                <w:sz w:val="24"/>
+                <w:szCs w:val="24"/>
+              </w:rPr>
+              <w:t>, rocket, streetcar, tank, tractor</w:t>
+            </w:r>
+          </w:p>
+        </w:tc>
+      </w:tr>
+    </w:tbl>
+    <w:p>
+      <w:pPr>
+        <w:rPr>
+          <w:rFonts w:ascii="Times New Roman" w:hAnsi="Times New Roman" w:cs="Times New Roman"/>
+          <w:sz w:val="24"/>
+          <w:szCs w:val="24"/>
+        </w:rPr>
+      </w:pPr>
+      <w:r>
+        <w:rPr>
+          <w:rFonts w:ascii="Times New Roman" w:hAnsi="Times New Roman" w:cs="Times New Roman"/>
+          <w:sz w:val="24"/>
+          <w:szCs w:val="24"/>
+        </w:rPr>
+        <w:br/>
+      </w:r>
+      <w:r>
+        <w:rPr>
+          <w:rFonts w:ascii="Times New Roman" w:hAnsi="Times New Roman" w:cs="Times New Roman"/>
+          <w:sz w:val="24"/>
+          <w:szCs w:val="24"/>
+        </w:rPr>
+        <w:t>In the context of the CIFAR-100 dataset, each image is represented as a 3D array, and there is no concept of columns in the traditional tabular sense. The shape of each image array is (height, width, channels). For CIFAR-100, the images are 32x32 pixels with 3 channels (RGB).</w:t>
+      </w:r>
+      <w:r>
+        <w:rPr>
+          <w:rFonts w:ascii="Times New Roman" w:hAnsi="Times New Roman" w:cs="Times New Roman"/>
+          <w:sz w:val="24"/>
+          <w:szCs w:val="24"/>
+        </w:rPr>
+        <w:t xml:space="preserve">  </w:t>
+      </w:r>
+    </w:p>
+    <w:p>
+      <w:pPr>
+        <w:rPr>
+          <w:rFonts w:ascii="Times New Roman" w:hAnsi="Times New Roman" w:cs="Times New Roman"/>
+          <w:sz w:val="24"/>
+          <w:szCs w:val="24"/>
+        </w:rPr>
+      </w:pPr>
+    </w:p>
+    <w:p>
+      <w:pPr>
+        <w:rPr>
+          <w:rFonts w:ascii="Times New Roman" w:hAnsi="Times New Roman" w:cs="Times New Roman"/>
+          <w:sz w:val="24"/>
+          <w:szCs w:val="24"/>
+        </w:rPr>
+      </w:pPr>
+      <w:r>
+        <w:rPr>
+          <w:rFonts w:ascii="Times New Roman" w:hAnsi="Times New Roman" w:cs="Times New Roman"/>
+          <w:sz w:val="24"/>
+          <w:szCs w:val="24"/>
+        </w:rPr>
         <w:t>Data Preprocessing</w:t>
       </w:r>
     </w:p>
@@ -885,6 +2205,40 @@
           <w:sz w:val="24"/>
           <w:szCs w:val="24"/>
         </w:rPr>
+        <w:t>T</w:t>
+      </w:r>
+      <w:r>
+        <w:rPr>
+          <w:rFonts w:ascii="Times New Roman" w:hAnsi="Times New Roman" w:cs="Times New Roman"/>
+          <w:sz w:val="24"/>
+          <w:szCs w:val="24"/>
+        </w:rPr>
+        <w:t>he number of features or attributes in a flattened representation of the image (e.g., if you were to reshape each image into a one-dimensional array), then the number of columns would be the total number of pixels in the image, which is 32 * 32 * 3 for each image. This is typically how image data is flattened for use in traditional machine learning models.</w:t>
+      </w:r>
+    </w:p>
+    <w:p>
+      <w:pPr>
+        <w:rPr>
+          <w:rFonts w:ascii="Times New Roman" w:hAnsi="Times New Roman" w:cs="Times New Roman"/>
+          <w:sz w:val="24"/>
+          <w:szCs w:val="24"/>
+        </w:rPr>
+      </w:pPr>
+    </w:p>
+    <w:p>
+      <w:pPr>
+        <w:rPr>
+          <w:rFonts w:ascii="Times New Roman" w:hAnsi="Times New Roman" w:cs="Times New Roman"/>
+          <w:sz w:val="24"/>
+          <w:szCs w:val="24"/>
+        </w:rPr>
+      </w:pPr>
+      <w:r>
+        <w:rPr>
+          <w:rFonts w:ascii="Times New Roman" w:hAnsi="Times New Roman" w:cs="Times New Roman"/>
+          <w:sz w:val="24"/>
+          <w:szCs w:val="24"/>
+        </w:rPr>
         <w:t>Encoding Data</w:t>
       </w:r>
     </w:p>
@@ -902,6 +2256,32 @@
           <w:sz w:val="24"/>
           <w:szCs w:val="24"/>
         </w:rPr>
+        <w:t>emphasizing the use of one-hot encoding to facilitate effective model training.</w:t>
+      </w:r>
+    </w:p>
+    <w:p>
+      <w:pPr>
+        <w:rPr>
+          <w:rFonts w:ascii="Times New Roman" w:hAnsi="Times New Roman" w:cs="Times New Roman"/>
+          <w:sz w:val="24"/>
+          <w:szCs w:val="24"/>
+        </w:rPr>
+      </w:pPr>
+    </w:p>
+    <w:p>
+      <w:pPr>
+        <w:rPr>
+          <w:rFonts w:ascii="Times New Roman" w:hAnsi="Times New Roman" w:cs="Times New Roman"/>
+          <w:sz w:val="24"/>
+          <w:szCs w:val="24"/>
+        </w:rPr>
+      </w:pPr>
+      <w:r>
+        <w:rPr>
+          <w:rFonts w:ascii="Times New Roman" w:hAnsi="Times New Roman" w:cs="Times New Roman"/>
+          <w:sz w:val="24"/>
+          <w:szCs w:val="24"/>
+        </w:rPr>
         <w:t>Models</w:t>
       </w:r>
     </w:p>
@@ -989,15 +2369,6 @@
         </w:rPr>
         <w:t>References</w:t>
       </w:r>
-    </w:p>
-    <w:p>
-      <w:pPr>
-        <w:rPr>
-          <w:rFonts w:ascii="Times New Roman" w:hAnsi="Times New Roman" w:cs="Times New Roman"/>
-          <w:sz w:val="24"/>
-          <w:szCs w:val="24"/>
-        </w:rPr>
-      </w:pPr>
     </w:p>
     <w:sectPr>
       <w:pgSz w:w="12240" w:h="15840"/>
@@ -1007,6 +2378,58 @@
     </w:sectPr>
   </w:body>
 </w:document>
+</file>
+
+<file path=word/comments.xml><?xml version="1.0" encoding="utf-8"?>
+<w:comments xmlns:wpc="http://schemas.microsoft.com/office/word/2010/wordprocessingCanvas" xmlns:cx="http://schemas.microsoft.com/office/drawing/2014/chartex" xmlns:cx1="http://schemas.microsoft.com/office/drawing/2015/9/8/chartex" xmlns:cx2="http://schemas.microsoft.com/office/drawing/2015/10/21/chartex" xmlns:cx3="http://schemas.microsoft.com/office/drawing/2016/5/9/chartex" xmlns:cx4="http://schemas.microsoft.com/office/drawing/2016/5/10/chartex" xmlns:cx5="http://schemas.microsoft.com/office/drawing/2016/5/11/chartex" xmlns:cx6="http://schemas.microsoft.com/office/drawing/2016/5/12/chartex" xmlns:cx7="http://schemas.microsoft.com/office/drawing/2016/5/13/chartex" xmlns:cx8="http://schemas.microsoft.com/office/drawing/2016/5/14/chartex" xmlns:mc="http://schemas.openxmlformats.org/markup-compatibility/2006" xmlns:aink="http://schemas.microsoft.com/office/drawing/2016/ink" xmlns:am3d="http://schemas.microsoft.com/office/drawing/2017/model3d" xmlns:o="urn:schemas-microsoft-com:office:office" xmlns:oel="http://schemas.microsoft.com/office/2019/extlst" xmlns:r="http://schemas.openxmlformats.org/officeDocument/2006/relationships" xmlns:m="http://schemas.openxmlformats.org/officeDocument/2006/math" xmlns:v="urn:schemas-microsoft-com:vml" xmlns:wp14="http://schemas.microsoft.com/office/word/2010/wordprocessingDrawing" xmlns:wp="http://schemas.openxmlformats.org/drawingml/2006/wordprocessingDrawing" xmlns:w10="urn:schemas-microsoft-com:office:word" xmlns:w="http://schemas.openxmlformats.org/wordprocessingml/2006/main" xmlns:w14="http://schemas.microsoft.com/office/word/2010/wordml" xmlns:w15="http://schemas.microsoft.com/office/word/2012/wordml" xmlns:w16cex="http://schemas.microsoft.com/office/word/2018/wordml/cex" xmlns:w16cid="http://schemas.microsoft.com/office/word/2016/wordml/cid" xmlns:w16="http://schemas.microsoft.com/office/word/2018/wordml" xmlns:w16sdtdh="http://schemas.microsoft.com/office/word/2020/wordml/sdtdatahash" xmlns:w16se="http://schemas.microsoft.com/office/word/2015/wordml/symex" xmlns:wpg="http://schemas.microsoft.com/office/word/2010/wordprocessingGroup" xmlns:wpi="http://schemas.microsoft.com/office/word/2010/wordprocessingInk" xmlns:wne="http://schemas.microsoft.com/office/word/2006/wordml" xmlns:wps="http://schemas.microsoft.com/office/word/2010/wordprocessingShape" mc:Ignorable="w14 w15 w16se w16cid w16 w16cex w16sdtdh wp14">
+  <w:comment w:id="0" w:author="Justin Neal" w:date="2023-11-12T19:14:00Z" w:initials="JN">
+    <w:p>
+      <w:pPr>
+        <w:pStyle w:val="CommentText"/>
+      </w:pPr>
+      <w:r>
+        <w:rPr>
+          <w:rStyle w:val="CommentReference"/>
+        </w:rPr>
+        <w:annotationRef/>
+      </w:r>
+      <w:hyperlink r:id="rId1" w:history="1">
+        <w:r>
+          <w:rPr>
+            <w:rStyle w:val="Hyperlink"/>
+          </w:rPr>
+          <w:t>https://www.cs.toronto.edu/~kriz/cifar.html</w:t>
+        </w:r>
+      </w:hyperlink>
+    </w:p>
+  </w:comment>
+</w:comments>
+</file>
+
+<file path=word/commentsExtended.xml><?xml version="1.0" encoding="utf-8"?>
+<w15:commentsEx xmlns:wpc="http://schemas.microsoft.com/office/word/2010/wordprocessingCanvas" xmlns:cx="http://schemas.microsoft.com/office/drawing/2014/chartex" xmlns:cx1="http://schemas.microsoft.com/office/drawing/2015/9/8/chartex" xmlns:cx2="http://schemas.microsoft.com/office/drawing/2015/10/21/chartex" xmlns:cx3="http://schemas.microsoft.com/office/drawing/2016/5/9/chartex" xmlns:cx4="http://schemas.microsoft.com/office/drawing/2016/5/10/chartex" xmlns:cx5="http://schemas.microsoft.com/office/drawing/2016/5/11/chartex" xmlns:cx6="http://schemas.microsoft.com/office/drawing/2016/5/12/chartex" xmlns:cx7="http://schemas.microsoft.com/office/drawing/2016/5/13/chartex" xmlns:cx8="http://schemas.microsoft.com/office/drawing/2016/5/14/chartex" xmlns:mc="http://schemas.openxmlformats.org/markup-compatibility/2006" xmlns:aink="http://schemas.microsoft.com/office/drawing/2016/ink" xmlns:am3d="http://schemas.microsoft.com/office/drawing/2017/model3d" xmlns:o="urn:schemas-microsoft-com:office:office" xmlns:oel="http://schemas.microsoft.com/office/2019/extlst" xmlns:r="http://schemas.openxmlformats.org/officeDocument/2006/relationships" xmlns:m="http://schemas.openxmlformats.org/officeDocument/2006/math" xmlns:v="urn:schemas-microsoft-com:vml" xmlns:wp14="http://schemas.microsoft.com/office/word/2010/wordprocessingDrawing" xmlns:wp="http://schemas.openxmlformats.org/drawingml/2006/wordprocessingDrawing" xmlns:w10="urn:schemas-microsoft-com:office:word" xmlns:w="http://schemas.openxmlformats.org/wordprocessingml/2006/main" xmlns:w14="http://schemas.microsoft.com/office/word/2010/wordml" xmlns:w15="http://schemas.microsoft.com/office/word/2012/wordml" xmlns:w16cex="http://schemas.microsoft.com/office/word/2018/wordml/cex" xmlns:w16cid="http://schemas.microsoft.com/office/word/2016/wordml/cid" xmlns:w16="http://schemas.microsoft.com/office/word/2018/wordml" xmlns:w16sdtdh="http://schemas.microsoft.com/office/word/2020/wordml/sdtdatahash" xmlns:w16se="http://schemas.microsoft.com/office/word/2015/wordml/symex" xmlns:wpg="http://schemas.microsoft.com/office/word/2010/wordprocessingGroup" xmlns:wpi="http://schemas.microsoft.com/office/word/2010/wordprocessingInk" xmlns:wne="http://schemas.microsoft.com/office/word/2006/wordml" xmlns:wps="http://schemas.microsoft.com/office/word/2010/wordprocessingShape" mc:Ignorable="w14 w15 w16se w16cid w16 w16cex w16sdtdh wp14">
+  <w15:commentEx w15:paraId="193D607A" w15:done="0"/>
+</w15:commentsEx>
+</file>
+
+<file path=word/commentsExtensible.xml><?xml version="1.0" encoding="utf-8"?>
+<w16cex:commentsExtensible xmlns:wpc="http://schemas.microsoft.com/office/word/2010/wordprocessingCanvas" xmlns:cx="http://schemas.microsoft.com/office/drawing/2014/chartex" xmlns:cx1="http://schemas.microsoft.com/office/drawing/2015/9/8/chartex" xmlns:cx2="http://schemas.microsoft.com/office/drawing/2015/10/21/chartex" xmlns:cx3="http://schemas.microsoft.com/office/drawing/2016/5/9/chartex" xmlns:cx4="http://schemas.microsoft.com/office/drawing/2016/5/10/chartex" xmlns:cx5="http://schemas.microsoft.com/office/drawing/2016/5/11/chartex" xmlns:cx6="http://schemas.microsoft.com/office/drawing/2016/5/12/chartex" xmlns:cx7="http://schemas.microsoft.com/office/drawing/2016/5/13/chartex" xmlns:cx8="http://schemas.microsoft.com/office/drawing/2016/5/14/chartex" xmlns:cr="http://schemas.microsoft.com/office/comments/2020/reactions" xmlns:mc="http://schemas.openxmlformats.org/markup-compatibility/2006" xmlns:aink="http://schemas.microsoft.com/office/drawing/2016/ink" xmlns:am3d="http://schemas.microsoft.com/office/drawing/2017/model3d" xmlns:o="urn:schemas-microsoft-com:office:office" xmlns:oel="http://schemas.microsoft.com/office/2019/extlst" xmlns:r="http://schemas.openxmlformats.org/officeDocument/2006/relationships" xmlns:m="http://schemas.openxmlformats.org/officeDocument/2006/math" xmlns:v="urn:schemas-microsoft-com:vml" xmlns:wp14="http://schemas.microsoft.com/office/word/2010/wordprocessingDrawing" xmlns:wp="http://schemas.openxmlformats.org/drawingml/2006/wordprocessingDrawing" xmlns:w10="urn:schemas-microsoft-com:office:word" xmlns:w="http://schemas.openxmlformats.org/wordprocessingml/2006/main" xmlns:w14="http://schemas.microsoft.com/office/word/2010/wordml" xmlns:w15="http://schemas.microsoft.com/office/word/2012/wordml" xmlns:w16cex="http://schemas.microsoft.com/office/word/2018/wordml/cex" xmlns:w16cid="http://schemas.microsoft.com/office/word/2016/wordml/cid" xmlns:w16="http://schemas.microsoft.com/office/word/2018/wordml" xmlns:w16sdtdh="http://schemas.microsoft.com/office/word/2020/wordml/sdtdatahash" xmlns:w16se="http://schemas.microsoft.com/office/word/2015/wordml/symex" xmlns:wpg="http://schemas.microsoft.com/office/word/2010/wordprocessingGroup" xmlns:wpi="http://schemas.microsoft.com/office/word/2010/wordprocessingInk" xmlns:wne="http://schemas.microsoft.com/office/word/2006/wordml" xmlns:wps="http://schemas.microsoft.com/office/word/2010/wordprocessingShape" mc:Ignorable="w14 w15 w16se w16cid w16 w16cex w16sdtdh cr wp14">
+  <w16cex:commentExtensible w16cex:durableId="49708227" w16cex:dateUtc="2023-11-13T00:14:00Z"/>
+</w16cex:commentsExtensible>
+</file>
+
+<file path=word/commentsIds.xml><?xml version="1.0" encoding="utf-8"?>
+<w16cid:commentsIds xmlns:wpc="http://schemas.microsoft.com/office/word/2010/wordprocessingCanvas" xmlns:cx="http://schemas.microsoft.com/office/drawing/2014/chartex" xmlns:cx1="http://schemas.microsoft.com/office/drawing/2015/9/8/chartex" xmlns:cx2="http://schemas.microsoft.com/office/drawing/2015/10/21/chartex" xmlns:cx3="http://schemas.microsoft.com/office/drawing/2016/5/9/chartex" xmlns:cx4="http://schemas.microsoft.com/office/drawing/2016/5/10/chartex" xmlns:cx5="http://schemas.microsoft.com/office/drawing/2016/5/11/chartex" xmlns:cx6="http://schemas.microsoft.com/office/drawing/2016/5/12/chartex" xmlns:cx7="http://schemas.microsoft.com/office/drawing/2016/5/13/chartex" xmlns:cx8="http://schemas.microsoft.com/office/drawing/2016/5/14/chartex" xmlns:mc="http://schemas.openxmlformats.org/markup-compatibility/2006" xmlns:aink="http://schemas.microsoft.com/office/drawing/2016/ink" xmlns:am3d="http://schemas.microsoft.com/office/drawing/2017/model3d" xmlns:o="urn:schemas-microsoft-com:office:office" xmlns:oel="http://schemas.microsoft.com/office/2019/extlst" xmlns:r="http://schemas.openxmlformats.org/officeDocument/2006/relationships" xmlns:m="http://schemas.openxmlformats.org/officeDocument/2006/math" xmlns:v="urn:schemas-microsoft-com:vml" xmlns:wp14="http://schemas.microsoft.com/office/word/2010/wordprocessingDrawing" xmlns:wp="http://schemas.openxmlformats.org/drawingml/2006/wordprocessingDrawing" xmlns:w10="urn:schemas-microsoft-com:office:word" xmlns:w="http://schemas.openxmlformats.org/wordprocessingml/2006/main" xmlns:w14="http://schemas.microsoft.com/office/word/2010/wordml" xmlns:w15="http://schemas.microsoft.com/office/word/2012/wordml" xmlns:w16cex="http://schemas.microsoft.com/office/word/2018/wordml/cex" xmlns:w16cid="http://schemas.microsoft.com/office/word/2016/wordml/cid" xmlns:w16="http://schemas.microsoft.com/office/word/2018/wordml" xmlns:w16sdtdh="http://schemas.microsoft.com/office/word/2020/wordml/sdtdatahash" xmlns:w16se="http://schemas.microsoft.com/office/word/2015/wordml/symex" xmlns:wpg="http://schemas.microsoft.com/office/word/2010/wordprocessingGroup" xmlns:wpi="http://schemas.microsoft.com/office/word/2010/wordprocessingInk" xmlns:wne="http://schemas.microsoft.com/office/word/2006/wordml" xmlns:wps="http://schemas.microsoft.com/office/word/2010/wordprocessingShape" mc:Ignorable="w14 w15 w16se w16cid w16 w16cex w16sdtdh wp14">
+  <w16cid:commentId w16cid:paraId="193D607A" w16cid:durableId="49708227"/>
+</w16cid:commentsIds>
+</file>
+
+<file path=word/people.xml><?xml version="1.0" encoding="utf-8"?>
+<w15:people xmlns:wpc="http://schemas.microsoft.com/office/word/2010/wordprocessingCanvas" xmlns:cx="http://schemas.microsoft.com/office/drawing/2014/chartex" xmlns:cx1="http://schemas.microsoft.com/office/drawing/2015/9/8/chartex" xmlns:cx2="http://schemas.microsoft.com/office/drawing/2015/10/21/chartex" xmlns:cx3="http://schemas.microsoft.com/office/drawing/2016/5/9/chartex" xmlns:cx4="http://schemas.microsoft.com/office/drawing/2016/5/10/chartex" xmlns:cx5="http://schemas.microsoft.com/office/drawing/2016/5/11/chartex" xmlns:cx6="http://schemas.microsoft.com/office/drawing/2016/5/12/chartex" xmlns:cx7="http://schemas.microsoft.com/office/drawing/2016/5/13/chartex" xmlns:cx8="http://schemas.microsoft.com/office/drawing/2016/5/14/chartex" xmlns:mc="http://schemas.openxmlformats.org/markup-compatibility/2006" xmlns:aink="http://schemas.microsoft.com/office/drawing/2016/ink" xmlns:am3d="http://schemas.microsoft.com/office/drawing/2017/model3d" xmlns:o="urn:schemas-microsoft-com:office:office" xmlns:oel="http://schemas.microsoft.com/office/2019/extlst" xmlns:r="http://schemas.openxmlformats.org/officeDocument/2006/relationships" xmlns:m="http://schemas.openxmlformats.org/officeDocument/2006/math" xmlns:v="urn:schemas-microsoft-com:vml" xmlns:wp14="http://schemas.microsoft.com/office/word/2010/wordprocessingDrawing" xmlns:wp="http://schemas.openxmlformats.org/drawingml/2006/wordprocessingDrawing" xmlns:w10="urn:schemas-microsoft-com:office:word" xmlns:w="http://schemas.openxmlformats.org/wordprocessingml/2006/main" xmlns:w14="http://schemas.microsoft.com/office/word/2010/wordml" xmlns:w15="http://schemas.microsoft.com/office/word/2012/wordml" xmlns:w16cex="http://schemas.microsoft.com/office/word/2018/wordml/cex" xmlns:w16cid="http://schemas.microsoft.com/office/word/2016/wordml/cid" xmlns:w16="http://schemas.microsoft.com/office/word/2018/wordml" xmlns:w16sdtdh="http://schemas.microsoft.com/office/word/2020/wordml/sdtdatahash" xmlns:w16se="http://schemas.microsoft.com/office/word/2015/wordml/symex" xmlns:wpg="http://schemas.microsoft.com/office/word/2010/wordprocessingGroup" xmlns:wpi="http://schemas.microsoft.com/office/word/2010/wordprocessingInk" xmlns:wne="http://schemas.microsoft.com/office/word/2006/wordml" xmlns:wps="http://schemas.microsoft.com/office/word/2010/wordprocessingShape" mc:Ignorable="w14 w15 w16se w16cid w16 w16cex w16sdtdh wp14">
+  <w15:person w15:author="Justin Neal">
+    <w15:presenceInfo w15:providerId="AD" w15:userId="S::nealj@uwindsor.ca::6a2c7ee6-7469-4e3c-943a-0bcfd41a0d3d"/>
+  </w15:person>
+</w15:people>
 </file>
 
 <file path=word/styles.xml><?xml version="1.0" encoding="utf-8"?>
@@ -1433,6 +2856,108 @@
     <w:semiHidden/>
     <w:unhideWhenUsed/>
   </w:style>
+  <w:style w:type="table" w:styleId="TableGrid">
+    <w:name w:val="Table Grid"/>
+    <w:basedOn w:val="TableNormal"/>
+    <w:uiPriority w:val="39"/>
+    <w:rsid w:val="0022724A"/>
+    <w:tblPr>
+      <w:tblBorders>
+        <w:top w:val="single" w:sz="4" w:space="0" w:color="auto"/>
+        <w:left w:val="single" w:sz="4" w:space="0" w:color="auto"/>
+        <w:bottom w:val="single" w:sz="4" w:space="0" w:color="auto"/>
+        <w:right w:val="single" w:sz="4" w:space="0" w:color="auto"/>
+        <w:insideH w:val="single" w:sz="4" w:space="0" w:color="auto"/>
+        <w:insideV w:val="single" w:sz="4" w:space="0" w:color="auto"/>
+      </w:tblBorders>
+    </w:tblPr>
+  </w:style>
+  <w:style w:type="character" w:styleId="CommentReference">
+    <w:name w:val="annotation reference"/>
+    <w:basedOn w:val="DefaultParagraphFont"/>
+    <w:uiPriority w:val="99"/>
+    <w:semiHidden/>
+    <w:unhideWhenUsed/>
+    <w:rsid w:val="00CB0E0D"/>
+    <w:rPr>
+      <w:sz w:val="16"/>
+      <w:szCs w:val="16"/>
+    </w:rPr>
+  </w:style>
+  <w:style w:type="paragraph" w:styleId="CommentText">
+    <w:name w:val="annotation text"/>
+    <w:basedOn w:val="Normal"/>
+    <w:link w:val="CommentTextChar"/>
+    <w:uiPriority w:val="99"/>
+    <w:unhideWhenUsed/>
+    <w:rsid w:val="00CB0E0D"/>
+    <w:rPr>
+      <w:sz w:val="20"/>
+      <w:szCs w:val="20"/>
+    </w:rPr>
+  </w:style>
+  <w:style w:type="character" w:customStyle="1" w:styleId="CommentTextChar">
+    <w:name w:val="Comment Text Char"/>
+    <w:basedOn w:val="DefaultParagraphFont"/>
+    <w:link w:val="CommentText"/>
+    <w:uiPriority w:val="99"/>
+    <w:rsid w:val="00CB0E0D"/>
+    <w:rPr>
+      <w:sz w:val="20"/>
+      <w:szCs w:val="20"/>
+    </w:rPr>
+  </w:style>
+  <w:style w:type="paragraph" w:styleId="CommentSubject">
+    <w:name w:val="annotation subject"/>
+    <w:basedOn w:val="CommentText"/>
+    <w:next w:val="CommentText"/>
+    <w:link w:val="CommentSubjectChar"/>
+    <w:uiPriority w:val="99"/>
+    <w:semiHidden/>
+    <w:unhideWhenUsed/>
+    <w:rsid w:val="00CB0E0D"/>
+    <w:rPr>
+      <w:b/>
+      <w:bCs/>
+    </w:rPr>
+  </w:style>
+  <w:style w:type="character" w:customStyle="1" w:styleId="CommentSubjectChar">
+    <w:name w:val="Comment Subject Char"/>
+    <w:basedOn w:val="CommentTextChar"/>
+    <w:link w:val="CommentSubject"/>
+    <w:uiPriority w:val="99"/>
+    <w:semiHidden/>
+    <w:rsid w:val="00CB0E0D"/>
+    <w:rPr>
+      <w:b/>
+      <w:bCs/>
+      <w:sz w:val="20"/>
+      <w:szCs w:val="20"/>
+    </w:rPr>
+  </w:style>
+  <w:style w:type="character" w:styleId="Hyperlink">
+    <w:name w:val="Hyperlink"/>
+    <w:basedOn w:val="DefaultParagraphFont"/>
+    <w:uiPriority w:val="99"/>
+    <w:unhideWhenUsed/>
+    <w:rsid w:val="00CB0E0D"/>
+    <w:rPr>
+      <w:color w:val="0563C1" w:themeColor="hyperlink"/>
+      <w:u w:val="single"/>
+    </w:rPr>
+  </w:style>
+  <w:style w:type="character" w:styleId="UnresolvedMention">
+    <w:name w:val="Unresolved Mention"/>
+    <w:basedOn w:val="DefaultParagraphFont"/>
+    <w:uiPriority w:val="99"/>
+    <w:semiHidden/>
+    <w:unhideWhenUsed/>
+    <w:rsid w:val="00CB0E0D"/>
+    <w:rPr>
+      <w:color w:val="605E5C"/>
+      <w:shd w:val="clear" w:color="auto" w:fill="E1DFDD"/>
+    </w:rPr>
+  </w:style>
 </w:styles>
 </file>
 

</xml_diff>

<commit_message>
looking into course vs fine for classes
</commit_message>
<xml_diff>
--- a/Final Project.docx
+++ b/Final Project.docx
@@ -559,7 +559,25 @@
           <w:sz w:val="24"/>
           <w:szCs w:val="24"/>
         </w:rPr>
-        <w:t>"1563/1563": These numbers represent the number of batches processed in the current epoch. In this case, you have 1563 batches, and it means that each epoch consists of 1563 iterations (or mini-batches) through the training data.</w:t>
+        <w:t xml:space="preserve">"1563/1563": These numbers represent the number of batches processed in the current epoch. In this case, you have 1563 batches, and it means that each epoch consists of 1563 iterations (or </w:t>
+      </w:r>
+      <w:proofErr w:type="gramStart"/>
+      <w:r>
+        <w:rPr>
+          <w:rFonts w:ascii="Times New Roman" w:hAnsi="Times New Roman" w:cs="Times New Roman"/>
+          <w:sz w:val="24"/>
+          <w:szCs w:val="24"/>
+        </w:rPr>
+        <w:t>mini-batches</w:t>
+      </w:r>
+      <w:proofErr w:type="gramEnd"/>
+      <w:r>
+        <w:rPr>
+          <w:rFonts w:ascii="Times New Roman" w:hAnsi="Times New Roman" w:cs="Times New Roman"/>
+          <w:sz w:val="24"/>
+          <w:szCs w:val="24"/>
+        </w:rPr>
+        <w:t>) through the training data.</w:t>
       </w:r>
     </w:p>
     <w:p>
@@ -611,33 +629,143 @@
           <w:sz w:val="24"/>
           <w:szCs w:val="24"/>
         </w:rPr>
-        <w:t>"loss: 1.5686 - accuracy: 0.4381": These are the training metrics for the current epoch. "loss" is the value of the loss function, which measures how well the model is performing (lower is better). "accuracy" is the classification accuracy on the training data for this epoch.</w:t>
-      </w:r>
-    </w:p>
-    <w:p>
-      <w:pPr>
-        <w:rPr>
-          <w:rFonts w:ascii="Times New Roman" w:hAnsi="Times New Roman" w:cs="Times New Roman"/>
-          <w:sz w:val="24"/>
-          <w:szCs w:val="24"/>
-        </w:rPr>
-      </w:pPr>
-    </w:p>
-    <w:p>
-      <w:pPr>
-        <w:rPr>
-          <w:rFonts w:ascii="Times New Roman" w:hAnsi="Times New Roman" w:cs="Times New Roman"/>
-          <w:sz w:val="24"/>
-          <w:szCs w:val="24"/>
-        </w:rPr>
-      </w:pPr>
-      <w:r>
-        <w:rPr>
-          <w:rFonts w:ascii="Times New Roman" w:hAnsi="Times New Roman" w:cs="Times New Roman"/>
-          <w:sz w:val="24"/>
-          <w:szCs w:val="24"/>
-        </w:rPr>
-        <w:t>"val_loss: 1.2423 - val_accuracy: 0.5595": These are the validation metrics for the current epoch. "val_loss" is the value of the loss function on a separate validation dataset (not used for training), and "val_accuracy" is the classification accuracy on the validation data for this epoch. These metrics are used to assess how well the model generalizes to unseen data.</w:t>
+        <w:t>"</w:t>
+      </w:r>
+      <w:proofErr w:type="gramStart"/>
+      <w:r>
+        <w:rPr>
+          <w:rFonts w:ascii="Times New Roman" w:hAnsi="Times New Roman" w:cs="Times New Roman"/>
+          <w:sz w:val="24"/>
+          <w:szCs w:val="24"/>
+        </w:rPr>
+        <w:t>loss</w:t>
+      </w:r>
+      <w:proofErr w:type="gramEnd"/>
+      <w:r>
+        <w:rPr>
+          <w:rFonts w:ascii="Times New Roman" w:hAnsi="Times New Roman" w:cs="Times New Roman"/>
+          <w:sz w:val="24"/>
+          <w:szCs w:val="24"/>
+        </w:rPr>
+        <w:t>: 1.5686 - accuracy: 0.4381": These are the training metrics for the current epoch. "loss" is the value of the loss function, which measures how well the model is performing (lower is better). "accuracy" is the classification accuracy on the training data for this epoch.</w:t>
+      </w:r>
+    </w:p>
+    <w:p>
+      <w:pPr>
+        <w:rPr>
+          <w:rFonts w:ascii="Times New Roman" w:hAnsi="Times New Roman" w:cs="Times New Roman"/>
+          <w:sz w:val="24"/>
+          <w:szCs w:val="24"/>
+        </w:rPr>
+      </w:pPr>
+    </w:p>
+    <w:p>
+      <w:pPr>
+        <w:rPr>
+          <w:rFonts w:ascii="Times New Roman" w:hAnsi="Times New Roman" w:cs="Times New Roman"/>
+          <w:sz w:val="24"/>
+          <w:szCs w:val="24"/>
+        </w:rPr>
+      </w:pPr>
+      <w:r>
+        <w:rPr>
+          <w:rFonts w:ascii="Times New Roman" w:hAnsi="Times New Roman" w:cs="Times New Roman"/>
+          <w:sz w:val="24"/>
+          <w:szCs w:val="24"/>
+        </w:rPr>
+        <w:t>"</w:t>
+      </w:r>
+      <w:proofErr w:type="spellStart"/>
+      <w:proofErr w:type="gramStart"/>
+      <w:r>
+        <w:rPr>
+          <w:rFonts w:ascii="Times New Roman" w:hAnsi="Times New Roman" w:cs="Times New Roman"/>
+          <w:sz w:val="24"/>
+          <w:szCs w:val="24"/>
+        </w:rPr>
+        <w:t>val</w:t>
+      </w:r>
+      <w:proofErr w:type="gramEnd"/>
+      <w:r>
+        <w:rPr>
+          <w:rFonts w:ascii="Times New Roman" w:hAnsi="Times New Roman" w:cs="Times New Roman"/>
+          <w:sz w:val="24"/>
+          <w:szCs w:val="24"/>
+        </w:rPr>
+        <w:t>_loss</w:t>
+      </w:r>
+      <w:proofErr w:type="spellEnd"/>
+      <w:r>
+        <w:rPr>
+          <w:rFonts w:ascii="Times New Roman" w:hAnsi="Times New Roman" w:cs="Times New Roman"/>
+          <w:sz w:val="24"/>
+          <w:szCs w:val="24"/>
+        </w:rPr>
+        <w:t xml:space="preserve">: 1.2423 - </w:t>
+      </w:r>
+      <w:proofErr w:type="spellStart"/>
+      <w:r>
+        <w:rPr>
+          <w:rFonts w:ascii="Times New Roman" w:hAnsi="Times New Roman" w:cs="Times New Roman"/>
+          <w:sz w:val="24"/>
+          <w:szCs w:val="24"/>
+        </w:rPr>
+        <w:t>val_accuracy</w:t>
+      </w:r>
+      <w:proofErr w:type="spellEnd"/>
+      <w:r>
+        <w:rPr>
+          <w:rFonts w:ascii="Times New Roman" w:hAnsi="Times New Roman" w:cs="Times New Roman"/>
+          <w:sz w:val="24"/>
+          <w:szCs w:val="24"/>
+        </w:rPr>
+        <w:t>: 0.5595": These are the validation metrics for the current epoch. "</w:t>
+      </w:r>
+      <w:proofErr w:type="spellStart"/>
+      <w:proofErr w:type="gramStart"/>
+      <w:r>
+        <w:rPr>
+          <w:rFonts w:ascii="Times New Roman" w:hAnsi="Times New Roman" w:cs="Times New Roman"/>
+          <w:sz w:val="24"/>
+          <w:szCs w:val="24"/>
+        </w:rPr>
+        <w:t>val</w:t>
+      </w:r>
+      <w:proofErr w:type="gramEnd"/>
+      <w:r>
+        <w:rPr>
+          <w:rFonts w:ascii="Times New Roman" w:hAnsi="Times New Roman" w:cs="Times New Roman"/>
+          <w:sz w:val="24"/>
+          <w:szCs w:val="24"/>
+        </w:rPr>
+        <w:t>_loss</w:t>
+      </w:r>
+      <w:proofErr w:type="spellEnd"/>
+      <w:r>
+        <w:rPr>
+          <w:rFonts w:ascii="Times New Roman" w:hAnsi="Times New Roman" w:cs="Times New Roman"/>
+          <w:sz w:val="24"/>
+          <w:szCs w:val="24"/>
+        </w:rPr>
+        <w:t>" is the value of the loss function on a separate validation dataset (not used for training), and "</w:t>
+      </w:r>
+      <w:proofErr w:type="spellStart"/>
+      <w:r>
+        <w:rPr>
+          <w:rFonts w:ascii="Times New Roman" w:hAnsi="Times New Roman" w:cs="Times New Roman"/>
+          <w:sz w:val="24"/>
+          <w:szCs w:val="24"/>
+        </w:rPr>
+        <w:t>val_accuracy</w:t>
+      </w:r>
+      <w:proofErr w:type="spellEnd"/>
+      <w:r>
+        <w:rPr>
+          <w:rFonts w:ascii="Times New Roman" w:hAnsi="Times New Roman" w:cs="Times New Roman"/>
+          <w:sz w:val="24"/>
+          <w:szCs w:val="24"/>
+        </w:rPr>
+        <w:t>" is the classification accuracy on the validation data for this epoch. These metrics are used to assess how well the model generalizes to unseen data.</w:t>
       </w:r>
     </w:p>
     <w:p>
@@ -2178,15 +2306,19 @@
       <w:pPr>
         <w:rPr>
           <w:rFonts w:ascii="Times New Roman" w:hAnsi="Times New Roman" w:cs="Times New Roman"/>
-          <w:sz w:val="24"/>
-          <w:szCs w:val="24"/>
-        </w:rPr>
-      </w:pPr>
-      <w:r>
-        <w:rPr>
-          <w:rFonts w:ascii="Times New Roman" w:hAnsi="Times New Roman" w:cs="Times New Roman"/>
-          <w:sz w:val="24"/>
-          <w:szCs w:val="24"/>
+          <w:b/>
+          <w:bCs/>
+          <w:sz w:val="32"/>
+          <w:szCs w:val="32"/>
+        </w:rPr>
+      </w:pPr>
+      <w:r>
+        <w:rPr>
+          <w:rFonts w:ascii="Times New Roman" w:hAnsi="Times New Roman" w:cs="Times New Roman"/>
+          <w:b/>
+          <w:bCs/>
+          <w:sz w:val="32"/>
+          <w:szCs w:val="32"/>
         </w:rPr>
         <w:t>Data Preprocessing</w:t>
       </w:r>

</xml_diff>

<commit_message>
Working on basic graph code
</commit_message>
<xml_diff>
--- a/Final Project.docx
+++ b/Final Project.docx
@@ -935,6 +935,30 @@
           <w:rStyle w:val="CommentReference"/>
         </w:rPr>
         <w:commentReference w:id="0"/>
+      </w:r>
+      <w:r>
+        <w:rPr>
+          <w:rFonts w:ascii="Times New Roman" w:hAnsi="Times New Roman" w:cs="Times New Roman"/>
+          <w:sz w:val="24"/>
+          <w:szCs w:val="24"/>
+        </w:rPr>
+        <w:t>.</w:t>
+      </w:r>
+      <w:r>
+        <w:rPr>
+          <w:rFonts w:ascii="Times New Roman" w:hAnsi="Times New Roman" w:cs="Times New Roman"/>
+          <w:sz w:val="24"/>
+          <w:szCs w:val="24"/>
+        </w:rPr>
+        <w:t xml:space="preserve">  </w:t>
+      </w:r>
+      <w:r>
+        <w:rPr>
+          <w:rFonts w:ascii="Times New Roman" w:hAnsi="Times New Roman" w:cs="Times New Roman"/>
+          <w:sz w:val="24"/>
+          <w:szCs w:val="24"/>
+        </w:rPr>
+        <w:t>It contains many images across 100 non-overlapping classes. It also contains 60.000 samples in total, which means that each class only has 600 samples</w:t>
       </w:r>
       <w:r>
         <w:rPr>
@@ -1159,15 +1183,7 @@
                 <w:sz w:val="24"/>
                 <w:szCs w:val="24"/>
               </w:rPr>
-              <w:t>F</w:t>
-            </w:r>
-            <w:r>
-              <w:rPr>
-                <w:rFonts w:ascii="Times New Roman" w:hAnsi="Times New Roman" w:cs="Times New Roman"/>
-                <w:sz w:val="24"/>
-                <w:szCs w:val="24"/>
-              </w:rPr>
-              <w:t>lowers</w:t>
+              <w:t>Flowers</w:t>
             </w:r>
           </w:p>
         </w:tc>
@@ -1463,15 +1479,7 @@
                 <w:sz w:val="24"/>
                 <w:szCs w:val="24"/>
               </w:rPr>
-              <w:t>I</w:t>
-            </w:r>
-            <w:r>
-              <w:rPr>
-                <w:rFonts w:ascii="Times New Roman" w:hAnsi="Times New Roman" w:cs="Times New Roman"/>
-                <w:sz w:val="24"/>
-                <w:szCs w:val="24"/>
-              </w:rPr>
-              <w:t>nsects</w:t>
+              <w:t>Insects</w:t>
             </w:r>
           </w:p>
         </w:tc>
@@ -1911,15 +1919,7 @@
                 <w:sz w:val="24"/>
                 <w:szCs w:val="24"/>
               </w:rPr>
-              <w:t>P</w:t>
-            </w:r>
-            <w:r>
-              <w:rPr>
-                <w:rFonts w:ascii="Times New Roman" w:hAnsi="Times New Roman" w:cs="Times New Roman"/>
-                <w:sz w:val="24"/>
-                <w:szCs w:val="24"/>
-              </w:rPr>
-              <w:t>eople</w:t>
+              <w:t>People</w:t>
             </w:r>
           </w:p>
         </w:tc>
@@ -2371,6 +2371,7 @@
           <w:sz w:val="24"/>
           <w:szCs w:val="24"/>
         </w:rPr>
+        <w:lastRenderedPageBreak/>
         <w:t>Encoding Data</w:t>
       </w:r>
     </w:p>
@@ -2499,8 +2500,55 @@
           <w:sz w:val="24"/>
           <w:szCs w:val="24"/>
         </w:rPr>
+        <w:br w:type="page"/>
+      </w:r>
+    </w:p>
+    <w:p>
+      <w:pPr>
+        <w:rPr>
+          <w:rFonts w:ascii="Times New Roman" w:hAnsi="Times New Roman" w:cs="Times New Roman"/>
+          <w:sz w:val="24"/>
+          <w:szCs w:val="24"/>
+        </w:rPr>
+      </w:pPr>
+      <w:r>
+        <w:rPr>
+          <w:rFonts w:ascii="Times New Roman" w:hAnsi="Times New Roman" w:cs="Times New Roman"/>
+          <w:sz w:val="24"/>
+          <w:szCs w:val="24"/>
+        </w:rPr>
+        <w:lastRenderedPageBreak/>
         <w:t>References</w:t>
       </w:r>
+    </w:p>
+    <w:p>
+      <w:pPr>
+        <w:rPr>
+          <w:rFonts w:ascii="Times New Roman" w:hAnsi="Times New Roman" w:cs="Times New Roman"/>
+          <w:sz w:val="24"/>
+          <w:szCs w:val="24"/>
+        </w:rPr>
+      </w:pPr>
+      <w:hyperlink r:id="rId9" w:history="1">
+        <w:r>
+          <w:rPr>
+            <w:rStyle w:val="Hyperlink"/>
+            <w:rFonts w:ascii="Times New Roman" w:hAnsi="Times New Roman" w:cs="Times New Roman"/>
+            <w:sz w:val="24"/>
+            <w:szCs w:val="24"/>
+          </w:rPr>
+          <w:t>https://github.com/christianversloot/machine-learning-articles/blob/main/how-to-build-a-convnet-for-cifar-10-and-cifar-100-classification-with-keras.md</w:t>
+        </w:r>
+      </w:hyperlink>
+    </w:p>
+    <w:p>
+      <w:pPr>
+        <w:rPr>
+          <w:rFonts w:ascii="Times New Roman" w:hAnsi="Times New Roman" w:cs="Times New Roman"/>
+          <w:sz w:val="24"/>
+          <w:szCs w:val="24"/>
+        </w:rPr>
+      </w:pPr>
     </w:p>
     <w:sectPr>
       <w:pgSz w:w="12240" w:h="15840"/>
@@ -3386,4 +3434,16 @@
     </a:ext>
   </a:extLst>
 </a:theme>
+</file>
+
+<file path=customXml/item1.xml><?xml version="1.0" encoding="utf-8"?>
+<b:Sources xmlns:b="http://schemas.openxmlformats.org/officeDocument/2006/bibliography" xmlns="http://schemas.openxmlformats.org/officeDocument/2006/bibliography" SelectedStyle="\APASixthEditionOfficeOnline.xsl" StyleName="APA" Version="6"/>
+</file>
+
+<file path=customXml/itemProps1.xml><?xml version="1.0" encoding="utf-8"?>
+<ds:datastoreItem xmlns:ds="http://schemas.openxmlformats.org/officeDocument/2006/customXml" ds:itemID="{5DD00060-04CB-410E-BAEC-03114CF8CD1F}">
+  <ds:schemaRefs>
+    <ds:schemaRef ds:uri="http://schemas.openxmlformats.org/officeDocument/2006/bibliography"/>
+  </ds:schemaRefs>
+</ds:datastoreItem>
 </file>
</xml_diff>

<commit_message>
worked on doc, added picture, added some tuning to main_tuning
</commit_message>
<xml_diff>
--- a/Final Project.docx
+++ b/Final Project.docx
@@ -559,25 +559,7 @@
           <w:sz w:val="24"/>
           <w:szCs w:val="24"/>
         </w:rPr>
-        <w:t xml:space="preserve">"1563/1563": These numbers represent the number of batches processed in the current epoch. In this case, you have 1563 batches, and it means that each epoch consists of 1563 iterations (or </w:t>
-      </w:r>
-      <w:proofErr w:type="gramStart"/>
-      <w:r>
-        <w:rPr>
-          <w:rFonts w:ascii="Times New Roman" w:hAnsi="Times New Roman" w:cs="Times New Roman"/>
-          <w:sz w:val="24"/>
-          <w:szCs w:val="24"/>
-        </w:rPr>
-        <w:t>mini-batches</w:t>
-      </w:r>
-      <w:proofErr w:type="gramEnd"/>
-      <w:r>
-        <w:rPr>
-          <w:rFonts w:ascii="Times New Roman" w:hAnsi="Times New Roman" w:cs="Times New Roman"/>
-          <w:sz w:val="24"/>
-          <w:szCs w:val="24"/>
-        </w:rPr>
-        <w:t>) through the training data.</w:t>
+        <w:t>"1563/1563": These numbers represent the number of batches processed in the current epoch. In this case, you have 1563 batches, and it means that each epoch consists of 1563 iterations (or mini-batches) through the training data.</w:t>
       </w:r>
     </w:p>
     <w:p>
@@ -629,143 +611,33 @@
           <w:sz w:val="24"/>
           <w:szCs w:val="24"/>
         </w:rPr>
-        <w:t>"</w:t>
-      </w:r>
-      <w:proofErr w:type="gramStart"/>
-      <w:r>
-        <w:rPr>
-          <w:rFonts w:ascii="Times New Roman" w:hAnsi="Times New Roman" w:cs="Times New Roman"/>
-          <w:sz w:val="24"/>
-          <w:szCs w:val="24"/>
-        </w:rPr>
-        <w:t>loss</w:t>
-      </w:r>
-      <w:proofErr w:type="gramEnd"/>
-      <w:r>
-        <w:rPr>
-          <w:rFonts w:ascii="Times New Roman" w:hAnsi="Times New Roman" w:cs="Times New Roman"/>
-          <w:sz w:val="24"/>
-          <w:szCs w:val="24"/>
-        </w:rPr>
-        <w:t>: 1.5686 - accuracy: 0.4381": These are the training metrics for the current epoch. "loss" is the value of the loss function, which measures how well the model is performing (lower is better). "accuracy" is the classification accuracy on the training data for this epoch.</w:t>
-      </w:r>
-    </w:p>
-    <w:p>
-      <w:pPr>
-        <w:rPr>
-          <w:rFonts w:ascii="Times New Roman" w:hAnsi="Times New Roman" w:cs="Times New Roman"/>
-          <w:sz w:val="24"/>
-          <w:szCs w:val="24"/>
-        </w:rPr>
-      </w:pPr>
-    </w:p>
-    <w:p>
-      <w:pPr>
-        <w:rPr>
-          <w:rFonts w:ascii="Times New Roman" w:hAnsi="Times New Roman" w:cs="Times New Roman"/>
-          <w:sz w:val="24"/>
-          <w:szCs w:val="24"/>
-        </w:rPr>
-      </w:pPr>
-      <w:r>
-        <w:rPr>
-          <w:rFonts w:ascii="Times New Roman" w:hAnsi="Times New Roman" w:cs="Times New Roman"/>
-          <w:sz w:val="24"/>
-          <w:szCs w:val="24"/>
-        </w:rPr>
-        <w:t>"</w:t>
-      </w:r>
-      <w:proofErr w:type="spellStart"/>
-      <w:proofErr w:type="gramStart"/>
-      <w:r>
-        <w:rPr>
-          <w:rFonts w:ascii="Times New Roman" w:hAnsi="Times New Roman" w:cs="Times New Roman"/>
-          <w:sz w:val="24"/>
-          <w:szCs w:val="24"/>
-        </w:rPr>
-        <w:t>val</w:t>
-      </w:r>
-      <w:proofErr w:type="gramEnd"/>
-      <w:r>
-        <w:rPr>
-          <w:rFonts w:ascii="Times New Roman" w:hAnsi="Times New Roman" w:cs="Times New Roman"/>
-          <w:sz w:val="24"/>
-          <w:szCs w:val="24"/>
-        </w:rPr>
-        <w:t>_loss</w:t>
-      </w:r>
-      <w:proofErr w:type="spellEnd"/>
-      <w:r>
-        <w:rPr>
-          <w:rFonts w:ascii="Times New Roman" w:hAnsi="Times New Roman" w:cs="Times New Roman"/>
-          <w:sz w:val="24"/>
-          <w:szCs w:val="24"/>
-        </w:rPr>
-        <w:t xml:space="preserve">: 1.2423 - </w:t>
-      </w:r>
-      <w:proofErr w:type="spellStart"/>
-      <w:r>
-        <w:rPr>
-          <w:rFonts w:ascii="Times New Roman" w:hAnsi="Times New Roman" w:cs="Times New Roman"/>
-          <w:sz w:val="24"/>
-          <w:szCs w:val="24"/>
-        </w:rPr>
-        <w:t>val_accuracy</w:t>
-      </w:r>
-      <w:proofErr w:type="spellEnd"/>
-      <w:r>
-        <w:rPr>
-          <w:rFonts w:ascii="Times New Roman" w:hAnsi="Times New Roman" w:cs="Times New Roman"/>
-          <w:sz w:val="24"/>
-          <w:szCs w:val="24"/>
-        </w:rPr>
-        <w:t>: 0.5595": These are the validation metrics for the current epoch. "</w:t>
-      </w:r>
-      <w:proofErr w:type="spellStart"/>
-      <w:proofErr w:type="gramStart"/>
-      <w:r>
-        <w:rPr>
-          <w:rFonts w:ascii="Times New Roman" w:hAnsi="Times New Roman" w:cs="Times New Roman"/>
-          <w:sz w:val="24"/>
-          <w:szCs w:val="24"/>
-        </w:rPr>
-        <w:t>val</w:t>
-      </w:r>
-      <w:proofErr w:type="gramEnd"/>
-      <w:r>
-        <w:rPr>
-          <w:rFonts w:ascii="Times New Roman" w:hAnsi="Times New Roman" w:cs="Times New Roman"/>
-          <w:sz w:val="24"/>
-          <w:szCs w:val="24"/>
-        </w:rPr>
-        <w:t>_loss</w:t>
-      </w:r>
-      <w:proofErr w:type="spellEnd"/>
-      <w:r>
-        <w:rPr>
-          <w:rFonts w:ascii="Times New Roman" w:hAnsi="Times New Roman" w:cs="Times New Roman"/>
-          <w:sz w:val="24"/>
-          <w:szCs w:val="24"/>
-        </w:rPr>
-        <w:t>" is the value of the loss function on a separate validation dataset (not used for training), and "</w:t>
-      </w:r>
-      <w:proofErr w:type="spellStart"/>
-      <w:r>
-        <w:rPr>
-          <w:rFonts w:ascii="Times New Roman" w:hAnsi="Times New Roman" w:cs="Times New Roman"/>
-          <w:sz w:val="24"/>
-          <w:szCs w:val="24"/>
-        </w:rPr>
-        <w:t>val_accuracy</w:t>
-      </w:r>
-      <w:proofErr w:type="spellEnd"/>
-      <w:r>
-        <w:rPr>
-          <w:rFonts w:ascii="Times New Roman" w:hAnsi="Times New Roman" w:cs="Times New Roman"/>
-          <w:sz w:val="24"/>
-          <w:szCs w:val="24"/>
-        </w:rPr>
-        <w:t>" is the classification accuracy on the validation data for this epoch. These metrics are used to assess how well the model generalizes to unseen data.</w:t>
+        <w:t>"loss: 1.5686 - accuracy: 0.4381": These are the training metrics for the current epoch. "loss" is the value of the loss function, which measures how well the model is performing (lower is better). "accuracy" is the classification accuracy on the training data for this epoch.</w:t>
+      </w:r>
+    </w:p>
+    <w:p>
+      <w:pPr>
+        <w:rPr>
+          <w:rFonts w:ascii="Times New Roman" w:hAnsi="Times New Roman" w:cs="Times New Roman"/>
+          <w:sz w:val="24"/>
+          <w:szCs w:val="24"/>
+        </w:rPr>
+      </w:pPr>
+    </w:p>
+    <w:p>
+      <w:pPr>
+        <w:rPr>
+          <w:rFonts w:ascii="Times New Roman" w:hAnsi="Times New Roman" w:cs="Times New Roman"/>
+          <w:sz w:val="24"/>
+          <w:szCs w:val="24"/>
+        </w:rPr>
+      </w:pPr>
+      <w:r>
+        <w:rPr>
+          <w:rFonts w:ascii="Times New Roman" w:hAnsi="Times New Roman" w:cs="Times New Roman"/>
+          <w:sz w:val="24"/>
+          <w:szCs w:val="24"/>
+        </w:rPr>
+        <w:t>"val_loss: 1.2423 - val_accuracy: 0.5595": These are the validation metrics for the current epoch. "val_loss" is the value of the loss function on a separate validation dataset (not used for training), and "val_accuracy" is the classification accuracy on the validation data for this epoch. These metrics are used to assess how well the model generalizes to unseen data.</w:t>
       </w:r>
     </w:p>
     <w:p>
@@ -871,7 +743,47 @@
           <w:sz w:val="24"/>
           <w:szCs w:val="24"/>
         </w:rPr>
-        <w:t>Each image is assigned a label, and these labels are integer values representing one of the 100 classes. The model is expected to learn patterns and features in the images to predict the appropriate label or class.</w:t>
+        <w:t xml:space="preserve">Each image is assigned a label, and these labels are integer values representing one of the 100 classes. </w:t>
+      </w:r>
+      <w:r>
+        <w:rPr>
+          <w:rFonts w:ascii="Times New Roman" w:hAnsi="Times New Roman" w:cs="Times New Roman"/>
+          <w:sz w:val="24"/>
+          <w:szCs w:val="24"/>
+        </w:rPr>
+        <w:t xml:space="preserve">This </w:t>
+      </w:r>
+      <w:r>
+        <w:rPr>
+          <w:rFonts w:ascii="Times New Roman" w:hAnsi="Times New Roman" w:cs="Times New Roman"/>
+          <w:sz w:val="24"/>
+          <w:szCs w:val="24"/>
+        </w:rPr>
+        <w:t>presents</w:t>
+      </w:r>
+      <w:r>
+        <w:rPr>
+          <w:rFonts w:ascii="Times New Roman" w:hAnsi="Times New Roman" w:cs="Times New Roman"/>
+          <w:sz w:val="24"/>
+          <w:szCs w:val="24"/>
+        </w:rPr>
+        <w:t xml:space="preserve"> a multi-label classification challenge, where the objective is to develop a model capable of learning intricate patterns and features within the images</w:t>
+      </w:r>
+      <w:r>
+        <w:rPr>
+          <w:rFonts w:ascii="Times New Roman" w:hAnsi="Times New Roman" w:cs="Times New Roman"/>
+          <w:sz w:val="24"/>
+          <w:szCs w:val="24"/>
+        </w:rPr>
+        <w:t xml:space="preserve"> and the model is expected to predict the appropriate class</w:t>
+      </w:r>
+      <w:r>
+        <w:rPr>
+          <w:rFonts w:ascii="Times New Roman" w:hAnsi="Times New Roman" w:cs="Times New Roman"/>
+          <w:sz w:val="24"/>
+          <w:szCs w:val="24"/>
+        </w:rPr>
+        <w:t>.</w:t>
       </w:r>
     </w:p>
     <w:p>
@@ -918,7 +830,55 @@
           <w:sz w:val="24"/>
           <w:szCs w:val="24"/>
         </w:rPr>
-        <w:t xml:space="preserve">This dataset comprises 60,000 32x32 color images distributed across 100 diverse </w:t>
+        <w:t>This dataset</w:t>
+      </w:r>
+      <w:r>
+        <w:rPr>
+          <w:rFonts w:ascii="Times New Roman" w:hAnsi="Times New Roman" w:cs="Times New Roman"/>
+          <w:sz w:val="24"/>
+          <w:szCs w:val="24"/>
+        </w:rPr>
+        <w:t xml:space="preserve"> is</w:t>
+      </w:r>
+      <w:r>
+        <w:rPr>
+          <w:rFonts w:ascii="Times New Roman" w:hAnsi="Times New Roman" w:cs="Times New Roman"/>
+          <w:sz w:val="24"/>
+          <w:szCs w:val="24"/>
+        </w:rPr>
+        <w:t xml:space="preserve"> comprise</w:t>
+      </w:r>
+      <w:r>
+        <w:rPr>
+          <w:rFonts w:ascii="Times New Roman" w:hAnsi="Times New Roman" w:cs="Times New Roman"/>
+          <w:sz w:val="24"/>
+          <w:szCs w:val="24"/>
+        </w:rPr>
+        <w:t>d of</w:t>
+      </w:r>
+      <w:r>
+        <w:rPr>
+          <w:rFonts w:ascii="Times New Roman" w:hAnsi="Times New Roman" w:cs="Times New Roman"/>
+          <w:sz w:val="24"/>
+          <w:szCs w:val="24"/>
+        </w:rPr>
+        <w:t xml:space="preserve"> 60,000</w:t>
+      </w:r>
+      <w:r>
+        <w:rPr>
+          <w:rFonts w:ascii="Times New Roman" w:hAnsi="Times New Roman" w:cs="Times New Roman"/>
+          <w:sz w:val="24"/>
+          <w:szCs w:val="24"/>
+        </w:rPr>
+        <w:t xml:space="preserve"> </w:t>
+      </w:r>
+      <w:r>
+        <w:rPr>
+          <w:rFonts w:ascii="Times New Roman" w:hAnsi="Times New Roman" w:cs="Times New Roman"/>
+          <w:sz w:val="24"/>
+          <w:szCs w:val="24"/>
+        </w:rPr>
+        <w:t xml:space="preserve">32x32 color images distributed across 100 diverse </w:t>
       </w:r>
       <w:commentRangeStart w:id="0"/>
       <w:r>
@@ -958,7 +918,55 @@
           <w:sz w:val="24"/>
           <w:szCs w:val="24"/>
         </w:rPr>
-        <w:t>It contains many images across 100 non-overlapping classes. It also contains 60.000 samples in total, which means that each class only has 600 samples</w:t>
+        <w:t xml:space="preserve">It contains many images across 100 non-overlapping classes. </w:t>
+      </w:r>
+      <w:r>
+        <w:rPr>
+          <w:rFonts w:ascii="Times New Roman" w:hAnsi="Times New Roman" w:cs="Times New Roman"/>
+          <w:sz w:val="24"/>
+          <w:szCs w:val="24"/>
+        </w:rPr>
+        <w:t xml:space="preserve">Since the dataset </w:t>
+      </w:r>
+      <w:r>
+        <w:rPr>
+          <w:rFonts w:ascii="Times New Roman" w:hAnsi="Times New Roman" w:cs="Times New Roman"/>
+          <w:sz w:val="24"/>
+          <w:szCs w:val="24"/>
+        </w:rPr>
+        <w:t>contains 60</w:t>
+      </w:r>
+      <w:r>
+        <w:rPr>
+          <w:rFonts w:ascii="Times New Roman" w:hAnsi="Times New Roman" w:cs="Times New Roman"/>
+          <w:sz w:val="24"/>
+          <w:szCs w:val="24"/>
+        </w:rPr>
+        <w:t>,</w:t>
+      </w:r>
+      <w:r>
+        <w:rPr>
+          <w:rFonts w:ascii="Times New Roman" w:hAnsi="Times New Roman" w:cs="Times New Roman"/>
+          <w:sz w:val="24"/>
+          <w:szCs w:val="24"/>
+        </w:rPr>
+        <w:t xml:space="preserve">000 samples in total, </w:t>
+      </w:r>
+      <w:r>
+        <w:rPr>
+          <w:rFonts w:ascii="Times New Roman" w:hAnsi="Times New Roman" w:cs="Times New Roman"/>
+          <w:sz w:val="24"/>
+          <w:szCs w:val="24"/>
+        </w:rPr>
+        <w:t xml:space="preserve">this results in </w:t>
+      </w:r>
+      <w:r>
+        <w:rPr>
+          <w:rFonts w:ascii="Times New Roman" w:hAnsi="Times New Roman" w:cs="Times New Roman"/>
+          <w:sz w:val="24"/>
+          <w:szCs w:val="24"/>
+        </w:rPr>
+        <w:t>each class only has 600 samples</w:t>
       </w:r>
       <w:r>
         <w:rPr>
@@ -968,6 +976,15 @@
         </w:rPr>
         <w:t>.</w:t>
       </w:r>
+    </w:p>
+    <w:p>
+      <w:pPr>
+        <w:rPr>
+          <w:rFonts w:ascii="Times New Roman" w:hAnsi="Times New Roman" w:cs="Times New Roman"/>
+          <w:sz w:val="24"/>
+          <w:szCs w:val="24"/>
+        </w:rPr>
+      </w:pPr>
     </w:p>
     <w:tbl>
       <w:tblPr>
@@ -2271,36 +2288,59 @@
       <w:r>
         <w:rPr>
           <w:rFonts w:ascii="Times New Roman" w:hAnsi="Times New Roman" w:cs="Times New Roman"/>
-          <w:sz w:val="24"/>
-          <w:szCs w:val="24"/>
-        </w:rPr>
-        <w:br/>
-      </w:r>
-      <w:r>
-        <w:rPr>
-          <w:rFonts w:ascii="Times New Roman" w:hAnsi="Times New Roman" w:cs="Times New Roman"/>
-          <w:sz w:val="24"/>
-          <w:szCs w:val="24"/>
-        </w:rPr>
-        <w:t>In the context of the CIFAR-100 dataset, each image is represented as a 3D array, and there is no concept of columns in the traditional tabular sense. The shape of each image array is (height, width, channels). For CIFAR-100, the images are 32x32 pixels with 3 channels (RGB).</w:t>
-      </w:r>
-      <w:r>
-        <w:rPr>
-          <w:rFonts w:ascii="Times New Roman" w:hAnsi="Times New Roman" w:cs="Times New Roman"/>
-          <w:sz w:val="24"/>
-          <w:szCs w:val="24"/>
-        </w:rPr>
-        <w:t xml:space="preserve">  </w:t>
-      </w:r>
-    </w:p>
-    <w:p>
-      <w:pPr>
-        <w:rPr>
-          <w:rFonts w:ascii="Times New Roman" w:hAnsi="Times New Roman" w:cs="Times New Roman"/>
-          <w:sz w:val="24"/>
-          <w:szCs w:val="24"/>
-        </w:rPr>
-      </w:pPr>
+          <w:noProof/>
+          <w:sz w:val="24"/>
+          <w:szCs w:val="24"/>
+        </w:rPr>
+        <w:drawing>
+          <wp:inline distT="0" distB="0" distL="0" distR="0" wp14:anchorId="580BCBB8" wp14:editId="52477010">
+            <wp:extent cx="3133227" cy="1587260"/>
+            <wp:effectExtent l="0" t="0" r="0" b="0"/>
+            <wp:docPr id="1469407928" name="Picture 1" descr="A collage of images of animals&#10;&#10;Description automatically generated"/>
+            <wp:cNvGraphicFramePr>
+              <a:graphicFrameLocks xmlns:a="http://schemas.openxmlformats.org/drawingml/2006/main" noChangeAspect="1"/>
+            </wp:cNvGraphicFramePr>
+            <a:graphic xmlns:a="http://schemas.openxmlformats.org/drawingml/2006/main">
+              <a:graphicData uri="http://schemas.openxmlformats.org/drawingml/2006/picture">
+                <pic:pic xmlns:pic="http://schemas.openxmlformats.org/drawingml/2006/picture">
+                  <pic:nvPicPr>
+                    <pic:cNvPr id="1469407928" name="Picture 1" descr="A collage of images of animals&#10;&#10;Description automatically generated"/>
+                    <pic:cNvPicPr>
+                      <a:picLocks noChangeAspect="1" noChangeArrowheads="1"/>
+                    </pic:cNvPicPr>
+                  </pic:nvPicPr>
+                  <pic:blipFill>
+                    <a:blip r:embed="rId9" cstate="print">
+                      <a:extLst>
+                        <a:ext uri="{28A0092B-C50C-407E-A947-70E740481C1C}">
+                          <a14:useLocalDpi xmlns:a14="http://schemas.microsoft.com/office/drawing/2010/main" val="0"/>
+                        </a:ext>
+                      </a:extLst>
+                    </a:blip>
+                    <a:srcRect/>
+                    <a:stretch>
+                      <a:fillRect/>
+                    </a:stretch>
+                  </pic:blipFill>
+                  <pic:spPr bwMode="auto">
+                    <a:xfrm>
+                      <a:off x="0" y="0"/>
+                      <a:ext cx="3144173" cy="1592805"/>
+                    </a:xfrm>
+                    <a:prstGeom prst="rect">
+                      <a:avLst/>
+                    </a:prstGeom>
+                    <a:noFill/>
+                    <a:ln>
+                      <a:noFill/>
+                    </a:ln>
+                  </pic:spPr>
+                </pic:pic>
+              </a:graphicData>
+            </a:graphic>
+          </wp:inline>
+        </w:drawing>
+      </w:r>
     </w:p>
     <w:p>
       <w:pPr>
@@ -2320,6 +2360,7 @@
           <w:sz w:val="32"/>
           <w:szCs w:val="32"/>
         </w:rPr>
+        <w:lastRenderedPageBreak/>
         <w:t>Data Preprocessing</w:t>
       </w:r>
     </w:p>
@@ -2337,59 +2378,201 @@
           <w:sz w:val="24"/>
           <w:szCs w:val="24"/>
         </w:rPr>
-        <w:t>T</w:t>
-      </w:r>
-      <w:r>
-        <w:rPr>
-          <w:rFonts w:ascii="Times New Roman" w:hAnsi="Times New Roman" w:cs="Times New Roman"/>
-          <w:sz w:val="24"/>
-          <w:szCs w:val="24"/>
-        </w:rPr>
-        <w:t>he number of features or attributes in a flattened representation of the image (e.g., if you were to reshape each image into a one-dimensional array), then the number of columns would be the total number of pixels in the image, which is 32 * 32 * 3 for each image. This is typically how image data is flattened for use in traditional machine learning models.</w:t>
-      </w:r>
-    </w:p>
-    <w:p>
-      <w:pPr>
-        <w:rPr>
-          <w:rFonts w:ascii="Times New Roman" w:hAnsi="Times New Roman" w:cs="Times New Roman"/>
-          <w:sz w:val="24"/>
-          <w:szCs w:val="24"/>
-        </w:rPr>
-      </w:pPr>
-    </w:p>
-    <w:p>
-      <w:pPr>
-        <w:rPr>
-          <w:rFonts w:ascii="Times New Roman" w:hAnsi="Times New Roman" w:cs="Times New Roman"/>
-          <w:sz w:val="24"/>
-          <w:szCs w:val="24"/>
-        </w:rPr>
-      </w:pPr>
-      <w:r>
-        <w:rPr>
-          <w:rFonts w:ascii="Times New Roman" w:hAnsi="Times New Roman" w:cs="Times New Roman"/>
-          <w:sz w:val="24"/>
-          <w:szCs w:val="24"/>
-        </w:rPr>
-        <w:lastRenderedPageBreak/>
-        <w:t>Encoding Data</w:t>
-      </w:r>
-    </w:p>
-    <w:p>
-      <w:pPr>
-        <w:rPr>
-          <w:rFonts w:ascii="Times New Roman" w:hAnsi="Times New Roman" w:cs="Times New Roman"/>
-          <w:sz w:val="24"/>
-          <w:szCs w:val="24"/>
-        </w:rPr>
-      </w:pPr>
-      <w:r>
-        <w:rPr>
-          <w:rFonts w:ascii="Times New Roman" w:hAnsi="Times New Roman" w:cs="Times New Roman"/>
-          <w:sz w:val="24"/>
-          <w:szCs w:val="24"/>
-        </w:rPr>
-        <w:t>emphasizing the use of one-hot encoding to facilitate effective model training.</w:t>
+        <w:t>In the context of the CIFAR-100 dataset, each image is represented as a three-dimensional array with dimensions 32 x 32 x 3</w:t>
+      </w:r>
+      <w:r>
+        <w:rPr>
+          <w:rFonts w:ascii="Times New Roman" w:hAnsi="Times New Roman" w:cs="Times New Roman"/>
+          <w:sz w:val="24"/>
+          <w:szCs w:val="24"/>
+        </w:rPr>
+        <w:t>.  T</w:t>
+      </w:r>
+      <w:r>
+        <w:rPr>
+          <w:rFonts w:ascii="Times New Roman" w:hAnsi="Times New Roman" w:cs="Times New Roman"/>
+          <w:sz w:val="24"/>
+          <w:szCs w:val="24"/>
+        </w:rPr>
+        <w:t>here is no concept of columns in the traditional tabular sense.</w:t>
+      </w:r>
+      <w:r>
+        <w:rPr>
+          <w:rFonts w:ascii="Times New Roman" w:hAnsi="Times New Roman" w:cs="Times New Roman"/>
+          <w:sz w:val="24"/>
+          <w:szCs w:val="24"/>
+        </w:rPr>
+        <w:t xml:space="preserve">  Instead i</w:t>
+      </w:r>
+      <w:r>
+        <w:rPr>
+          <w:rFonts w:ascii="Times New Roman" w:hAnsi="Times New Roman" w:cs="Times New Roman"/>
+          <w:sz w:val="24"/>
+          <w:szCs w:val="24"/>
+        </w:rPr>
+        <w:t>n the context of image data, the number of features corresponds to the dimensionality of the input space</w:t>
+      </w:r>
+      <w:r>
+        <w:rPr>
+          <w:rFonts w:ascii="Times New Roman" w:hAnsi="Times New Roman" w:cs="Times New Roman"/>
+          <w:sz w:val="24"/>
+          <w:szCs w:val="24"/>
+        </w:rPr>
+        <w:t xml:space="preserve">.  This means that </w:t>
+      </w:r>
+      <w:r>
+        <w:rPr>
+          <w:rFonts w:ascii="Times New Roman" w:hAnsi="Times New Roman" w:cs="Times New Roman"/>
+          <w:sz w:val="24"/>
+          <w:szCs w:val="24"/>
+        </w:rPr>
+        <w:t>the dimension</w:t>
+      </w:r>
+      <w:r>
+        <w:rPr>
+          <w:rFonts w:ascii="Times New Roman" w:hAnsi="Times New Roman" w:cs="Times New Roman"/>
+          <w:sz w:val="24"/>
+          <w:szCs w:val="24"/>
+        </w:rPr>
+        <w:t xml:space="preserve"> is determined by the size and color channels of the images.</w:t>
+      </w:r>
+      <w:r>
+        <w:rPr>
+          <w:rFonts w:ascii="Times New Roman" w:hAnsi="Times New Roman" w:cs="Times New Roman"/>
+          <w:sz w:val="24"/>
+          <w:szCs w:val="24"/>
+        </w:rPr>
+        <w:t xml:space="preserve">  W</w:t>
+      </w:r>
+      <w:r>
+        <w:rPr>
+          <w:rFonts w:ascii="Times New Roman" w:hAnsi="Times New Roman" w:cs="Times New Roman"/>
+          <w:sz w:val="24"/>
+          <w:szCs w:val="24"/>
+        </w:rPr>
+        <w:t xml:space="preserve">here 32 x 32 is the spatial resolution </w:t>
+      </w:r>
+      <w:r>
+        <w:rPr>
+          <w:rFonts w:ascii="Times New Roman" w:hAnsi="Times New Roman" w:cs="Times New Roman"/>
+          <w:sz w:val="24"/>
+          <w:szCs w:val="24"/>
+        </w:rPr>
+        <w:t xml:space="preserve">which is composed of the </w:t>
+      </w:r>
+      <w:r>
+        <w:rPr>
+          <w:rFonts w:ascii="Times New Roman" w:hAnsi="Times New Roman" w:cs="Times New Roman"/>
+          <w:sz w:val="24"/>
+          <w:szCs w:val="24"/>
+        </w:rPr>
+        <w:t>height and width</w:t>
+      </w:r>
+      <w:r>
+        <w:rPr>
+          <w:rFonts w:ascii="Times New Roman" w:hAnsi="Times New Roman" w:cs="Times New Roman"/>
+          <w:sz w:val="24"/>
+          <w:szCs w:val="24"/>
+        </w:rPr>
+        <w:t xml:space="preserve">. While the </w:t>
+      </w:r>
+      <w:r>
+        <w:rPr>
+          <w:rFonts w:ascii="Times New Roman" w:hAnsi="Times New Roman" w:cs="Times New Roman"/>
+          <w:sz w:val="24"/>
+          <w:szCs w:val="24"/>
+        </w:rPr>
+        <w:t xml:space="preserve">3 corresponds to the </w:t>
+      </w:r>
+      <w:r>
+        <w:rPr>
+          <w:rFonts w:ascii="Times New Roman" w:hAnsi="Times New Roman" w:cs="Times New Roman"/>
+          <w:sz w:val="24"/>
+          <w:szCs w:val="24"/>
+        </w:rPr>
+        <w:t>three-color</w:t>
+      </w:r>
+      <w:r>
+        <w:rPr>
+          <w:rFonts w:ascii="Times New Roman" w:hAnsi="Times New Roman" w:cs="Times New Roman"/>
+          <w:sz w:val="24"/>
+          <w:szCs w:val="24"/>
+        </w:rPr>
+        <w:t xml:space="preserve"> channels </w:t>
+      </w:r>
+      <w:r>
+        <w:rPr>
+          <w:rFonts w:ascii="Times New Roman" w:hAnsi="Times New Roman" w:cs="Times New Roman"/>
+          <w:sz w:val="24"/>
+          <w:szCs w:val="24"/>
+        </w:rPr>
+        <w:t>representing r</w:t>
+      </w:r>
+      <w:r>
+        <w:rPr>
+          <w:rFonts w:ascii="Times New Roman" w:hAnsi="Times New Roman" w:cs="Times New Roman"/>
+          <w:sz w:val="24"/>
+          <w:szCs w:val="24"/>
+        </w:rPr>
+        <w:t xml:space="preserve">ed, </w:t>
+      </w:r>
+      <w:r>
+        <w:rPr>
+          <w:rFonts w:ascii="Times New Roman" w:hAnsi="Times New Roman" w:cs="Times New Roman"/>
+          <w:sz w:val="24"/>
+          <w:szCs w:val="24"/>
+        </w:rPr>
+        <w:t>g</w:t>
+      </w:r>
+      <w:r>
+        <w:rPr>
+          <w:rFonts w:ascii="Times New Roman" w:hAnsi="Times New Roman" w:cs="Times New Roman"/>
+          <w:sz w:val="24"/>
+          <w:szCs w:val="24"/>
+        </w:rPr>
+        <w:t xml:space="preserve">reen, and </w:t>
+      </w:r>
+      <w:r>
+        <w:rPr>
+          <w:rFonts w:ascii="Times New Roman" w:hAnsi="Times New Roman" w:cs="Times New Roman"/>
+          <w:sz w:val="24"/>
+          <w:szCs w:val="24"/>
+        </w:rPr>
+        <w:t>b</w:t>
+      </w:r>
+      <w:r>
+        <w:rPr>
+          <w:rFonts w:ascii="Times New Roman" w:hAnsi="Times New Roman" w:cs="Times New Roman"/>
+          <w:sz w:val="24"/>
+          <w:szCs w:val="24"/>
+        </w:rPr>
+        <w:t>lue.</w:t>
+      </w:r>
+    </w:p>
+    <w:p>
+      <w:pPr>
+        <w:rPr>
+          <w:rFonts w:ascii="Times New Roman" w:hAnsi="Times New Roman" w:cs="Times New Roman"/>
+          <w:sz w:val="24"/>
+          <w:szCs w:val="24"/>
+        </w:rPr>
+      </w:pPr>
+    </w:p>
+    <w:p>
+      <w:pPr>
+        <w:rPr>
+          <w:rFonts w:ascii="Times New Roman" w:hAnsi="Times New Roman" w:cs="Times New Roman"/>
+          <w:sz w:val="24"/>
+          <w:szCs w:val="24"/>
+        </w:rPr>
+      </w:pPr>
+      <w:r>
+        <w:rPr>
+          <w:rFonts w:ascii="Times New Roman" w:hAnsi="Times New Roman" w:cs="Times New Roman"/>
+          <w:sz w:val="24"/>
+          <w:szCs w:val="24"/>
+        </w:rPr>
+        <w:t>The class labels (y_train and y_test) are then one-hot encoded using tf.keras.utils.to_categorical to facilitate training with the categorical crossentropy loss. The pixel values of the images (x_train and x_test) are normalized to the range [0, 1] by dividing them by 255.</w:t>
       </w:r>
     </w:p>
     <w:p>
@@ -2529,7 +2712,7 @@
           <w:szCs w:val="24"/>
         </w:rPr>
       </w:pPr>
-      <w:hyperlink r:id="rId9" w:history="1">
+      <w:hyperlink r:id="rId10" w:history="1">
         <w:r>
           <w:rPr>
             <w:rStyle w:val="Hyperlink"/>

</xml_diff>

<commit_message>
Updated document to include abstract and updated title
</commit_message>
<xml_diff>
--- a/Final Project.docx
+++ b/Final Project.docx
@@ -237,7 +237,25 @@
           <w:sz w:val="24"/>
           <w:szCs w:val="24"/>
         </w:rPr>
-        <w:t xml:space="preserve"> similar to a research paper for a publication</w:t>
+        <w:t xml:space="preserve"> </w:t>
+      </w:r>
+      <w:proofErr w:type="gramStart"/>
+      <w:r>
+        <w:rPr>
+          <w:rFonts w:ascii="Times New Roman" w:hAnsi="Times New Roman" w:cs="Times New Roman"/>
+          <w:sz w:val="24"/>
+          <w:szCs w:val="24"/>
+        </w:rPr>
+        <w:t>similar to</w:t>
+      </w:r>
+      <w:proofErr w:type="gramEnd"/>
+      <w:r>
+        <w:rPr>
+          <w:rFonts w:ascii="Times New Roman" w:hAnsi="Times New Roman" w:cs="Times New Roman"/>
+          <w:sz w:val="24"/>
+          <w:szCs w:val="24"/>
+        </w:rPr>
+        <w:t xml:space="preserve"> a research paper for a publication</w:t>
       </w:r>
     </w:p>
     <w:p>
@@ -438,7 +456,25 @@
           <w:sz w:val="24"/>
           <w:szCs w:val="24"/>
         </w:rPr>
-        <w:t xml:space="preserve">You do not have to develop a completely new approach, but you have to make experimentations/comparisons and present your results as it is a new method conceives by you. </w:t>
+        <w:t xml:space="preserve">You do not have to develop a completely new approach, but you </w:t>
+      </w:r>
+      <w:proofErr w:type="gramStart"/>
+      <w:r>
+        <w:rPr>
+          <w:rFonts w:ascii="Times New Roman" w:hAnsi="Times New Roman" w:cs="Times New Roman"/>
+          <w:sz w:val="24"/>
+          <w:szCs w:val="24"/>
+        </w:rPr>
+        <w:t>have to</w:t>
+      </w:r>
+      <w:proofErr w:type="gramEnd"/>
+      <w:r>
+        <w:rPr>
+          <w:rFonts w:ascii="Times New Roman" w:hAnsi="Times New Roman" w:cs="Times New Roman"/>
+          <w:sz w:val="24"/>
+          <w:szCs w:val="24"/>
+        </w:rPr>
+        <w:t xml:space="preserve"> make experimentations/comparisons and present your results as it is a new method conceives by you. </w:t>
       </w:r>
     </w:p>
     <w:p>
@@ -559,7 +595,25 @@
           <w:sz w:val="24"/>
           <w:szCs w:val="24"/>
         </w:rPr>
-        <w:t>"1563/1563": These numbers represent the number of batches processed in the current epoch. In this case, you have 1563 batches, and it means that each epoch consists of 1563 iterations (or mini-batches) through the training data.</w:t>
+        <w:t xml:space="preserve">"1563/1563": These numbers represent the number of batches processed in the current epoch. In this case, you have 1563 batches, and it means that each epoch consists of 1563 iterations (or </w:t>
+      </w:r>
+      <w:proofErr w:type="gramStart"/>
+      <w:r>
+        <w:rPr>
+          <w:rFonts w:ascii="Times New Roman" w:hAnsi="Times New Roman" w:cs="Times New Roman"/>
+          <w:sz w:val="24"/>
+          <w:szCs w:val="24"/>
+        </w:rPr>
+        <w:t>mini-batches</w:t>
+      </w:r>
+      <w:proofErr w:type="gramEnd"/>
+      <w:r>
+        <w:rPr>
+          <w:rFonts w:ascii="Times New Roman" w:hAnsi="Times New Roman" w:cs="Times New Roman"/>
+          <w:sz w:val="24"/>
+          <w:szCs w:val="24"/>
+        </w:rPr>
+        <w:t>) through the training data.</w:t>
       </w:r>
     </w:p>
     <w:p>
@@ -611,33 +665,143 @@
           <w:sz w:val="24"/>
           <w:szCs w:val="24"/>
         </w:rPr>
-        <w:t>"loss: 1.5686 - accuracy: 0.4381": These are the training metrics for the current epoch. "loss" is the value of the loss function, which measures how well the model is performing (lower is better). "accuracy" is the classification accuracy on the training data for this epoch.</w:t>
-      </w:r>
-    </w:p>
-    <w:p>
-      <w:pPr>
-        <w:rPr>
-          <w:rFonts w:ascii="Times New Roman" w:hAnsi="Times New Roman" w:cs="Times New Roman"/>
-          <w:sz w:val="24"/>
-          <w:szCs w:val="24"/>
-        </w:rPr>
-      </w:pPr>
-    </w:p>
-    <w:p>
-      <w:pPr>
-        <w:rPr>
-          <w:rFonts w:ascii="Times New Roman" w:hAnsi="Times New Roman" w:cs="Times New Roman"/>
-          <w:sz w:val="24"/>
-          <w:szCs w:val="24"/>
-        </w:rPr>
-      </w:pPr>
-      <w:r>
-        <w:rPr>
-          <w:rFonts w:ascii="Times New Roman" w:hAnsi="Times New Roman" w:cs="Times New Roman"/>
-          <w:sz w:val="24"/>
-          <w:szCs w:val="24"/>
-        </w:rPr>
-        <w:t>"val_loss: 1.2423 - val_accuracy: 0.5595": These are the validation metrics for the current epoch. "val_loss" is the value of the loss function on a separate validation dataset (not used for training), and "val_accuracy" is the classification accuracy on the validation data for this epoch. These metrics are used to assess how well the model generalizes to unseen data.</w:t>
+        <w:t>"</w:t>
+      </w:r>
+      <w:proofErr w:type="gramStart"/>
+      <w:r>
+        <w:rPr>
+          <w:rFonts w:ascii="Times New Roman" w:hAnsi="Times New Roman" w:cs="Times New Roman"/>
+          <w:sz w:val="24"/>
+          <w:szCs w:val="24"/>
+        </w:rPr>
+        <w:t>loss</w:t>
+      </w:r>
+      <w:proofErr w:type="gramEnd"/>
+      <w:r>
+        <w:rPr>
+          <w:rFonts w:ascii="Times New Roman" w:hAnsi="Times New Roman" w:cs="Times New Roman"/>
+          <w:sz w:val="24"/>
+          <w:szCs w:val="24"/>
+        </w:rPr>
+        <w:t>: 1.5686 - accuracy: 0.4381": These are the training metrics for the current epoch. "loss" is the value of the loss function, which measures how well the model is performing (lower is better). "accuracy" is the classification accuracy on the training data for this epoch.</w:t>
+      </w:r>
+    </w:p>
+    <w:p>
+      <w:pPr>
+        <w:rPr>
+          <w:rFonts w:ascii="Times New Roman" w:hAnsi="Times New Roman" w:cs="Times New Roman"/>
+          <w:sz w:val="24"/>
+          <w:szCs w:val="24"/>
+        </w:rPr>
+      </w:pPr>
+    </w:p>
+    <w:p>
+      <w:pPr>
+        <w:rPr>
+          <w:rFonts w:ascii="Times New Roman" w:hAnsi="Times New Roman" w:cs="Times New Roman"/>
+          <w:sz w:val="24"/>
+          <w:szCs w:val="24"/>
+        </w:rPr>
+      </w:pPr>
+      <w:r>
+        <w:rPr>
+          <w:rFonts w:ascii="Times New Roman" w:hAnsi="Times New Roman" w:cs="Times New Roman"/>
+          <w:sz w:val="24"/>
+          <w:szCs w:val="24"/>
+        </w:rPr>
+        <w:t>"</w:t>
+      </w:r>
+      <w:proofErr w:type="spellStart"/>
+      <w:proofErr w:type="gramStart"/>
+      <w:r>
+        <w:rPr>
+          <w:rFonts w:ascii="Times New Roman" w:hAnsi="Times New Roman" w:cs="Times New Roman"/>
+          <w:sz w:val="24"/>
+          <w:szCs w:val="24"/>
+        </w:rPr>
+        <w:t>val</w:t>
+      </w:r>
+      <w:proofErr w:type="gramEnd"/>
+      <w:r>
+        <w:rPr>
+          <w:rFonts w:ascii="Times New Roman" w:hAnsi="Times New Roman" w:cs="Times New Roman"/>
+          <w:sz w:val="24"/>
+          <w:szCs w:val="24"/>
+        </w:rPr>
+        <w:t>_loss</w:t>
+      </w:r>
+      <w:proofErr w:type="spellEnd"/>
+      <w:r>
+        <w:rPr>
+          <w:rFonts w:ascii="Times New Roman" w:hAnsi="Times New Roman" w:cs="Times New Roman"/>
+          <w:sz w:val="24"/>
+          <w:szCs w:val="24"/>
+        </w:rPr>
+        <w:t xml:space="preserve">: 1.2423 - </w:t>
+      </w:r>
+      <w:proofErr w:type="spellStart"/>
+      <w:r>
+        <w:rPr>
+          <w:rFonts w:ascii="Times New Roman" w:hAnsi="Times New Roman" w:cs="Times New Roman"/>
+          <w:sz w:val="24"/>
+          <w:szCs w:val="24"/>
+        </w:rPr>
+        <w:t>val_accuracy</w:t>
+      </w:r>
+      <w:proofErr w:type="spellEnd"/>
+      <w:r>
+        <w:rPr>
+          <w:rFonts w:ascii="Times New Roman" w:hAnsi="Times New Roman" w:cs="Times New Roman"/>
+          <w:sz w:val="24"/>
+          <w:szCs w:val="24"/>
+        </w:rPr>
+        <w:t>: 0.5595": These are the validation metrics for the current epoch. "</w:t>
+      </w:r>
+      <w:proofErr w:type="spellStart"/>
+      <w:proofErr w:type="gramStart"/>
+      <w:r>
+        <w:rPr>
+          <w:rFonts w:ascii="Times New Roman" w:hAnsi="Times New Roman" w:cs="Times New Roman"/>
+          <w:sz w:val="24"/>
+          <w:szCs w:val="24"/>
+        </w:rPr>
+        <w:t>val</w:t>
+      </w:r>
+      <w:proofErr w:type="gramEnd"/>
+      <w:r>
+        <w:rPr>
+          <w:rFonts w:ascii="Times New Roman" w:hAnsi="Times New Roman" w:cs="Times New Roman"/>
+          <w:sz w:val="24"/>
+          <w:szCs w:val="24"/>
+        </w:rPr>
+        <w:t>_loss</w:t>
+      </w:r>
+      <w:proofErr w:type="spellEnd"/>
+      <w:r>
+        <w:rPr>
+          <w:rFonts w:ascii="Times New Roman" w:hAnsi="Times New Roman" w:cs="Times New Roman"/>
+          <w:sz w:val="24"/>
+          <w:szCs w:val="24"/>
+        </w:rPr>
+        <w:t>" is the value of the loss function on a separate validation dataset (not used for training), and "</w:t>
+      </w:r>
+      <w:proofErr w:type="spellStart"/>
+      <w:r>
+        <w:rPr>
+          <w:rFonts w:ascii="Times New Roman" w:hAnsi="Times New Roman" w:cs="Times New Roman"/>
+          <w:sz w:val="24"/>
+          <w:szCs w:val="24"/>
+        </w:rPr>
+        <w:t>val_accuracy</w:t>
+      </w:r>
+      <w:proofErr w:type="spellEnd"/>
+      <w:r>
+        <w:rPr>
+          <w:rFonts w:ascii="Times New Roman" w:hAnsi="Times New Roman" w:cs="Times New Roman"/>
+          <w:sz w:val="24"/>
+          <w:szCs w:val="24"/>
+        </w:rPr>
+        <w:t>" is the classification accuracy on the validation data for this epoch. These metrics are used to assess how well the model generalizes to unseen data.</w:t>
       </w:r>
     </w:p>
     <w:p>
@@ -693,6 +857,7 @@
     </w:p>
     <w:p>
       <w:pPr>
+        <w:jc w:val="center"/>
         <w:rPr>
           <w:rFonts w:ascii="Times New Roman" w:hAnsi="Times New Roman" w:cs="Times New Roman"/>
           <w:b/>
@@ -701,7 +866,325 @@
           <w:szCs w:val="32"/>
         </w:rPr>
       </w:pPr>
-      <w:r>
+    </w:p>
+    <w:p>
+      <w:pPr>
+        <w:jc w:val="center"/>
+        <w:rPr>
+          <w:rFonts w:ascii="Calibri" w:eastAsia="Calibri" w:hAnsi="Calibri" w:cs="Calibri"/>
+          <w:color w:val="000000" w:themeColor="text1"/>
+        </w:rPr>
+      </w:pPr>
+      <w:r>
+        <w:rPr>
+          <w:noProof/>
+        </w:rPr>
+        <w:drawing>
+          <wp:inline distT="0" distB="0" distL="0" distR="0" wp14:anchorId="598DABFA" wp14:editId="2B0B7F3F">
+            <wp:extent cx="4533900" cy="3371850"/>
+            <wp:effectExtent l="0" t="0" r="0" b="0"/>
+            <wp:docPr id="2063600329" name="Picture 2063600329" descr="A logo of a university of windsor&#10;&#10;Description automatically generated"/>
+            <wp:cNvGraphicFramePr>
+              <a:graphicFrameLocks xmlns:a="http://schemas.openxmlformats.org/drawingml/2006/main" noChangeAspect="1"/>
+            </wp:cNvGraphicFramePr>
+            <a:graphic xmlns:a="http://schemas.openxmlformats.org/drawingml/2006/main">
+              <a:graphicData uri="http://schemas.openxmlformats.org/drawingml/2006/picture">
+                <pic:pic xmlns:pic="http://schemas.openxmlformats.org/drawingml/2006/picture">
+                  <pic:nvPicPr>
+                    <pic:cNvPr id="2063600329" name="Picture 2063600329" descr="A logo of a university of windsor&#10;&#10;Description automatically generated"/>
+                    <pic:cNvPicPr/>
+                  </pic:nvPicPr>
+                  <pic:blipFill>
+                    <a:blip r:embed="rId5">
+                      <a:extLst>
+                        <a:ext uri="{28A0092B-C50C-407E-A947-70E740481C1C}">
+                          <a14:useLocalDpi xmlns:a14="http://schemas.microsoft.com/office/drawing/2010/main" val="0"/>
+                        </a:ext>
+                      </a:extLst>
+                    </a:blip>
+                    <a:stretch>
+                      <a:fillRect/>
+                    </a:stretch>
+                  </pic:blipFill>
+                  <pic:spPr>
+                    <a:xfrm>
+                      <a:off x="0" y="0"/>
+                      <a:ext cx="4533900" cy="3371850"/>
+                    </a:xfrm>
+                    <a:prstGeom prst="rect">
+                      <a:avLst/>
+                    </a:prstGeom>
+                  </pic:spPr>
+                </pic:pic>
+              </a:graphicData>
+            </a:graphic>
+          </wp:inline>
+        </w:drawing>
+      </w:r>
+    </w:p>
+    <w:p>
+      <w:pPr>
+        <w:pStyle w:val="IntenseQuote"/>
+        <w:rPr>
+          <w:rFonts w:ascii="Times New Roman" w:hAnsi="Times New Roman" w:cs="Times New Roman"/>
+          <w:color w:val="000000" w:themeColor="text1"/>
+          <w:sz w:val="40"/>
+          <w:szCs w:val="40"/>
+        </w:rPr>
+      </w:pPr>
+      <w:r>
+        <w:rPr>
+          <w:rFonts w:ascii="Times New Roman" w:hAnsi="Times New Roman" w:cs="Times New Roman"/>
+          <w:color w:val="000000" w:themeColor="text1"/>
+          <w:sz w:val="40"/>
+          <w:szCs w:val="40"/>
+        </w:rPr>
+        <w:t>Exploring the Effectiveness of Deep Learning Architectures in Multiclass Classification Task Using the CIFAR-100 Dataset</w:t>
+      </w:r>
+    </w:p>
+    <w:p>
+      <w:pPr>
+        <w:spacing w:line="257" w:lineRule="auto"/>
+        <w:rPr>
+          <w:rFonts w:ascii="Times New Roman" w:eastAsia="Times New Roman" w:hAnsi="Times New Roman" w:cs="Times New Roman"/>
+          <w:b/>
+          <w:bCs/>
+          <w:i/>
+          <w:iCs/>
+          <w:color w:val="000000" w:themeColor="text1"/>
+          <w:sz w:val="24"/>
+          <w:szCs w:val="24"/>
+        </w:rPr>
+      </w:pPr>
+      <w:r>
+        <w:rPr>
+          <w:rFonts w:ascii="Times New Roman" w:eastAsia="Times New Roman" w:hAnsi="Times New Roman" w:cs="Times New Roman"/>
+          <w:i/>
+          <w:iCs/>
+          <w:color w:val="000000" w:themeColor="text1"/>
+          <w:sz w:val="24"/>
+          <w:szCs w:val="24"/>
+        </w:rPr>
+        <w:t xml:space="preserve">      </w:t>
+      </w:r>
+      <w:r>
+        <w:rPr>
+          <w:rFonts w:ascii="Times New Roman" w:eastAsia="Times New Roman" w:hAnsi="Times New Roman" w:cs="Times New Roman"/>
+          <w:b/>
+          <w:bCs/>
+          <w:i/>
+          <w:iCs/>
+          <w:color w:val="000000" w:themeColor="text1"/>
+          <w:sz w:val="24"/>
+          <w:szCs w:val="24"/>
+        </w:rPr>
+        <w:t xml:space="preserve">Akshat Sharma                               Justin Neal                                     George Kaceli </w:t>
+      </w:r>
+    </w:p>
+    <w:p>
+      <w:pPr>
+        <w:spacing w:line="257" w:lineRule="auto"/>
+        <w:rPr>
+          <w:rFonts w:ascii="Times New Roman" w:eastAsia="Times New Roman" w:hAnsi="Times New Roman" w:cs="Times New Roman"/>
+          <w:i/>
+          <w:iCs/>
+          <w:color w:val="000000" w:themeColor="text1"/>
+          <w:sz w:val="24"/>
+          <w:szCs w:val="24"/>
+        </w:rPr>
+      </w:pPr>
+      <w:r>
+        <w:rPr>
+          <w:rFonts w:ascii="Times New Roman" w:eastAsia="Times New Roman" w:hAnsi="Times New Roman" w:cs="Times New Roman"/>
+          <w:b/>
+          <w:bCs/>
+          <w:i/>
+          <w:iCs/>
+          <w:color w:val="000000" w:themeColor="text1"/>
+          <w:sz w:val="24"/>
+          <w:szCs w:val="24"/>
+        </w:rPr>
+        <w:t xml:space="preserve">  </w:t>
+      </w:r>
+      <w:hyperlink r:id="rId6" w:history="1">
+        <w:r>
+          <w:rPr>
+            <w:rStyle w:val="Hyperlink"/>
+            <w:rFonts w:ascii="Times New Roman" w:eastAsia="Times New Roman" w:hAnsi="Times New Roman" w:cs="Times New Roman"/>
+            <w:i/>
+            <w:iCs/>
+            <w:sz w:val="24"/>
+            <w:szCs w:val="24"/>
+          </w:rPr>
+          <w:t>insert@uwindsor.ca</w:t>
+        </w:r>
+      </w:hyperlink>
+      <w:r>
+        <w:rPr>
+          <w:rFonts w:ascii="Times New Roman" w:eastAsia="Times New Roman" w:hAnsi="Times New Roman" w:cs="Times New Roman"/>
+          <w:i/>
+          <w:iCs/>
+          <w:color w:val="000000" w:themeColor="text1"/>
+          <w:sz w:val="24"/>
+          <w:szCs w:val="24"/>
+        </w:rPr>
+        <w:tab/>
+      </w:r>
+      <w:r>
+        <w:rPr>
+          <w:rFonts w:ascii="Times New Roman" w:eastAsia="Times New Roman" w:hAnsi="Times New Roman" w:cs="Times New Roman"/>
+          <w:i/>
+          <w:iCs/>
+          <w:color w:val="000000" w:themeColor="text1"/>
+          <w:sz w:val="24"/>
+          <w:szCs w:val="24"/>
+        </w:rPr>
+        <w:tab/>
+        <w:t xml:space="preserve">         </w:t>
+      </w:r>
+      <w:hyperlink r:id="rId7" w:history="1">
+        <w:r>
+          <w:rPr>
+            <w:rStyle w:val="Hyperlink"/>
+            <w:rFonts w:ascii="Times New Roman" w:eastAsia="Times New Roman" w:hAnsi="Times New Roman" w:cs="Times New Roman"/>
+            <w:i/>
+            <w:iCs/>
+            <w:sz w:val="24"/>
+            <w:szCs w:val="24"/>
+          </w:rPr>
+          <w:t>insert@uwindsor.ca</w:t>
+        </w:r>
+      </w:hyperlink>
+      <w:r>
+        <w:rPr>
+          <w:rFonts w:ascii="Times New Roman" w:eastAsia="Times New Roman" w:hAnsi="Times New Roman" w:cs="Times New Roman"/>
+          <w:i/>
+          <w:iCs/>
+          <w:color w:val="000000" w:themeColor="text1"/>
+          <w:sz w:val="24"/>
+          <w:szCs w:val="24"/>
+        </w:rPr>
+        <w:t xml:space="preserve"> </w:t>
+      </w:r>
+      <w:r>
+        <w:rPr>
+          <w:rFonts w:ascii="Times New Roman" w:eastAsia="Times New Roman" w:hAnsi="Times New Roman" w:cs="Times New Roman"/>
+          <w:i/>
+          <w:iCs/>
+          <w:color w:val="000000" w:themeColor="text1"/>
+          <w:sz w:val="24"/>
+          <w:szCs w:val="24"/>
+        </w:rPr>
+        <w:tab/>
+        <w:t xml:space="preserve">                  </w:t>
+      </w:r>
+      <w:hyperlink r:id="rId8" w:history="1">
+        <w:r>
+          <w:rPr>
+            <w:rStyle w:val="Hyperlink"/>
+            <w:rFonts w:ascii="Times New Roman" w:eastAsia="Times New Roman" w:hAnsi="Times New Roman" w:cs="Times New Roman"/>
+            <w:i/>
+            <w:iCs/>
+            <w:sz w:val="24"/>
+            <w:szCs w:val="24"/>
+          </w:rPr>
+          <w:t>kaceli@uwindsor.ca</w:t>
+        </w:r>
+      </w:hyperlink>
+      <w:r>
+        <w:rPr>
+          <w:rFonts w:ascii="Times New Roman" w:eastAsia="Times New Roman" w:hAnsi="Times New Roman" w:cs="Times New Roman"/>
+          <w:i/>
+          <w:iCs/>
+          <w:color w:val="000000" w:themeColor="text1"/>
+          <w:sz w:val="24"/>
+          <w:szCs w:val="24"/>
+        </w:rPr>
+        <w:t xml:space="preserve"> </w:t>
+      </w:r>
+    </w:p>
+    <w:p>
+      <w:pPr>
+        <w:tabs>
+          <w:tab w:val="right" w:pos="7002"/>
+        </w:tabs>
+        <w:spacing w:line="257" w:lineRule="auto"/>
+        <w:rPr>
+          <w:rFonts w:ascii="Times New Roman" w:eastAsia="Times New Roman" w:hAnsi="Times New Roman" w:cs="Times New Roman"/>
+          <w:color w:val="000000" w:themeColor="text1"/>
+          <w:sz w:val="24"/>
+          <w:szCs w:val="24"/>
+        </w:rPr>
+      </w:pPr>
+      <w:r>
+        <w:tab/>
+      </w:r>
+    </w:p>
+    <w:p>
+      <w:pPr>
+        <w:tabs>
+          <w:tab w:val="right" w:pos="7002"/>
+        </w:tabs>
+        <w:spacing w:line="257" w:lineRule="auto"/>
+        <w:rPr>
+          <w:rFonts w:ascii="Times New Roman" w:eastAsia="Times New Roman" w:hAnsi="Times New Roman" w:cs="Times New Roman"/>
+          <w:color w:val="000000" w:themeColor="text1"/>
+          <w:sz w:val="24"/>
+          <w:szCs w:val="24"/>
+        </w:rPr>
+      </w:pPr>
+    </w:p>
+    <w:p>
+      <w:pPr>
+        <w:ind w:left="2880" w:firstLine="720"/>
+        <w:rPr>
+          <w:rFonts w:ascii="Times New Roman" w:eastAsia="Times New Roman" w:hAnsi="Times New Roman" w:cs="Times New Roman"/>
+          <w:color w:val="000000" w:themeColor="text1"/>
+          <w:sz w:val="24"/>
+          <w:szCs w:val="24"/>
+        </w:rPr>
+      </w:pPr>
+      <w:r>
+        <w:rPr>
+          <w:rFonts w:ascii="Times New Roman" w:eastAsia="Times New Roman" w:hAnsi="Times New Roman" w:cs="Times New Roman"/>
+          <w:color w:val="000000" w:themeColor="text1"/>
+          <w:sz w:val="24"/>
+          <w:szCs w:val="24"/>
+        </w:rPr>
+        <w:t>December 14</w:t>
+      </w:r>
+      <w:r>
+        <w:rPr>
+          <w:rFonts w:ascii="Times New Roman" w:eastAsia="Times New Roman" w:hAnsi="Times New Roman" w:cs="Times New Roman"/>
+          <w:color w:val="000000" w:themeColor="text1"/>
+          <w:sz w:val="24"/>
+          <w:szCs w:val="24"/>
+          <w:vertAlign w:val="superscript"/>
+        </w:rPr>
+        <w:t>th</w:t>
+      </w:r>
+      <w:r>
+        <w:rPr>
+          <w:rFonts w:ascii="Times New Roman" w:eastAsia="Times New Roman" w:hAnsi="Times New Roman" w:cs="Times New Roman"/>
+          <w:color w:val="000000" w:themeColor="text1"/>
+          <w:sz w:val="24"/>
+          <w:szCs w:val="24"/>
+        </w:rPr>
+        <w:t>,</w:t>
+      </w:r>
+      <w:r>
+        <w:rPr>
+          <w:rFonts w:ascii="Times New Roman" w:eastAsia="Times New Roman" w:hAnsi="Times New Roman" w:cs="Times New Roman"/>
+          <w:color w:val="000000" w:themeColor="text1"/>
+          <w:sz w:val="24"/>
+          <w:szCs w:val="24"/>
+        </w:rPr>
+        <w:t xml:space="preserve"> 2023</w:t>
+      </w:r>
+    </w:p>
+    <w:p>
+      <w:pPr>
+        <w:jc w:val="center"/>
         <w:rPr>
           <w:rFonts w:ascii="Times New Roman" w:hAnsi="Times New Roman" w:cs="Times New Roman"/>
           <w:b/>
@@ -709,7 +1192,189 @@
           <w:sz w:val="32"/>
           <w:szCs w:val="32"/>
         </w:rPr>
-        <w:lastRenderedPageBreak/>
+      </w:pPr>
+    </w:p>
+    <w:p>
+      <w:pPr>
+        <w:jc w:val="center"/>
+        <w:rPr>
+          <w:rFonts w:ascii="Times New Roman" w:hAnsi="Times New Roman" w:cs="Times New Roman"/>
+          <w:b/>
+          <w:bCs/>
+          <w:sz w:val="32"/>
+          <w:szCs w:val="32"/>
+        </w:rPr>
+      </w:pPr>
+    </w:p>
+    <w:p>
+      <w:pPr>
+        <w:jc w:val="center"/>
+        <w:rPr>
+          <w:rFonts w:ascii="Times New Roman" w:hAnsi="Times New Roman" w:cs="Times New Roman"/>
+          <w:b/>
+          <w:bCs/>
+          <w:sz w:val="32"/>
+          <w:szCs w:val="32"/>
+        </w:rPr>
+      </w:pPr>
+    </w:p>
+    <w:p>
+      <w:pPr>
+        <w:jc w:val="center"/>
+        <w:rPr>
+          <w:rFonts w:ascii="Times New Roman" w:hAnsi="Times New Roman" w:cs="Times New Roman"/>
+          <w:b/>
+          <w:bCs/>
+          <w:sz w:val="32"/>
+          <w:szCs w:val="32"/>
+        </w:rPr>
+      </w:pPr>
+    </w:p>
+    <w:p>
+      <w:pPr>
+        <w:jc w:val="center"/>
+        <w:rPr>
+          <w:rFonts w:ascii="Times New Roman" w:hAnsi="Times New Roman" w:cs="Times New Roman"/>
+          <w:b/>
+          <w:bCs/>
+          <w:sz w:val="32"/>
+          <w:szCs w:val="32"/>
+        </w:rPr>
+      </w:pPr>
+    </w:p>
+    <w:p>
+      <w:pPr>
+        <w:jc w:val="center"/>
+        <w:rPr>
+          <w:rFonts w:ascii="Times New Roman" w:hAnsi="Times New Roman" w:cs="Times New Roman"/>
+          <w:b/>
+          <w:bCs/>
+          <w:sz w:val="32"/>
+          <w:szCs w:val="32"/>
+        </w:rPr>
+      </w:pPr>
+    </w:p>
+    <w:p>
+      <w:pPr>
+        <w:jc w:val="center"/>
+        <w:rPr>
+          <w:rFonts w:ascii="Times New Roman" w:hAnsi="Times New Roman" w:cs="Times New Roman"/>
+          <w:b/>
+          <w:bCs/>
+          <w:sz w:val="32"/>
+          <w:szCs w:val="32"/>
+        </w:rPr>
+      </w:pPr>
+    </w:p>
+    <w:p>
+      <w:pPr>
+        <w:rPr>
+          <w:rFonts w:ascii="Times New Roman" w:hAnsi="Times New Roman" w:cs="Times New Roman"/>
+          <w:b/>
+          <w:bCs/>
+          <w:sz w:val="32"/>
+          <w:szCs w:val="32"/>
+        </w:rPr>
+      </w:pPr>
+    </w:p>
+    <w:p>
+      <w:pPr>
+        <w:jc w:val="center"/>
+        <w:rPr>
+          <w:rFonts w:ascii="Times New Roman" w:hAnsi="Times New Roman" w:cs="Times New Roman"/>
+          <w:b/>
+          <w:bCs/>
+          <w:sz w:val="32"/>
+          <w:szCs w:val="32"/>
+        </w:rPr>
+      </w:pPr>
+    </w:p>
+    <w:p>
+      <w:pPr>
+        <w:jc w:val="center"/>
+        <w:rPr>
+          <w:rFonts w:ascii="Times New Roman" w:hAnsi="Times New Roman" w:cs="Times New Roman"/>
+          <w:b/>
+          <w:bCs/>
+          <w:sz w:val="32"/>
+          <w:szCs w:val="32"/>
+        </w:rPr>
+      </w:pPr>
+    </w:p>
+    <w:p>
+      <w:pPr>
+        <w:jc w:val="center"/>
+        <w:rPr>
+          <w:rFonts w:ascii="Times New Roman" w:hAnsi="Times New Roman" w:cs="Times New Roman"/>
+          <w:b/>
+          <w:bCs/>
+          <w:sz w:val="32"/>
+          <w:szCs w:val="32"/>
+        </w:rPr>
+      </w:pPr>
+    </w:p>
+    <w:p>
+      <w:pPr>
+        <w:jc w:val="center"/>
+        <w:rPr>
+          <w:rFonts w:ascii="Times New Roman" w:hAnsi="Times New Roman" w:cs="Times New Roman"/>
+          <w:b/>
+          <w:bCs/>
+          <w:sz w:val="32"/>
+          <w:szCs w:val="32"/>
+        </w:rPr>
+      </w:pPr>
+      <w:r>
+        <w:rPr>
+          <w:rFonts w:ascii="Times New Roman" w:hAnsi="Times New Roman" w:cs="Times New Roman"/>
+          <w:b/>
+          <w:bCs/>
+          <w:sz w:val="32"/>
+          <w:szCs w:val="32"/>
+        </w:rPr>
+        <w:t>Abstract</w:t>
+      </w:r>
+    </w:p>
+    <w:p>
+      <w:pPr>
+        <w:rPr>
+          <w:rFonts w:ascii="Times New Roman" w:hAnsi="Times New Roman" w:cs="Times New Roman"/>
+          <w:b/>
+          <w:bCs/>
+          <w:sz w:val="32"/>
+          <w:szCs w:val="32"/>
+        </w:rPr>
+      </w:pPr>
+    </w:p>
+    <w:p>
+      <w:pPr>
+        <w:rPr>
+          <w:rFonts w:ascii="Times New Roman" w:hAnsi="Times New Roman" w:cs="Times New Roman"/>
+          <w:b/>
+          <w:bCs/>
+          <w:sz w:val="32"/>
+          <w:szCs w:val="32"/>
+        </w:rPr>
+      </w:pPr>
+    </w:p>
+    <w:p>
+      <w:pPr>
+        <w:rPr>
+          <w:rFonts w:ascii="Times New Roman" w:hAnsi="Times New Roman" w:cs="Times New Roman"/>
+          <w:b/>
+          <w:bCs/>
+          <w:sz w:val="32"/>
+          <w:szCs w:val="32"/>
+        </w:rPr>
+      </w:pPr>
+      <w:r>
+        <w:rPr>
+          <w:rFonts w:ascii="Times New Roman" w:hAnsi="Times New Roman" w:cs="Times New Roman"/>
+          <w:b/>
+          <w:bCs/>
+          <w:sz w:val="32"/>
+          <w:szCs w:val="32"/>
+        </w:rPr>
         <w:t>Introduction</w:t>
       </w:r>
     </w:p>
@@ -759,15 +1424,7 @@
           <w:sz w:val="24"/>
           <w:szCs w:val="24"/>
         </w:rPr>
-        <w:t>presents</w:t>
-      </w:r>
-      <w:r>
-        <w:rPr>
-          <w:rFonts w:ascii="Times New Roman" w:hAnsi="Times New Roman" w:cs="Times New Roman"/>
-          <w:sz w:val="24"/>
-          <w:szCs w:val="24"/>
-        </w:rPr>
-        <w:t xml:space="preserve"> a multi-label classification challenge, where the objective is to develop a model capable of learning intricate patterns and features within the images</w:t>
+        <w:t>presents a multi-label classification challenge, where the objective is to develop a model capable of learning intricate patterns and features within the images</w:t>
       </w:r>
       <w:r>
         <w:rPr>
@@ -2292,8 +2949,9 @@
           <w:sz w:val="24"/>
           <w:szCs w:val="24"/>
         </w:rPr>
+        <w:lastRenderedPageBreak/>
         <w:drawing>
-          <wp:inline distT="0" distB="0" distL="0" distR="0" wp14:anchorId="580BCBB8" wp14:editId="52477010">
+          <wp:inline distT="0" distB="0" distL="0" distR="0" wp14:anchorId="580BCBB8" wp14:editId="011D6F0E">
             <wp:extent cx="3133227" cy="1587260"/>
             <wp:effectExtent l="0" t="0" r="0" b="0"/>
             <wp:docPr id="1469407928" name="Picture 1" descr="A collage of images of animals&#10;&#10;Description automatically generated"/>
@@ -2310,7 +2968,7 @@
                     </pic:cNvPicPr>
                   </pic:nvPicPr>
                   <pic:blipFill>
-                    <a:blip r:embed="rId9" cstate="print">
+                    <a:blip r:embed="rId13" cstate="print">
                       <a:extLst>
                         <a:ext uri="{28A0092B-C50C-407E-A947-70E740481C1C}">
                           <a14:useLocalDpi xmlns:a14="http://schemas.microsoft.com/office/drawing/2010/main" val="0"/>
@@ -2360,7 +3018,6 @@
           <w:sz w:val="32"/>
           <w:szCs w:val="32"/>
         </w:rPr>
-        <w:lastRenderedPageBreak/>
         <w:t>Data Preprocessing</w:t>
       </w:r>
     </w:p>
@@ -2572,7 +3229,115 @@
           <w:sz w:val="24"/>
           <w:szCs w:val="24"/>
         </w:rPr>
-        <w:t>The class labels (y_train and y_test) are then one-hot encoded using tf.keras.utils.to_categorical to facilitate training with the categorical crossentropy loss. The pixel values of the images (x_train and x_test) are normalized to the range [0, 1] by dividing them by 255.</w:t>
+        <w:t>The class labels (</w:t>
+      </w:r>
+      <w:proofErr w:type="spellStart"/>
+      <w:r>
+        <w:rPr>
+          <w:rFonts w:ascii="Times New Roman" w:hAnsi="Times New Roman" w:cs="Times New Roman"/>
+          <w:sz w:val="24"/>
+          <w:szCs w:val="24"/>
+        </w:rPr>
+        <w:t>y_train</w:t>
+      </w:r>
+      <w:proofErr w:type="spellEnd"/>
+      <w:r>
+        <w:rPr>
+          <w:rFonts w:ascii="Times New Roman" w:hAnsi="Times New Roman" w:cs="Times New Roman"/>
+          <w:sz w:val="24"/>
+          <w:szCs w:val="24"/>
+        </w:rPr>
+        <w:t xml:space="preserve"> and </w:t>
+      </w:r>
+      <w:proofErr w:type="spellStart"/>
+      <w:r>
+        <w:rPr>
+          <w:rFonts w:ascii="Times New Roman" w:hAnsi="Times New Roman" w:cs="Times New Roman"/>
+          <w:sz w:val="24"/>
+          <w:szCs w:val="24"/>
+        </w:rPr>
+        <w:t>y_test</w:t>
+      </w:r>
+      <w:proofErr w:type="spellEnd"/>
+      <w:r>
+        <w:rPr>
+          <w:rFonts w:ascii="Times New Roman" w:hAnsi="Times New Roman" w:cs="Times New Roman"/>
+          <w:sz w:val="24"/>
+          <w:szCs w:val="24"/>
+        </w:rPr>
+        <w:t xml:space="preserve">) are then one-hot encoded using </w:t>
+      </w:r>
+      <w:proofErr w:type="spellStart"/>
+      <w:r>
+        <w:rPr>
+          <w:rFonts w:ascii="Times New Roman" w:hAnsi="Times New Roman" w:cs="Times New Roman"/>
+          <w:sz w:val="24"/>
+          <w:szCs w:val="24"/>
+        </w:rPr>
+        <w:t>tf.keras.utils.to_categorical</w:t>
+      </w:r>
+      <w:proofErr w:type="spellEnd"/>
+      <w:r>
+        <w:rPr>
+          <w:rFonts w:ascii="Times New Roman" w:hAnsi="Times New Roman" w:cs="Times New Roman"/>
+          <w:sz w:val="24"/>
+          <w:szCs w:val="24"/>
+        </w:rPr>
+        <w:t xml:space="preserve"> to facilitate training with the categorical </w:t>
+      </w:r>
+      <w:proofErr w:type="spellStart"/>
+      <w:r>
+        <w:rPr>
+          <w:rFonts w:ascii="Times New Roman" w:hAnsi="Times New Roman" w:cs="Times New Roman"/>
+          <w:sz w:val="24"/>
+          <w:szCs w:val="24"/>
+        </w:rPr>
+        <w:t>crossentropy</w:t>
+      </w:r>
+      <w:proofErr w:type="spellEnd"/>
+      <w:r>
+        <w:rPr>
+          <w:rFonts w:ascii="Times New Roman" w:hAnsi="Times New Roman" w:cs="Times New Roman"/>
+          <w:sz w:val="24"/>
+          <w:szCs w:val="24"/>
+        </w:rPr>
+        <w:t xml:space="preserve"> loss. The pixel values of the images (</w:t>
+      </w:r>
+      <w:proofErr w:type="spellStart"/>
+      <w:r>
+        <w:rPr>
+          <w:rFonts w:ascii="Times New Roman" w:hAnsi="Times New Roman" w:cs="Times New Roman"/>
+          <w:sz w:val="24"/>
+          <w:szCs w:val="24"/>
+        </w:rPr>
+        <w:t>x_train</w:t>
+      </w:r>
+      <w:proofErr w:type="spellEnd"/>
+      <w:r>
+        <w:rPr>
+          <w:rFonts w:ascii="Times New Roman" w:hAnsi="Times New Roman" w:cs="Times New Roman"/>
+          <w:sz w:val="24"/>
+          <w:szCs w:val="24"/>
+        </w:rPr>
+        <w:t xml:space="preserve"> and </w:t>
+      </w:r>
+      <w:proofErr w:type="spellStart"/>
+      <w:r>
+        <w:rPr>
+          <w:rFonts w:ascii="Times New Roman" w:hAnsi="Times New Roman" w:cs="Times New Roman"/>
+          <w:sz w:val="24"/>
+          <w:szCs w:val="24"/>
+        </w:rPr>
+        <w:t>x_test</w:t>
+      </w:r>
+      <w:proofErr w:type="spellEnd"/>
+      <w:r>
+        <w:rPr>
+          <w:rFonts w:ascii="Times New Roman" w:hAnsi="Times New Roman" w:cs="Times New Roman"/>
+          <w:sz w:val="24"/>
+          <w:szCs w:val="24"/>
+        </w:rPr>
+        <w:t>) are normalized to the range [0, 1] by dividing them by 255.</w:t>
       </w:r>
     </w:p>
     <w:p>
@@ -2712,7 +3477,7 @@
           <w:szCs w:val="24"/>
         </w:rPr>
       </w:pPr>
-      <w:hyperlink r:id="rId10" w:history="1">
+      <w:hyperlink r:id="rId14" w:history="1">
         <w:r>
           <w:rPr>
             <w:rStyle w:val="Hyperlink"/>
@@ -3195,7 +3960,6 @@
   <w:style w:type="character" w:default="1" w:styleId="DefaultParagraphFont">
     <w:name w:val="Default Paragraph Font"/>
     <w:uiPriority w:val="1"/>
-    <w:semiHidden/>
     <w:unhideWhenUsed/>
   </w:style>
   <w:style w:type="table" w:default="1" w:styleId="TableNormal">
@@ -3319,6 +4083,41 @@
     <w:rPr>
       <w:color w:val="605E5C"/>
       <w:shd w:val="clear" w:color="auto" w:fill="E1DFDD"/>
+    </w:rPr>
+  </w:style>
+  <w:style w:type="paragraph" w:styleId="IntenseQuote">
+    <w:name w:val="Intense Quote"/>
+    <w:basedOn w:val="Normal"/>
+    <w:next w:val="Normal"/>
+    <w:link w:val="IntenseQuoteChar"/>
+    <w:uiPriority w:val="30"/>
+    <w:qFormat/>
+    <w:rsid w:val="00CE3B53"/>
+    <w:pPr>
+      <w:pBdr>
+        <w:top w:val="single" w:sz="4" w:space="10" w:color="4472C4" w:themeColor="accent1"/>
+        <w:bottom w:val="single" w:sz="4" w:space="10" w:color="4472C4" w:themeColor="accent1"/>
+      </w:pBdr>
+      <w:spacing w:before="360" w:after="360"/>
+      <w:ind w:left="864" w:right="864"/>
+      <w:jc w:val="center"/>
+    </w:pPr>
+    <w:rPr>
+      <w:i/>
+      <w:iCs/>
+      <w:color w:val="4472C4" w:themeColor="accent1"/>
+    </w:rPr>
+  </w:style>
+  <w:style w:type="character" w:customStyle="1" w:styleId="IntenseQuoteChar">
+    <w:name w:val="Intense Quote Char"/>
+    <w:basedOn w:val="DefaultParagraphFont"/>
+    <w:link w:val="IntenseQuote"/>
+    <w:uiPriority w:val="30"/>
+    <w:rsid w:val="00CE3B53"/>
+    <w:rPr>
+      <w:i/>
+      <w:iCs/>
+      <w:color w:val="4472C4" w:themeColor="accent1"/>
     </w:rPr>
   </w:style>
 </w:styles>

</xml_diff>

<commit_message>
working on basic main
</commit_message>
<xml_diff>
--- a/Final Project.docx
+++ b/Final Project.docx
@@ -2951,7 +2951,7 @@
         </w:rPr>
         <w:lastRenderedPageBreak/>
         <w:drawing>
-          <wp:inline distT="0" distB="0" distL="0" distR="0" wp14:anchorId="580BCBB8" wp14:editId="011D6F0E">
+          <wp:inline distT="0" distB="0" distL="0" distR="0" wp14:anchorId="580BCBB8" wp14:editId="37148399">
             <wp:extent cx="3133227" cy="1587260"/>
             <wp:effectExtent l="0" t="0" r="0" b="0"/>
             <wp:docPr id="1469407928" name="Picture 1" descr="A collage of images of animals&#10;&#10;Description automatically generated"/>
@@ -3353,18 +3353,172 @@
       <w:pPr>
         <w:rPr>
           <w:rFonts w:ascii="Times New Roman" w:hAnsi="Times New Roman" w:cs="Times New Roman"/>
-          <w:sz w:val="24"/>
-          <w:szCs w:val="24"/>
-        </w:rPr>
-      </w:pPr>
-      <w:r>
-        <w:rPr>
-          <w:rFonts w:ascii="Times New Roman" w:hAnsi="Times New Roman" w:cs="Times New Roman"/>
-          <w:sz w:val="24"/>
-          <w:szCs w:val="24"/>
+          <w:b/>
+          <w:bCs/>
+          <w:sz w:val="32"/>
+          <w:szCs w:val="32"/>
+        </w:rPr>
+      </w:pPr>
+      <w:r>
+        <w:rPr>
+          <w:rFonts w:ascii="Times New Roman" w:hAnsi="Times New Roman" w:cs="Times New Roman"/>
+          <w:b/>
+          <w:bCs/>
+          <w:sz w:val="32"/>
+          <w:szCs w:val="32"/>
         </w:rPr>
         <w:t>Models</w:t>
       </w:r>
+    </w:p>
+    <w:p>
+      <w:pPr>
+        <w:rPr>
+          <w:rFonts w:ascii="Times New Roman" w:hAnsi="Times New Roman" w:cs="Times New Roman"/>
+          <w:sz w:val="24"/>
+          <w:szCs w:val="24"/>
+        </w:rPr>
+      </w:pPr>
+      <w:r>
+        <w:rPr>
+          <w:rFonts w:ascii="Times New Roman" w:hAnsi="Times New Roman" w:cs="Times New Roman"/>
+          <w:sz w:val="24"/>
+          <w:szCs w:val="24"/>
+        </w:rPr>
+        <w:t>-main basic model</w:t>
+      </w:r>
+    </w:p>
+    <w:p>
+      <w:pPr>
+        <w:rPr>
+          <w:rFonts w:ascii="Times New Roman" w:hAnsi="Times New Roman" w:cs="Times New Roman"/>
+          <w:sz w:val="24"/>
+          <w:szCs w:val="24"/>
+        </w:rPr>
+      </w:pPr>
+      <w:r>
+        <w:rPr>
+          <w:rFonts w:ascii="Times New Roman" w:hAnsi="Times New Roman" w:cs="Times New Roman"/>
+          <w:sz w:val="24"/>
+          <w:szCs w:val="24"/>
+        </w:rPr>
+        <w:t>-</w:t>
+      </w:r>
+      <w:proofErr w:type="spellStart"/>
+      <w:r>
+        <w:rPr>
+          <w:rFonts w:ascii="Times New Roman" w:hAnsi="Times New Roman" w:cs="Times New Roman"/>
+          <w:sz w:val="24"/>
+          <w:szCs w:val="24"/>
+        </w:rPr>
+        <w:t>cnn</w:t>
+      </w:r>
+      <w:proofErr w:type="spellEnd"/>
+      <w:r>
+        <w:rPr>
+          <w:rFonts w:ascii="Times New Roman" w:hAnsi="Times New Roman" w:cs="Times New Roman"/>
+          <w:sz w:val="24"/>
+          <w:szCs w:val="24"/>
+        </w:rPr>
+        <w:t xml:space="preserve"> model</w:t>
+      </w:r>
+    </w:p>
+    <w:p>
+      <w:pPr>
+        <w:rPr>
+          <w:rFonts w:ascii="Times New Roman" w:hAnsi="Times New Roman" w:cs="Times New Roman"/>
+          <w:sz w:val="24"/>
+          <w:szCs w:val="24"/>
+        </w:rPr>
+      </w:pPr>
+      <w:r>
+        <w:rPr>
+          <w:rFonts w:ascii="Times New Roman" w:hAnsi="Times New Roman" w:cs="Times New Roman"/>
+          <w:sz w:val="24"/>
+          <w:szCs w:val="24"/>
+        </w:rPr>
+        <w:t>-</w:t>
+      </w:r>
+      <w:proofErr w:type="spellStart"/>
+      <w:r>
+        <w:rPr>
+          <w:rFonts w:ascii="Times New Roman" w:hAnsi="Times New Roman" w:cs="Times New Roman"/>
+          <w:sz w:val="24"/>
+          <w:szCs w:val="24"/>
+        </w:rPr>
+        <w:t>pca</w:t>
+      </w:r>
+      <w:proofErr w:type="spellEnd"/>
+      <w:r>
+        <w:rPr>
+          <w:rFonts w:ascii="Times New Roman" w:hAnsi="Times New Roman" w:cs="Times New Roman"/>
+          <w:sz w:val="24"/>
+          <w:szCs w:val="24"/>
+        </w:rPr>
+        <w:t xml:space="preserve"> model</w:t>
+      </w:r>
+    </w:p>
+    <w:p>
+      <w:pPr>
+        <w:rPr>
+          <w:rFonts w:ascii="Times New Roman" w:hAnsi="Times New Roman" w:cs="Times New Roman"/>
+          <w:sz w:val="24"/>
+          <w:szCs w:val="24"/>
+        </w:rPr>
+      </w:pPr>
+      <w:r>
+        <w:rPr>
+          <w:rFonts w:ascii="Times New Roman" w:hAnsi="Times New Roman" w:cs="Times New Roman"/>
+          <w:sz w:val="24"/>
+          <w:szCs w:val="24"/>
+        </w:rPr>
+        <w:t>-</w:t>
+      </w:r>
+      <w:proofErr w:type="spellStart"/>
+      <w:r>
+        <w:rPr>
+          <w:rFonts w:ascii="Times New Roman" w:hAnsi="Times New Roman" w:cs="Times New Roman"/>
+          <w:sz w:val="24"/>
+          <w:szCs w:val="24"/>
+        </w:rPr>
+        <w:t>resnet</w:t>
+      </w:r>
+      <w:proofErr w:type="spellEnd"/>
+    </w:p>
+    <w:p>
+      <w:pPr>
+        <w:rPr>
+          <w:rFonts w:ascii="Times New Roman" w:hAnsi="Times New Roman" w:cs="Times New Roman"/>
+          <w:sz w:val="24"/>
+          <w:szCs w:val="24"/>
+        </w:rPr>
+      </w:pPr>
+      <w:r>
+        <w:rPr>
+          <w:rFonts w:ascii="Times New Roman" w:hAnsi="Times New Roman" w:cs="Times New Roman"/>
+          <w:sz w:val="24"/>
+          <w:szCs w:val="24"/>
+        </w:rPr>
+        <w:t>-</w:t>
+      </w:r>
+      <w:proofErr w:type="spellStart"/>
+      <w:r>
+        <w:rPr>
+          <w:rFonts w:ascii="Times New Roman" w:hAnsi="Times New Roman" w:cs="Times New Roman"/>
+          <w:sz w:val="24"/>
+          <w:szCs w:val="24"/>
+        </w:rPr>
+        <w:t>vgg</w:t>
+      </w:r>
+      <w:proofErr w:type="spellEnd"/>
+    </w:p>
+    <w:p>
+      <w:pPr>
+        <w:rPr>
+          <w:rFonts w:ascii="Times New Roman" w:hAnsi="Times New Roman" w:cs="Times New Roman"/>
+          <w:sz w:val="24"/>
+          <w:szCs w:val="24"/>
+        </w:rPr>
+      </w:pPr>
     </w:p>
     <w:p>
       <w:pPr>
@@ -3960,6 +4114,7 @@
   <w:style w:type="character" w:default="1" w:styleId="DefaultParagraphFont">
     <w:name w:val="Default Paragraph Font"/>
     <w:uiPriority w:val="1"/>
+    <w:semiHidden/>
     <w:unhideWhenUsed/>
   </w:style>
   <w:style w:type="table" w:default="1" w:styleId="TableNormal">

</xml_diff>

<commit_message>
working on data-processing in docx
</commit_message>
<xml_diff>
--- a/Final Project.docx
+++ b/Final Project.docx
@@ -559,25 +559,7 @@
           <w:sz w:val="24"/>
           <w:szCs w:val="24"/>
         </w:rPr>
-        <w:t xml:space="preserve">"1563/1563": These numbers represent the number of batches processed in the current epoch. In this case, you have 1563 batches, and it means that each epoch consists of 1563 iterations (or </w:t>
-      </w:r>
-      <w:proofErr w:type="gramStart"/>
-      <w:r>
-        <w:rPr>
-          <w:rFonts w:ascii="Times New Roman" w:hAnsi="Times New Roman" w:cs="Times New Roman"/>
-          <w:sz w:val="24"/>
-          <w:szCs w:val="24"/>
-        </w:rPr>
-        <w:t>mini-batches</w:t>
-      </w:r>
-      <w:proofErr w:type="gramEnd"/>
-      <w:r>
-        <w:rPr>
-          <w:rFonts w:ascii="Times New Roman" w:hAnsi="Times New Roman" w:cs="Times New Roman"/>
-          <w:sz w:val="24"/>
-          <w:szCs w:val="24"/>
-        </w:rPr>
-        <w:t>) through the training data.</w:t>
+        <w:t>"1563/1563": These numbers represent the number of batches processed in the current epoch. In this case, you have 1563 batches, and it means that each epoch consists of 1563 iterations (or mini-batches) through the training data.</w:t>
       </w:r>
     </w:p>
     <w:p>
@@ -629,70 +611,42 @@
           <w:sz w:val="24"/>
           <w:szCs w:val="24"/>
         </w:rPr>
+        <w:t>"loss: 1.5686 - accuracy: 0.4381": These are the training metrics for the current epoch. "loss" is the value of the loss function, which measures how well the model is performing (lower is better). "accuracy" is the classification accuracy on the training data for this epoch.</w:t>
+      </w:r>
+    </w:p>
+    <w:p>
+      <w:pPr>
+        <w:rPr>
+          <w:rFonts w:ascii="Times New Roman" w:hAnsi="Times New Roman" w:cs="Times New Roman"/>
+          <w:sz w:val="24"/>
+          <w:szCs w:val="24"/>
+        </w:rPr>
+      </w:pPr>
+    </w:p>
+    <w:p>
+      <w:pPr>
+        <w:rPr>
+          <w:rFonts w:ascii="Times New Roman" w:hAnsi="Times New Roman" w:cs="Times New Roman"/>
+          <w:sz w:val="24"/>
+          <w:szCs w:val="24"/>
+        </w:rPr>
+      </w:pPr>
+      <w:r>
+        <w:rPr>
+          <w:rFonts w:ascii="Times New Roman" w:hAnsi="Times New Roman" w:cs="Times New Roman"/>
+          <w:sz w:val="24"/>
+          <w:szCs w:val="24"/>
+        </w:rPr>
         <w:t>"</w:t>
       </w:r>
-      <w:proofErr w:type="gramStart"/>
-      <w:r>
-        <w:rPr>
-          <w:rFonts w:ascii="Times New Roman" w:hAnsi="Times New Roman" w:cs="Times New Roman"/>
-          <w:sz w:val="24"/>
-          <w:szCs w:val="24"/>
-        </w:rPr>
-        <w:t>loss</w:t>
-      </w:r>
-      <w:proofErr w:type="gramEnd"/>
-      <w:r>
-        <w:rPr>
-          <w:rFonts w:ascii="Times New Roman" w:hAnsi="Times New Roman" w:cs="Times New Roman"/>
-          <w:sz w:val="24"/>
-          <w:szCs w:val="24"/>
-        </w:rPr>
-        <w:t>: 1.5686 - accuracy: 0.4381": These are the training metrics for the current epoch. "loss" is the value of the loss function, which measures how well the model is performing (lower is better). "accuracy" is the classification accuracy on the training data for this epoch.</w:t>
-      </w:r>
-    </w:p>
-    <w:p>
-      <w:pPr>
-        <w:rPr>
-          <w:rFonts w:ascii="Times New Roman" w:hAnsi="Times New Roman" w:cs="Times New Roman"/>
-          <w:sz w:val="24"/>
-          <w:szCs w:val="24"/>
-        </w:rPr>
-      </w:pPr>
-    </w:p>
-    <w:p>
-      <w:pPr>
-        <w:rPr>
-          <w:rFonts w:ascii="Times New Roman" w:hAnsi="Times New Roman" w:cs="Times New Roman"/>
-          <w:sz w:val="24"/>
-          <w:szCs w:val="24"/>
-        </w:rPr>
-      </w:pPr>
-      <w:r>
-        <w:rPr>
-          <w:rFonts w:ascii="Times New Roman" w:hAnsi="Times New Roman" w:cs="Times New Roman"/>
-          <w:sz w:val="24"/>
-          <w:szCs w:val="24"/>
-        </w:rPr>
-        <w:t>"</w:t>
-      </w:r>
       <w:proofErr w:type="spellStart"/>
-      <w:proofErr w:type="gramStart"/>
-      <w:r>
-        <w:rPr>
-          <w:rFonts w:ascii="Times New Roman" w:hAnsi="Times New Roman" w:cs="Times New Roman"/>
-          <w:sz w:val="24"/>
-          <w:szCs w:val="24"/>
-        </w:rPr>
-        <w:t>val</w:t>
-      </w:r>
-      <w:proofErr w:type="gramEnd"/>
-      <w:r>
-        <w:rPr>
-          <w:rFonts w:ascii="Times New Roman" w:hAnsi="Times New Roman" w:cs="Times New Roman"/>
-          <w:sz w:val="24"/>
-          <w:szCs w:val="24"/>
-        </w:rPr>
-        <w:t>_loss</w:t>
+      <w:r>
+        <w:rPr>
+          <w:rFonts w:ascii="Times New Roman" w:hAnsi="Times New Roman" w:cs="Times New Roman"/>
+          <w:sz w:val="24"/>
+          <w:szCs w:val="24"/>
+        </w:rPr>
+        <w:t>val_loss</w:t>
       </w:r>
       <w:proofErr w:type="spellEnd"/>
       <w:r>
@@ -722,23 +676,13 @@
         <w:t>: 0.5595": These are the validation metrics for the current epoch. "</w:t>
       </w:r>
       <w:proofErr w:type="spellStart"/>
-      <w:proofErr w:type="gramStart"/>
-      <w:r>
-        <w:rPr>
-          <w:rFonts w:ascii="Times New Roman" w:hAnsi="Times New Roman" w:cs="Times New Roman"/>
-          <w:sz w:val="24"/>
-          <w:szCs w:val="24"/>
-        </w:rPr>
-        <w:t>val</w:t>
-      </w:r>
-      <w:proofErr w:type="gramEnd"/>
-      <w:r>
-        <w:rPr>
-          <w:rFonts w:ascii="Times New Roman" w:hAnsi="Times New Roman" w:cs="Times New Roman"/>
-          <w:sz w:val="24"/>
-          <w:szCs w:val="24"/>
-        </w:rPr>
-        <w:t>_loss</w:t>
+      <w:r>
+        <w:rPr>
+          <w:rFonts w:ascii="Times New Roman" w:hAnsi="Times New Roman" w:cs="Times New Roman"/>
+          <w:sz w:val="24"/>
+          <w:szCs w:val="24"/>
+        </w:rPr>
+        <w:t>val_loss</w:t>
       </w:r>
       <w:proofErr w:type="spellEnd"/>
       <w:r>
@@ -828,7 +772,6 @@
         </w:rPr>
       </w:pPr>
       <w:proofErr w:type="spellStart"/>
-      <w:proofErr w:type="gramStart"/>
       <w:r>
         <w:rPr>
           <w:rFonts w:ascii="Times New Roman" w:hAnsi="Times New Roman" w:cs="Times New Roman"/>
@@ -839,7 +782,6 @@
         <w:t>model.compile</w:t>
       </w:r>
       <w:proofErr w:type="spellEnd"/>
-      <w:proofErr w:type="gramEnd"/>
       <w:r>
         <w:rPr>
           <w:rFonts w:ascii="Times New Roman" w:hAnsi="Times New Roman" w:cs="Times New Roman"/>
@@ -884,23 +826,13 @@
         <w:t xml:space="preserve">              optimizer=</w:t>
       </w:r>
       <w:proofErr w:type="spellStart"/>
-      <w:proofErr w:type="gramStart"/>
-      <w:r>
-        <w:rPr>
-          <w:rFonts w:ascii="Times New Roman" w:hAnsi="Times New Roman" w:cs="Times New Roman"/>
-          <w:sz w:val="24"/>
-          <w:szCs w:val="24"/>
-        </w:rPr>
-        <w:t>tf.keras</w:t>
-      </w:r>
-      <w:proofErr w:type="gramEnd"/>
-      <w:r>
-        <w:rPr>
-          <w:rFonts w:ascii="Times New Roman" w:hAnsi="Times New Roman" w:cs="Times New Roman"/>
-          <w:sz w:val="24"/>
-          <w:szCs w:val="24"/>
-        </w:rPr>
-        <w:t>.optimizers.Adam</w:t>
+      <w:r>
+        <w:rPr>
+          <w:rFonts w:ascii="Times New Roman" w:hAnsi="Times New Roman" w:cs="Times New Roman"/>
+          <w:sz w:val="24"/>
+          <w:szCs w:val="24"/>
+        </w:rPr>
+        <w:t>tf.keras.optimizers.Adam</w:t>
       </w:r>
       <w:proofErr w:type="spellEnd"/>
       <w:r>
@@ -956,7 +888,6 @@
         <w:t xml:space="preserve">history = </w:t>
       </w:r>
       <w:proofErr w:type="spellStart"/>
-      <w:proofErr w:type="gramStart"/>
       <w:r>
         <w:rPr>
           <w:rFonts w:ascii="Times New Roman" w:hAnsi="Times New Roman" w:cs="Times New Roman"/>
@@ -975,7 +906,6 @@
         <w:t>(</w:t>
       </w:r>
       <w:proofErr w:type="spellStart"/>
-      <w:proofErr w:type="gramEnd"/>
       <w:r>
         <w:rPr>
           <w:rFonts w:ascii="Times New Roman" w:hAnsi="Times New Roman" w:cs="Times New Roman"/>
@@ -1576,10 +1506,7 @@
           <w:szCs w:val="32"/>
         </w:rPr>
       </w:pPr>
-    </w:p>
-    <w:p>
-      <w:pPr>
-        <w:jc w:val="center"/>
+      <w:r>
         <w:rPr>
           <w:rFonts w:ascii="Times New Roman" w:hAnsi="Times New Roman" w:cs="Times New Roman"/>
           <w:b/>
@@ -1587,11 +1514,12 @@
           <w:sz w:val="32"/>
           <w:szCs w:val="32"/>
         </w:rPr>
-      </w:pPr>
-    </w:p>
-    <w:p>
-      <w:pPr>
-        <w:jc w:val="center"/>
+        <w:lastRenderedPageBreak/>
+        <w:t>Abstract</w:t>
+      </w:r>
+    </w:p>
+    <w:p>
+      <w:pPr>
         <w:rPr>
           <w:rFonts w:ascii="Times New Roman" w:hAnsi="Times New Roman" w:cs="Times New Roman"/>
           <w:b/>
@@ -1603,7 +1531,6 @@
     </w:p>
     <w:p>
       <w:pPr>
-        <w:jc w:val="center"/>
         <w:rPr>
           <w:rFonts w:ascii="Times New Roman" w:hAnsi="Times New Roman" w:cs="Times New Roman"/>
           <w:b/>
@@ -1612,7 +1539,9 @@
           <w:szCs w:val="32"/>
         </w:rPr>
       </w:pPr>
-      <w:r>
+    </w:p>
+    <w:p>
+      <w:pPr>
         <w:rPr>
           <w:rFonts w:ascii="Times New Roman" w:hAnsi="Times New Roman" w:cs="Times New Roman"/>
           <w:b/>
@@ -1620,11 +1549,8 @@
           <w:sz w:val="32"/>
           <w:szCs w:val="32"/>
         </w:rPr>
-        <w:t>Abstract</w:t>
-      </w:r>
-    </w:p>
-    <w:p>
-      <w:pPr>
+      </w:pPr>
+      <w:r>
         <w:rPr>
           <w:rFonts w:ascii="Times New Roman" w:hAnsi="Times New Roman" w:cs="Times New Roman"/>
           <w:b/>
@@ -1632,7 +1558,8 @@
           <w:sz w:val="32"/>
           <w:szCs w:val="32"/>
         </w:rPr>
-      </w:pPr>
+        <w:t>Introduction</w:t>
+      </w:r>
     </w:p>
     <w:p>
       <w:pPr>
@@ -1649,27 +1576,6 @@
       <w:pPr>
         <w:rPr>
           <w:rFonts w:ascii="Times New Roman" w:hAnsi="Times New Roman" w:cs="Times New Roman"/>
-          <w:b/>
-          <w:bCs/>
-          <w:sz w:val="32"/>
-          <w:szCs w:val="32"/>
-        </w:rPr>
-      </w:pPr>
-      <w:r>
-        <w:rPr>
-          <w:rFonts w:ascii="Times New Roman" w:hAnsi="Times New Roman" w:cs="Times New Roman"/>
-          <w:b/>
-          <w:bCs/>
-          <w:sz w:val="32"/>
-          <w:szCs w:val="32"/>
-        </w:rPr>
-        <w:t>Introduction</w:t>
-      </w:r>
-    </w:p>
-    <w:p>
-      <w:pPr>
-        <w:rPr>
-          <w:rFonts w:ascii="Times New Roman" w:hAnsi="Times New Roman" w:cs="Times New Roman"/>
           <w:sz w:val="24"/>
           <w:szCs w:val="24"/>
         </w:rPr>
@@ -1712,15 +1618,39 @@
           <w:sz w:val="24"/>
           <w:szCs w:val="24"/>
         </w:rPr>
-        <w:t>presents a multi-label classification challenge, where the objective is to develop a model capable of learning intricate patterns and features within the images</w:t>
-      </w:r>
-      <w:r>
-        <w:rPr>
-          <w:rFonts w:ascii="Times New Roman" w:hAnsi="Times New Roman" w:cs="Times New Roman"/>
-          <w:sz w:val="24"/>
-          <w:szCs w:val="24"/>
-        </w:rPr>
-        <w:t xml:space="preserve"> and the model is expected to predict the appropriate class</w:t>
+        <w:t>presents a multi-label classification challenge</w:t>
+      </w:r>
+      <w:r>
+        <w:rPr>
+          <w:rFonts w:ascii="Times New Roman" w:hAnsi="Times New Roman" w:cs="Times New Roman"/>
+          <w:sz w:val="24"/>
+          <w:szCs w:val="24"/>
+        </w:rPr>
+        <w:t>.  Hyperparameter tuning is used to analyze the strengths and weaknesses of the models</w:t>
+      </w:r>
+      <w:r>
+        <w:rPr>
+          <w:rFonts w:ascii="Times New Roman" w:hAnsi="Times New Roman" w:cs="Times New Roman"/>
+          <w:sz w:val="24"/>
+          <w:szCs w:val="24"/>
+        </w:rPr>
+        <w:t>. T</w:t>
+      </w:r>
+      <w:r>
+        <w:rPr>
+          <w:rFonts w:ascii="Times New Roman" w:hAnsi="Times New Roman" w:cs="Times New Roman"/>
+          <w:sz w:val="24"/>
+          <w:szCs w:val="24"/>
+        </w:rPr>
+        <w:t>h</w:t>
+      </w:r>
+      <w:r>
+        <w:rPr>
+          <w:rFonts w:ascii="Times New Roman" w:hAnsi="Times New Roman" w:cs="Times New Roman"/>
+          <w:sz w:val="24"/>
+          <w:szCs w:val="24"/>
+        </w:rPr>
+        <w:t>e objective of this research is to explore how advanced machine learning techniques can enhance the accuracy of image classification in the CIFAR-100 dataset</w:t>
       </w:r>
       <w:r>
         <w:rPr>
@@ -1730,6 +1660,15 @@
         </w:rPr>
         <w:t>.</w:t>
       </w:r>
+    </w:p>
+    <w:p>
+      <w:pPr>
+        <w:rPr>
+          <w:rFonts w:ascii="Times New Roman" w:hAnsi="Times New Roman" w:cs="Times New Roman"/>
+          <w:sz w:val="24"/>
+          <w:szCs w:val="24"/>
+        </w:rPr>
+      </w:pPr>
     </w:p>
     <w:p>
       <w:pPr>
@@ -3367,7 +3306,23 @@
           <w:sz w:val="24"/>
           <w:szCs w:val="24"/>
         </w:rPr>
-        <w:t xml:space="preserve"> is determined by the size and color channels of the images.</w:t>
+        <w:t xml:space="preserve"> is determined by the size and colo</w:t>
+      </w:r>
+      <w:r>
+        <w:rPr>
+          <w:rFonts w:ascii="Times New Roman" w:hAnsi="Times New Roman" w:cs="Times New Roman"/>
+          <w:sz w:val="24"/>
+          <w:szCs w:val="24"/>
+        </w:rPr>
+        <w:t>u</w:t>
+      </w:r>
+      <w:r>
+        <w:rPr>
+          <w:rFonts w:ascii="Times New Roman" w:hAnsi="Times New Roman" w:cs="Times New Roman"/>
+          <w:sz w:val="24"/>
+          <w:szCs w:val="24"/>
+        </w:rPr>
+        <w:t>r channels of the images.</w:t>
       </w:r>
       <w:r>
         <w:rPr>
@@ -3423,7 +3378,23 @@
           <w:sz w:val="24"/>
           <w:szCs w:val="24"/>
         </w:rPr>
-        <w:t>three-color</w:t>
+        <w:t>three-colo</w:t>
+      </w:r>
+      <w:r>
+        <w:rPr>
+          <w:rFonts w:ascii="Times New Roman" w:hAnsi="Times New Roman" w:cs="Times New Roman"/>
+          <w:sz w:val="24"/>
+          <w:szCs w:val="24"/>
+        </w:rPr>
+        <w:t>u</w:t>
+      </w:r>
+      <w:r>
+        <w:rPr>
+          <w:rFonts w:ascii="Times New Roman" w:hAnsi="Times New Roman" w:cs="Times New Roman"/>
+          <w:sz w:val="24"/>
+          <w:szCs w:val="24"/>
+        </w:rPr>
+        <w:t>r</w:t>
       </w:r>
       <w:r>
         <w:rPr>
@@ -3520,6 +3491,159 @@
           <w:szCs w:val="24"/>
         </w:rPr>
       </w:pPr>
+      <w:r>
+        <w:rPr>
+          <w:rFonts w:ascii="Times New Roman" w:hAnsi="Times New Roman" w:cs="Times New Roman"/>
+          <w:sz w:val="24"/>
+          <w:szCs w:val="24"/>
+        </w:rPr>
+        <w:t>The</w:t>
+      </w:r>
+      <w:r>
+        <w:rPr>
+          <w:rFonts w:ascii="Times New Roman" w:hAnsi="Times New Roman" w:cs="Times New Roman"/>
+          <w:sz w:val="24"/>
+          <w:szCs w:val="24"/>
+        </w:rPr>
+        <w:t xml:space="preserve"> neural network architecture</w:t>
+      </w:r>
+      <w:r>
+        <w:rPr>
+          <w:rFonts w:ascii="Times New Roman" w:hAnsi="Times New Roman" w:cs="Times New Roman"/>
+          <w:sz w:val="24"/>
+          <w:szCs w:val="24"/>
+        </w:rPr>
+        <w:t xml:space="preserve"> is</w:t>
+      </w:r>
+      <w:r>
+        <w:rPr>
+          <w:rFonts w:ascii="Times New Roman" w:hAnsi="Times New Roman" w:cs="Times New Roman"/>
+          <w:sz w:val="24"/>
+          <w:szCs w:val="24"/>
+        </w:rPr>
+        <w:t xml:space="preserve"> encapsulated within the Network class. This is achieved through a dynamic import mechanism, where the script import</w:t>
+      </w:r>
+      <w:r>
+        <w:rPr>
+          <w:rFonts w:ascii="Times New Roman" w:hAnsi="Times New Roman" w:cs="Times New Roman"/>
+          <w:sz w:val="24"/>
+          <w:szCs w:val="24"/>
+        </w:rPr>
+        <w:t>s</w:t>
+      </w:r>
+      <w:r>
+        <w:rPr>
+          <w:rFonts w:ascii="Times New Roman" w:hAnsi="Times New Roman" w:cs="Times New Roman"/>
+          <w:sz w:val="24"/>
+          <w:szCs w:val="24"/>
+        </w:rPr>
+        <w:t xml:space="preserve"> the desired model architecture from a module by the</w:t>
+      </w:r>
+      <w:r>
+        <w:rPr>
+          <w:rFonts w:ascii="Times New Roman" w:hAnsi="Times New Roman" w:cs="Times New Roman"/>
+          <w:sz w:val="24"/>
+          <w:szCs w:val="24"/>
+        </w:rPr>
+        <w:t xml:space="preserve"> model’s</w:t>
+      </w:r>
+      <w:r>
+        <w:rPr>
+          <w:rFonts w:ascii="Times New Roman" w:hAnsi="Times New Roman" w:cs="Times New Roman"/>
+          <w:sz w:val="24"/>
+          <w:szCs w:val="24"/>
+        </w:rPr>
+        <w:t xml:space="preserve"> variable</w:t>
+      </w:r>
+      <w:r>
+        <w:rPr>
+          <w:rFonts w:ascii="Times New Roman" w:hAnsi="Times New Roman" w:cs="Times New Roman"/>
+          <w:sz w:val="24"/>
+          <w:szCs w:val="24"/>
+        </w:rPr>
+        <w:t xml:space="preserve"> </w:t>
+      </w:r>
+      <w:r>
+        <w:rPr>
+          <w:rFonts w:ascii="Times New Roman" w:hAnsi="Times New Roman" w:cs="Times New Roman"/>
+          <w:sz w:val="24"/>
+          <w:szCs w:val="24"/>
+        </w:rPr>
+        <w:t>name</w:t>
+      </w:r>
+      <w:r>
+        <w:rPr>
+          <w:rFonts w:ascii="Times New Roman" w:hAnsi="Times New Roman" w:cs="Times New Roman"/>
+          <w:sz w:val="24"/>
+          <w:szCs w:val="24"/>
+        </w:rPr>
+        <w:t xml:space="preserve">.  </w:t>
+      </w:r>
+      <w:r>
+        <w:rPr>
+          <w:rFonts w:ascii="Times New Roman" w:hAnsi="Times New Roman" w:cs="Times New Roman"/>
+          <w:sz w:val="24"/>
+          <w:szCs w:val="24"/>
+        </w:rPr>
+        <w:t>The flexibility of dynamically importing the network class allows for a modular and configurable approach to building different neural network architectures based on the specified model</w:t>
+      </w:r>
+      <w:r>
+        <w:rPr>
+          <w:rFonts w:ascii="Times New Roman" w:hAnsi="Times New Roman" w:cs="Times New Roman"/>
+          <w:sz w:val="24"/>
+          <w:szCs w:val="24"/>
+        </w:rPr>
+        <w:t xml:space="preserve"> </w:t>
+      </w:r>
+      <w:r>
+        <w:rPr>
+          <w:rFonts w:ascii="Times New Roman" w:hAnsi="Times New Roman" w:cs="Times New Roman"/>
+          <w:sz w:val="24"/>
+          <w:szCs w:val="24"/>
+        </w:rPr>
+        <w:t>name</w:t>
+      </w:r>
+      <w:r>
+        <w:rPr>
+          <w:rFonts w:ascii="Times New Roman" w:hAnsi="Times New Roman" w:cs="Times New Roman"/>
+          <w:sz w:val="24"/>
+          <w:szCs w:val="24"/>
+        </w:rPr>
+        <w:t>s</w:t>
+      </w:r>
+      <w:r>
+        <w:rPr>
+          <w:rFonts w:ascii="Times New Roman" w:hAnsi="Times New Roman" w:cs="Times New Roman"/>
+          <w:sz w:val="24"/>
+          <w:szCs w:val="24"/>
+        </w:rPr>
+        <w:t>.</w:t>
+      </w:r>
+      <w:r>
+        <w:rPr>
+          <w:rFonts w:ascii="Times New Roman" w:hAnsi="Times New Roman" w:cs="Times New Roman"/>
+          <w:sz w:val="24"/>
+          <w:szCs w:val="24"/>
+        </w:rPr>
+        <w:t xml:space="preserve">  </w:t>
+      </w:r>
+      <w:r>
+        <w:rPr>
+          <w:rFonts w:ascii="Times New Roman" w:hAnsi="Times New Roman" w:cs="Times New Roman"/>
+          <w:sz w:val="24"/>
+          <w:szCs w:val="24"/>
+        </w:rPr>
+        <w:t>The model variable holds the constructed neural network model, and subsequent operations, such as displaying the architecture summary, compiling the model, and training, are performed using this instantiated model.</w:t>
+      </w:r>
+    </w:p>
+    <w:p>
+      <w:pPr>
+        <w:rPr>
+          <w:rFonts w:ascii="Times New Roman" w:hAnsi="Times New Roman" w:cs="Times New Roman"/>
+          <w:sz w:val="24"/>
+          <w:szCs w:val="24"/>
+        </w:rPr>
+      </w:pPr>
     </w:p>
     <w:p>
       <w:pPr>
@@ -3541,6 +3665,80 @@
         </w:rPr>
         <w:t>Data Preprocessing</w:t>
       </w:r>
+    </w:p>
+    <w:p>
+      <w:pPr>
+        <w:rPr>
+          <w:rFonts w:ascii="Times New Roman" w:hAnsi="Times New Roman" w:cs="Times New Roman"/>
+          <w:sz w:val="24"/>
+          <w:szCs w:val="24"/>
+        </w:rPr>
+      </w:pPr>
+      <w:r>
+        <w:rPr>
+          <w:rFonts w:ascii="Times New Roman" w:hAnsi="Times New Roman" w:cs="Times New Roman"/>
+          <w:sz w:val="24"/>
+          <w:szCs w:val="24"/>
+        </w:rPr>
+        <w:t>Upon loading the data, the initial action is to preprocess it.</w:t>
+      </w:r>
+      <w:r>
+        <w:rPr>
+          <w:rFonts w:ascii="Times New Roman" w:hAnsi="Times New Roman" w:cs="Times New Roman"/>
+          <w:sz w:val="24"/>
+          <w:szCs w:val="24"/>
+        </w:rPr>
+        <w:t xml:space="preserve">  This is handled </w:t>
+      </w:r>
+      <w:r>
+        <w:rPr>
+          <w:rFonts w:ascii="Times New Roman" w:hAnsi="Times New Roman" w:cs="Times New Roman"/>
+          <w:sz w:val="24"/>
+          <w:szCs w:val="24"/>
+        </w:rPr>
+        <w:t xml:space="preserve">by a preprocessing function that </w:t>
+      </w:r>
+      <w:r>
+        <w:rPr>
+          <w:rFonts w:ascii="Times New Roman" w:hAnsi="Times New Roman" w:cs="Times New Roman"/>
+          <w:sz w:val="24"/>
+          <w:szCs w:val="24"/>
+        </w:rPr>
+        <w:t>scal</w:t>
+      </w:r>
+      <w:r>
+        <w:rPr>
+          <w:rFonts w:ascii="Times New Roman" w:hAnsi="Times New Roman" w:cs="Times New Roman"/>
+          <w:sz w:val="24"/>
+          <w:szCs w:val="24"/>
+        </w:rPr>
+        <w:t xml:space="preserve">es  </w:t>
+      </w:r>
+      <w:r>
+        <w:rPr>
+          <w:rFonts w:ascii="Times New Roman" w:hAnsi="Times New Roman" w:cs="Times New Roman"/>
+          <w:sz w:val="24"/>
+          <w:szCs w:val="24"/>
+        </w:rPr>
+        <w:t>the pixel values to a range between 0 and 1 by dividing each value by 255</w:t>
+      </w:r>
+      <w:r>
+        <w:rPr>
+          <w:rFonts w:ascii="Times New Roman" w:hAnsi="Times New Roman" w:cs="Times New Roman"/>
+          <w:sz w:val="24"/>
+          <w:szCs w:val="24"/>
+        </w:rPr>
+        <w:t xml:space="preserve"> and returning the results.  </w:t>
+      </w:r>
+    </w:p>
+    <w:p>
+      <w:pPr>
+        <w:rPr>
+          <w:rFonts w:ascii="Times New Roman" w:hAnsi="Times New Roman" w:cs="Times New Roman"/>
+          <w:sz w:val="24"/>
+          <w:szCs w:val="24"/>
+        </w:rPr>
+      </w:pPr>
     </w:p>
     <w:p>
       <w:pPr>

</xml_diff>